<commit_message>
MàJ compte rendu docx
</commit_message>
<xml_diff>
--- a/src/main/resources/documents/Compte rendu.docx
+++ b/src/main/resources/documents/Compte rendu.docx
@@ -10,6 +10,7 @@
           <w:docPartUnique/>
         </w:docPartObj>
       </w:sdtPr>
+      <w:sdtEndPr/>
       <w:sdtContent>
         <w:p>
           <w:r>
@@ -569,241 +570,15 @@
         </w:p>
       </w:sdtContent>
     </w:sdt>
-    <w:sdt>
-      <w:sdtPr>
-        <w:id w:val="-883792911"/>
-        <w:docPartObj>
-          <w:docPartGallery w:val="Table of Contents"/>
-          <w:docPartUnique/>
-        </w:docPartObj>
-      </w:sdtPr>
-      <w:sdtEndPr>
-        <w:rPr>
-          <w:rFonts w:asciiTheme="minorHAnsi" w:eastAsiaTheme="minorEastAsia" w:hAnsiTheme="minorHAnsi" w:cs="Times New Roman"/>
-          <w:color w:val="auto"/>
-          <w:sz w:val="22"/>
-          <w:szCs w:val="22"/>
-          <w:lang w:eastAsia="fr-FR"/>
-        </w:rPr>
-      </w:sdtEndPr>
-      <w:sdtContent>
-        <w:p>
-          <w:pPr>
-            <w:pStyle w:val="En-ttedetabledesmatires"/>
-            <w:numPr>
-              <w:ilvl w:val="0"/>
-              <w:numId w:val="0"/>
-            </w:numPr>
-          </w:pPr>
-          <w:r>
-            <w:t>Table des matières</w:t>
-          </w:r>
-        </w:p>
-        <w:p>
-          <w:pPr>
-            <w:pStyle w:val="TM1"/>
-          </w:pPr>
-          <w:sdt>
-            <w:sdtPr>
-              <w:rPr>
-                <w:b/>
-                <w:bCs/>
-              </w:rPr>
-              <w:id w:val="183865962"/>
-              <w:placeholder>
-                <w:docPart w:val="B4D069C65BF545789778A4C90ABED444"/>
-              </w:placeholder>
-              <w:temporary/>
-              <w:showingPlcHdr/>
-            </w:sdtPr>
-            <w:sdtContent>
-              <w:r>
-                <w:rPr>
-                  <w:b/>
-                  <w:bCs/>
-                </w:rPr>
-                <w:t>Tapez le titre du chapitre (niveau 1)</w:t>
-              </w:r>
-            </w:sdtContent>
-          </w:sdt>
-          <w:r>
-            <w:ptab w:relativeTo="margin" w:alignment="right" w:leader="dot"/>
-          </w:r>
-          <w:r>
-            <w:rPr>
-              <w:b/>
-              <w:bCs/>
-            </w:rPr>
-            <w:t>1</w:t>
-          </w:r>
-        </w:p>
-        <w:p>
-          <w:pPr>
-            <w:pStyle w:val="TM2"/>
-            <w:ind w:left="216"/>
-          </w:pPr>
-          <w:sdt>
-            <w:sdtPr>
-              <w:id w:val="1667506712"/>
-              <w:placeholder>
-                <w:docPart w:val="A223CA2FBE864A2FA5D9FE7CA0F7B28C"/>
-              </w:placeholder>
-              <w:temporary/>
-              <w:showingPlcHdr/>
-            </w:sdtPr>
-            <w:sdtContent>
-              <w:r>
-                <w:t>Tapez le titre du chapitre (niveau 2)</w:t>
-              </w:r>
-            </w:sdtContent>
-          </w:sdt>
-          <w:r>
-            <w:ptab w:relativeTo="margin" w:alignment="right" w:leader="dot"/>
-          </w:r>
-          <w:r>
-            <w:t>2</w:t>
-          </w:r>
-        </w:p>
-        <w:p>
-          <w:pPr>
-            <w:pStyle w:val="TM3"/>
-            <w:ind w:left="446"/>
-          </w:pPr>
-          <w:sdt>
-            <w:sdtPr>
-              <w:id w:val="93059032"/>
-              <w:placeholder>
-                <w:docPart w:val="0295A7293FFC44AD80AC709995C3FBF0"/>
-              </w:placeholder>
-              <w:temporary/>
-              <w:showingPlcHdr/>
-            </w:sdtPr>
-            <w:sdtContent>
-              <w:r>
-                <w:t>Tapez le titre du chapitre (niveau 3)</w:t>
-              </w:r>
-            </w:sdtContent>
-          </w:sdt>
-          <w:r>
-            <w:ptab w:relativeTo="margin" w:alignment="right" w:leader="dot"/>
-          </w:r>
-          <w:r>
-            <w:t>3</w:t>
-          </w:r>
-        </w:p>
-        <w:p>
-          <w:pPr>
-            <w:pStyle w:val="TM1"/>
-          </w:pPr>
-          <w:sdt>
-            <w:sdtPr>
-              <w:rPr>
-                <w:b/>
-                <w:bCs/>
-              </w:rPr>
-              <w:id w:val="183865966"/>
-              <w:placeholder>
-                <w:docPart w:val="B4D069C65BF545789778A4C90ABED444"/>
-              </w:placeholder>
-              <w:temporary/>
-              <w:showingPlcHdr/>
-            </w:sdtPr>
-            <w:sdtContent>
-              <w:r>
-                <w:rPr>
-                  <w:b/>
-                  <w:bCs/>
-                </w:rPr>
-                <w:t>Tapez le titre du chapitre (niveau 1)</w:t>
-              </w:r>
-            </w:sdtContent>
-          </w:sdt>
-          <w:r>
-            <w:ptab w:relativeTo="margin" w:alignment="right" w:leader="dot"/>
-          </w:r>
-          <w:r>
-            <w:rPr>
-              <w:b/>
-              <w:bCs/>
-            </w:rPr>
-            <w:t>4</w:t>
-          </w:r>
-        </w:p>
-        <w:p>
-          <w:pPr>
-            <w:pStyle w:val="TM2"/>
-            <w:ind w:left="216"/>
-          </w:pPr>
-          <w:sdt>
-            <w:sdtPr>
-              <w:id w:val="93059040"/>
-              <w:placeholder>
-                <w:docPart w:val="A223CA2FBE864A2FA5D9FE7CA0F7B28C"/>
-              </w:placeholder>
-              <w:temporary/>
-              <w:showingPlcHdr/>
-            </w:sdtPr>
-            <w:sdtContent>
-              <w:r>
-                <w:t>Tapez le titre du chapitre (niveau 2)</w:t>
-              </w:r>
-            </w:sdtContent>
-          </w:sdt>
-          <w:r>
-            <w:ptab w:relativeTo="margin" w:alignment="right" w:leader="dot"/>
-          </w:r>
-          <w:r>
-            <w:t>5</w:t>
-          </w:r>
-        </w:p>
-        <w:p>
-          <w:pPr>
-            <w:pStyle w:val="TM3"/>
-            <w:ind w:left="446"/>
-          </w:pPr>
-          <w:sdt>
-            <w:sdtPr>
-              <w:id w:val="93059044"/>
-              <w:placeholder>
-                <w:docPart w:val="0295A7293FFC44AD80AC709995C3FBF0"/>
-              </w:placeholder>
-              <w:temporary/>
-              <w:showingPlcHdr/>
-            </w:sdtPr>
-            <w:sdtContent>
-              <w:r>
-                <w:t>Tapez le titre du chapitre (niveau 3)</w:t>
-              </w:r>
-            </w:sdtContent>
-          </w:sdt>
-          <w:r>
-            <w:ptab w:relativeTo="margin" w:alignment="right" w:leader="dot"/>
-          </w:r>
-          <w:r>
-            <w:t>6</w:t>
-          </w:r>
-        </w:p>
-      </w:sdtContent>
-    </w:sdt>
-    <w:p>
-      <w:pPr>
-        <w:rPr>
-          <w:rFonts w:ascii="Baguet Script" w:eastAsiaTheme="majorEastAsia" w:hAnsi="Baguet Script" w:cstheme="majorBidi"/>
-          <w:color w:val="374C80" w:themeColor="accent1" w:themeShade="BF"/>
-          <w:sz w:val="36"/>
-          <w:szCs w:val="36"/>
-        </w:rPr>
-      </w:pPr>
-      <w:r>
-        <w:br w:type="page"/>
-      </w:r>
-    </w:p>
     <w:p>
       <w:pPr>
         <w:pStyle w:val="Titre1"/>
       </w:pPr>
       <w:r>
         <w:lastRenderedPageBreak/>
+        <w:t xml:space="preserve"> </w:t>
+      </w:r>
+      <w:r>
         <w:t xml:space="preserve">Hogwarts </w:t>
       </w:r>
       <w:proofErr w:type="spellStart"/>
@@ -1521,9 +1296,1236 @@
     </w:p>
     <w:p>
       <w:pPr>
+        <w:pStyle w:val="Titre3"/>
+      </w:pPr>
+      <w:r>
+        <w:t>API Rest</w:t>
+      </w:r>
+    </w:p>
+    <w:tbl>
+      <w:tblPr>
+        <w:tblStyle w:val="TableauGrille4-Accentuation1"/>
+        <w:tblW w:w="0" w:type="auto"/>
+        <w:tblLook w:val="04A0" w:firstRow="1" w:lastRow="0" w:firstColumn="1" w:lastColumn="0" w:noHBand="0" w:noVBand="1"/>
+      </w:tblPr>
+      <w:tblGrid>
+        <w:gridCol w:w="1505"/>
+        <w:gridCol w:w="1505"/>
+        <w:gridCol w:w="1505"/>
+        <w:gridCol w:w="1505"/>
+        <w:gridCol w:w="1505"/>
+        <w:gridCol w:w="1505"/>
+      </w:tblGrid>
+      <w:tr>
+        <w:trPr>
+          <w:cnfStyle w:val="100000000000" w:firstRow="1" w:lastRow="0" w:firstColumn="0" w:lastColumn="0" w:oddVBand="0" w:evenVBand="0" w:oddHBand="0" w:evenHBand="0" w:firstRowFirstColumn="0" w:firstRowLastColumn="0" w:lastRowFirstColumn="0" w:lastRowLastColumn="0"/>
+          <w:trHeight w:val="418"/>
+        </w:trPr>
+        <w:tc>
+          <w:tcPr>
+            <w:cnfStyle w:val="001000000000" w:firstRow="0" w:lastRow="0" w:firstColumn="1" w:lastColumn="0" w:oddVBand="0" w:evenVBand="0" w:oddHBand="0" w:evenHBand="0" w:firstRowFirstColumn="0" w:firstRowLastColumn="0" w:lastRowFirstColumn="0" w:lastRowLastColumn="0"/>
+            <w:tcW w:w="1505" w:type="dxa"/>
+            <w:vAlign w:val="center"/>
+          </w:tcPr>
+          <w:p>
+            <w:pPr>
+              <w:jc w:val="center"/>
+            </w:pPr>
+            <w:r>
+              <w:t>Class</w:t>
+            </w:r>
+          </w:p>
+        </w:tc>
+        <w:tc>
+          <w:tcPr>
+            <w:tcW w:w="1505" w:type="dxa"/>
+            <w:vAlign w:val="center"/>
+          </w:tcPr>
+          <w:p>
+            <w:pPr>
+              <w:jc w:val="center"/>
+              <w:cnfStyle w:val="100000000000" w:firstRow="1" w:lastRow="0" w:firstColumn="0" w:lastColumn="0" w:oddVBand="0" w:evenVBand="0" w:oddHBand="0" w:evenHBand="0" w:firstRowFirstColumn="0" w:firstRowLastColumn="0" w:lastRowFirstColumn="0" w:lastRowLastColumn="0"/>
+            </w:pPr>
+            <w:r>
+              <w:t>DAO</w:t>
+            </w:r>
+          </w:p>
+        </w:tc>
+        <w:tc>
+          <w:tcPr>
+            <w:tcW w:w="1505" w:type="dxa"/>
+            <w:vAlign w:val="center"/>
+          </w:tcPr>
+          <w:p>
+            <w:pPr>
+              <w:jc w:val="center"/>
+              <w:cnfStyle w:val="100000000000" w:firstRow="1" w:lastRow="0" w:firstColumn="0" w:lastColumn="0" w:oddVBand="0" w:evenVBand="0" w:oddHBand="0" w:evenHBand="0" w:firstRowFirstColumn="0" w:firstRowLastColumn="0" w:lastRowFirstColumn="0" w:lastRowLastColumn="0"/>
+            </w:pPr>
+            <w:r>
+              <w:t>CRUD</w:t>
+            </w:r>
+          </w:p>
+        </w:tc>
+        <w:tc>
+          <w:tcPr>
+            <w:tcW w:w="1505" w:type="dxa"/>
+            <w:vAlign w:val="center"/>
+          </w:tcPr>
+          <w:p>
+            <w:pPr>
+              <w:jc w:val="center"/>
+              <w:cnfStyle w:val="100000000000" w:firstRow="1" w:lastRow="0" w:firstColumn="0" w:lastColumn="0" w:oddVBand="0" w:evenVBand="0" w:oddHBand="0" w:evenHBand="0" w:firstRowFirstColumn="0" w:firstRowLastColumn="0" w:lastRowFirstColumn="0" w:lastRowLastColumn="0"/>
+            </w:pPr>
+            <w:r>
+              <w:t>Business</w:t>
+            </w:r>
+          </w:p>
+        </w:tc>
+        <w:tc>
+          <w:tcPr>
+            <w:tcW w:w="1505" w:type="dxa"/>
+            <w:vAlign w:val="center"/>
+          </w:tcPr>
+          <w:p>
+            <w:pPr>
+              <w:jc w:val="center"/>
+              <w:cnfStyle w:val="100000000000" w:firstRow="1" w:lastRow="0" w:firstColumn="0" w:lastColumn="0" w:oddVBand="0" w:evenVBand="0" w:oddHBand="0" w:evenHBand="0" w:firstRowFirstColumn="0" w:firstRowLastColumn="0" w:lastRowFirstColumn="0" w:lastRowLastColumn="0"/>
+            </w:pPr>
+            <w:r>
+              <w:t>Controller</w:t>
+            </w:r>
+          </w:p>
+        </w:tc>
+        <w:tc>
+          <w:tcPr>
+            <w:tcW w:w="1505" w:type="dxa"/>
+            <w:vAlign w:val="center"/>
+          </w:tcPr>
+          <w:p>
+            <w:pPr>
+              <w:jc w:val="center"/>
+              <w:cnfStyle w:val="100000000000" w:firstRow="1" w:lastRow="0" w:firstColumn="0" w:lastColumn="0" w:oddVBand="0" w:evenVBand="0" w:oddHBand="0" w:evenHBand="0" w:firstRowFirstColumn="0" w:firstRowLastColumn="0" w:lastRowFirstColumn="0" w:lastRowLastColumn="0"/>
+            </w:pPr>
+            <w:r>
+              <w:t>Autres</w:t>
+            </w:r>
+          </w:p>
+        </w:tc>
+      </w:tr>
+      <w:tr>
+        <w:trPr>
+          <w:cnfStyle w:val="000000100000" w:firstRow="0" w:lastRow="0" w:firstColumn="0" w:lastColumn="0" w:oddVBand="0" w:evenVBand="0" w:oddHBand="1" w:evenHBand="0" w:firstRowFirstColumn="0" w:firstRowLastColumn="0" w:lastRowFirstColumn="0" w:lastRowLastColumn="0"/>
+          <w:trHeight w:val="837"/>
+        </w:trPr>
+        <w:tc>
+          <w:tcPr>
+            <w:cnfStyle w:val="001000000000" w:firstRow="0" w:lastRow="0" w:firstColumn="1" w:lastColumn="0" w:oddVBand="0" w:evenVBand="0" w:oddHBand="0" w:evenHBand="0" w:firstRowFirstColumn="0" w:firstRowLastColumn="0" w:lastRowFirstColumn="0" w:lastRowLastColumn="0"/>
+            <w:tcW w:w="1505" w:type="dxa"/>
+            <w:vAlign w:val="center"/>
+          </w:tcPr>
+          <w:p>
+            <w:pPr>
+              <w:jc w:val="center"/>
+              <w:rPr>
+                <w:b w:val="0"/>
+                <w:bCs w:val="0"/>
+              </w:rPr>
+            </w:pPr>
+            <w:r>
+              <w:rPr>
+                <w:b w:val="0"/>
+                <w:bCs w:val="0"/>
+              </w:rPr>
+              <w:t>Worksite</w:t>
+            </w:r>
+          </w:p>
+        </w:tc>
+        <w:tc>
+          <w:tcPr>
+            <w:tcW w:w="1505" w:type="dxa"/>
+            <w:vAlign w:val="center"/>
+          </w:tcPr>
+          <w:p>
+            <w:pPr>
+              <w:jc w:val="center"/>
+              <w:cnfStyle w:val="000000100000" w:firstRow="0" w:lastRow="0" w:firstColumn="0" w:lastColumn="0" w:oddVBand="0" w:evenVBand="0" w:oddHBand="1" w:evenHBand="0" w:firstRowFirstColumn="0" w:firstRowLastColumn="0" w:lastRowFirstColumn="0" w:lastRowLastColumn="0"/>
+            </w:pPr>
+            <w:r>
+              <w:t>Worksite</w:t>
+            </w:r>
+          </w:p>
+        </w:tc>
+        <w:tc>
+          <w:tcPr>
+            <w:tcW w:w="1505" w:type="dxa"/>
+            <w:vAlign w:val="center"/>
+          </w:tcPr>
+          <w:p>
+            <w:pPr>
+              <w:jc w:val="center"/>
+              <w:cnfStyle w:val="000000100000" w:firstRow="0" w:lastRow="0" w:firstColumn="0" w:lastColumn="0" w:oddVBand="0" w:evenVBand="0" w:oddHBand="1" w:evenHBand="0" w:firstRowFirstColumn="0" w:firstRowLastColumn="0" w:lastRowFirstColumn="0" w:lastRowLastColumn="0"/>
+            </w:pPr>
+            <w:r>
+              <w:t>Worksite</w:t>
+            </w:r>
+          </w:p>
+        </w:tc>
+        <w:tc>
+          <w:tcPr>
+            <w:tcW w:w="1505" w:type="dxa"/>
+            <w:vAlign w:val="center"/>
+          </w:tcPr>
+          <w:p>
+            <w:pPr>
+              <w:jc w:val="center"/>
+              <w:cnfStyle w:val="000000100000" w:firstRow="0" w:lastRow="0" w:firstColumn="0" w:lastColumn="0" w:oddVBand="0" w:evenVBand="0" w:oddHBand="1" w:evenHBand="0" w:firstRowFirstColumn="0" w:firstRowLastColumn="0" w:lastRowFirstColumn="0" w:lastRowLastColumn="0"/>
+            </w:pPr>
+            <w:r>
+              <w:t>Worksite</w:t>
+            </w:r>
+          </w:p>
+        </w:tc>
+        <w:tc>
+          <w:tcPr>
+            <w:tcW w:w="1505" w:type="dxa"/>
+            <w:vAlign w:val="center"/>
+          </w:tcPr>
+          <w:p>
+            <w:pPr>
+              <w:jc w:val="center"/>
+              <w:cnfStyle w:val="000000100000" w:firstRow="0" w:lastRow="0" w:firstColumn="0" w:lastColumn="0" w:oddVBand="0" w:evenVBand="0" w:oddHBand="1" w:evenHBand="0" w:firstRowFirstColumn="0" w:firstRowLastColumn="0" w:lastRowFirstColumn="0" w:lastRowLastColumn="0"/>
+            </w:pPr>
+            <w:r>
+              <w:t>Worksite</w:t>
+            </w:r>
+          </w:p>
+        </w:tc>
+        <w:tc>
+          <w:tcPr>
+            <w:tcW w:w="1505" w:type="dxa"/>
+            <w:vAlign w:val="center"/>
+          </w:tcPr>
+          <w:p>
+            <w:pPr>
+              <w:jc w:val="center"/>
+              <w:cnfStyle w:val="000000100000" w:firstRow="0" w:lastRow="0" w:firstColumn="0" w:lastColumn="0" w:oddVBand="0" w:evenVBand="0" w:oddHBand="1" w:evenHBand="0" w:firstRowFirstColumn="0" w:firstRowLastColumn="0" w:lastRowFirstColumn="0" w:lastRowLastColumn="0"/>
+            </w:pPr>
+            <w:r>
+              <w:t>Requête SQL sécurisées</w:t>
+            </w:r>
+          </w:p>
+        </w:tc>
+      </w:tr>
+      <w:tr>
+        <w:trPr>
+          <w:trHeight w:val="394"/>
+        </w:trPr>
+        <w:tc>
+          <w:tcPr>
+            <w:cnfStyle w:val="001000000000" w:firstRow="0" w:lastRow="0" w:firstColumn="1" w:lastColumn="0" w:oddVBand="0" w:evenVBand="0" w:oddHBand="0" w:evenHBand="0" w:firstRowFirstColumn="0" w:firstRowLastColumn="0" w:lastRowFirstColumn="0" w:lastRowLastColumn="0"/>
+            <w:tcW w:w="1505" w:type="dxa"/>
+            <w:vAlign w:val="center"/>
+          </w:tcPr>
+          <w:p>
+            <w:pPr>
+              <w:jc w:val="center"/>
+              <w:rPr>
+                <w:b w:val="0"/>
+                <w:bCs w:val="0"/>
+              </w:rPr>
+            </w:pPr>
+            <w:r>
+              <w:rPr>
+                <w:b w:val="0"/>
+                <w:bCs w:val="0"/>
+              </w:rPr>
+              <w:t>Service</w:t>
+            </w:r>
+          </w:p>
+        </w:tc>
+        <w:tc>
+          <w:tcPr>
+            <w:tcW w:w="1505" w:type="dxa"/>
+            <w:vAlign w:val="center"/>
+          </w:tcPr>
+          <w:p>
+            <w:pPr>
+              <w:jc w:val="center"/>
+              <w:cnfStyle w:val="000000000000" w:firstRow="0" w:lastRow="0" w:firstColumn="0" w:lastColumn="0" w:oddVBand="0" w:evenVBand="0" w:oddHBand="0" w:evenHBand="0" w:firstRowFirstColumn="0" w:firstRowLastColumn="0" w:lastRowFirstColumn="0" w:lastRowLastColumn="0"/>
+            </w:pPr>
+            <w:r>
+              <w:t>Service</w:t>
+            </w:r>
+          </w:p>
+        </w:tc>
+        <w:tc>
+          <w:tcPr>
+            <w:tcW w:w="1505" w:type="dxa"/>
+            <w:vAlign w:val="center"/>
+          </w:tcPr>
+          <w:p>
+            <w:pPr>
+              <w:jc w:val="center"/>
+              <w:cnfStyle w:val="000000000000" w:firstRow="0" w:lastRow="0" w:firstColumn="0" w:lastColumn="0" w:oddVBand="0" w:evenVBand="0" w:oddHBand="0" w:evenHBand="0" w:firstRowFirstColumn="0" w:firstRowLastColumn="0" w:lastRowFirstColumn="0" w:lastRowLastColumn="0"/>
+            </w:pPr>
+            <w:r>
+              <w:t>Service</w:t>
+            </w:r>
+          </w:p>
+        </w:tc>
+        <w:tc>
+          <w:tcPr>
+            <w:tcW w:w="1505" w:type="dxa"/>
+            <w:vAlign w:val="center"/>
+          </w:tcPr>
+          <w:p>
+            <w:pPr>
+              <w:jc w:val="center"/>
+              <w:cnfStyle w:val="000000000000" w:firstRow="0" w:lastRow="0" w:firstColumn="0" w:lastColumn="0" w:oddVBand="0" w:evenVBand="0" w:oddHBand="0" w:evenHBand="0" w:firstRowFirstColumn="0" w:firstRowLastColumn="0" w:lastRowFirstColumn="0" w:lastRowLastColumn="0"/>
+            </w:pPr>
+            <w:r>
+              <w:t>Service</w:t>
+            </w:r>
+          </w:p>
+        </w:tc>
+        <w:tc>
+          <w:tcPr>
+            <w:tcW w:w="1505" w:type="dxa"/>
+            <w:vAlign w:val="center"/>
+          </w:tcPr>
+          <w:p>
+            <w:pPr>
+              <w:jc w:val="center"/>
+              <w:cnfStyle w:val="000000000000" w:firstRow="0" w:lastRow="0" w:firstColumn="0" w:lastColumn="0" w:oddVBand="0" w:evenVBand="0" w:oddHBand="0" w:evenHBand="0" w:firstRowFirstColumn="0" w:firstRowLastColumn="0" w:lastRowFirstColumn="0" w:lastRowLastColumn="0"/>
+            </w:pPr>
+            <w:r>
+              <w:t>Service</w:t>
+            </w:r>
+          </w:p>
+        </w:tc>
+        <w:tc>
+          <w:tcPr>
+            <w:tcW w:w="1505" w:type="dxa"/>
+            <w:vAlign w:val="center"/>
+          </w:tcPr>
+          <w:p>
+            <w:pPr>
+              <w:jc w:val="center"/>
+              <w:cnfStyle w:val="000000000000" w:firstRow="0" w:lastRow="0" w:firstColumn="0" w:lastColumn="0" w:oddVBand="0" w:evenVBand="0" w:oddHBand="0" w:evenHBand="0" w:firstRowFirstColumn="0" w:firstRowLastColumn="0" w:lastRowFirstColumn="0" w:lastRowLastColumn="0"/>
+            </w:pPr>
+          </w:p>
+        </w:tc>
+      </w:tr>
+      <w:tr>
+        <w:trPr>
+          <w:cnfStyle w:val="000000100000" w:firstRow="0" w:lastRow="0" w:firstColumn="0" w:lastColumn="0" w:oddVBand="0" w:evenVBand="0" w:oddHBand="1" w:evenHBand="0" w:firstRowFirstColumn="0" w:firstRowLastColumn="0" w:lastRowFirstColumn="0" w:lastRowLastColumn="0"/>
+          <w:trHeight w:val="418"/>
+        </w:trPr>
+        <w:tc>
+          <w:tcPr>
+            <w:cnfStyle w:val="001000000000" w:firstRow="0" w:lastRow="0" w:firstColumn="1" w:lastColumn="0" w:oddVBand="0" w:evenVBand="0" w:oddHBand="0" w:evenHBand="0" w:firstRowFirstColumn="0" w:firstRowLastColumn="0" w:lastRowFirstColumn="0" w:lastRowLastColumn="0"/>
+            <w:tcW w:w="1505" w:type="dxa"/>
+            <w:vAlign w:val="center"/>
+          </w:tcPr>
+          <w:p>
+            <w:pPr>
+              <w:jc w:val="center"/>
+              <w:rPr>
+                <w:b w:val="0"/>
+                <w:bCs w:val="0"/>
+              </w:rPr>
+            </w:pPr>
+            <w:r>
+              <w:rPr>
+                <w:b w:val="0"/>
+                <w:bCs w:val="0"/>
+              </w:rPr>
+              <w:t>Employee</w:t>
+            </w:r>
+          </w:p>
+        </w:tc>
+        <w:tc>
+          <w:tcPr>
+            <w:tcW w:w="1505" w:type="dxa"/>
+            <w:vAlign w:val="center"/>
+          </w:tcPr>
+          <w:p>
+            <w:pPr>
+              <w:jc w:val="center"/>
+              <w:cnfStyle w:val="000000100000" w:firstRow="0" w:lastRow="0" w:firstColumn="0" w:lastColumn="0" w:oddVBand="0" w:evenVBand="0" w:oddHBand="1" w:evenHBand="0" w:firstRowFirstColumn="0" w:firstRowLastColumn="0" w:lastRowFirstColumn="0" w:lastRowLastColumn="0"/>
+            </w:pPr>
+            <w:r>
+              <w:t>Employee</w:t>
+            </w:r>
+          </w:p>
+        </w:tc>
+        <w:tc>
+          <w:tcPr>
+            <w:tcW w:w="1505" w:type="dxa"/>
+            <w:vAlign w:val="center"/>
+          </w:tcPr>
+          <w:p>
+            <w:pPr>
+              <w:jc w:val="center"/>
+              <w:cnfStyle w:val="000000100000" w:firstRow="0" w:lastRow="0" w:firstColumn="0" w:lastColumn="0" w:oddVBand="0" w:evenVBand="0" w:oddHBand="1" w:evenHBand="0" w:firstRowFirstColumn="0" w:firstRowLastColumn="0" w:lastRowFirstColumn="0" w:lastRowLastColumn="0"/>
+            </w:pPr>
+            <w:r>
+              <w:t>Employee</w:t>
+            </w:r>
+          </w:p>
+        </w:tc>
+        <w:tc>
+          <w:tcPr>
+            <w:tcW w:w="1505" w:type="dxa"/>
+            <w:vAlign w:val="center"/>
+          </w:tcPr>
+          <w:p>
+            <w:pPr>
+              <w:jc w:val="center"/>
+              <w:cnfStyle w:val="000000100000" w:firstRow="0" w:lastRow="0" w:firstColumn="0" w:lastColumn="0" w:oddVBand="0" w:evenVBand="0" w:oddHBand="1" w:evenHBand="0" w:firstRowFirstColumn="0" w:firstRowLastColumn="0" w:lastRowFirstColumn="0" w:lastRowLastColumn="0"/>
+            </w:pPr>
+            <w:r>
+              <w:t>Employee</w:t>
+            </w:r>
+          </w:p>
+        </w:tc>
+        <w:tc>
+          <w:tcPr>
+            <w:tcW w:w="1505" w:type="dxa"/>
+            <w:vAlign w:val="center"/>
+          </w:tcPr>
+          <w:p>
+            <w:pPr>
+              <w:jc w:val="center"/>
+              <w:cnfStyle w:val="000000100000" w:firstRow="0" w:lastRow="0" w:firstColumn="0" w:lastColumn="0" w:oddVBand="0" w:evenVBand="0" w:oddHBand="1" w:evenHBand="0" w:firstRowFirstColumn="0" w:firstRowLastColumn="0" w:lastRowFirstColumn="0" w:lastRowLastColumn="0"/>
+            </w:pPr>
+            <w:r>
+              <w:t>Employee</w:t>
+            </w:r>
+          </w:p>
+        </w:tc>
+        <w:tc>
+          <w:tcPr>
+            <w:tcW w:w="1505" w:type="dxa"/>
+            <w:vAlign w:val="center"/>
+          </w:tcPr>
+          <w:p>
+            <w:pPr>
+              <w:jc w:val="center"/>
+              <w:cnfStyle w:val="000000100000" w:firstRow="0" w:lastRow="0" w:firstColumn="0" w:lastColumn="0" w:oddVBand="0" w:evenVBand="0" w:oddHBand="1" w:evenHBand="0" w:firstRowFirstColumn="0" w:firstRowLastColumn="0" w:lastRowFirstColumn="0" w:lastRowLastColumn="0"/>
+            </w:pPr>
+          </w:p>
+        </w:tc>
+      </w:tr>
+      <w:tr>
+        <w:trPr>
+          <w:trHeight w:val="418"/>
+        </w:trPr>
+        <w:tc>
+          <w:tcPr>
+            <w:cnfStyle w:val="001000000000" w:firstRow="0" w:lastRow="0" w:firstColumn="1" w:lastColumn="0" w:oddVBand="0" w:evenVBand="0" w:oddHBand="0" w:evenHBand="0" w:firstRowFirstColumn="0" w:firstRowLastColumn="0" w:lastRowFirstColumn="0" w:lastRowLastColumn="0"/>
+            <w:tcW w:w="1505" w:type="dxa"/>
+            <w:vAlign w:val="center"/>
+          </w:tcPr>
+          <w:p>
+            <w:pPr>
+              <w:jc w:val="center"/>
+              <w:rPr>
+                <w:b w:val="0"/>
+                <w:bCs w:val="0"/>
+              </w:rPr>
+            </w:pPr>
+            <w:r>
+              <w:rPr>
+                <w:b w:val="0"/>
+                <w:bCs w:val="0"/>
+              </w:rPr>
+              <w:t>Address</w:t>
+            </w:r>
+          </w:p>
+        </w:tc>
+        <w:tc>
+          <w:tcPr>
+            <w:tcW w:w="1505" w:type="dxa"/>
+            <w:vAlign w:val="center"/>
+          </w:tcPr>
+          <w:p>
+            <w:pPr>
+              <w:jc w:val="center"/>
+              <w:cnfStyle w:val="000000000000" w:firstRow="0" w:lastRow="0" w:firstColumn="0" w:lastColumn="0" w:oddVBand="0" w:evenVBand="0" w:oddHBand="0" w:evenHBand="0" w:firstRowFirstColumn="0" w:firstRowLastColumn="0" w:lastRowFirstColumn="0" w:lastRowLastColumn="0"/>
+            </w:pPr>
+            <w:r>
+              <w:t>Address</w:t>
+            </w:r>
+          </w:p>
+        </w:tc>
+        <w:tc>
+          <w:tcPr>
+            <w:tcW w:w="1505" w:type="dxa"/>
+            <w:vAlign w:val="center"/>
+          </w:tcPr>
+          <w:p>
+            <w:pPr>
+              <w:jc w:val="center"/>
+              <w:cnfStyle w:val="000000000000" w:firstRow="0" w:lastRow="0" w:firstColumn="0" w:lastColumn="0" w:oddVBand="0" w:evenVBand="0" w:oddHBand="0" w:evenHBand="0" w:firstRowFirstColumn="0" w:firstRowLastColumn="0" w:lastRowFirstColumn="0" w:lastRowLastColumn="0"/>
+            </w:pPr>
+            <w:r>
+              <w:t>Address</w:t>
+            </w:r>
+          </w:p>
+        </w:tc>
+        <w:tc>
+          <w:tcPr>
+            <w:tcW w:w="1505" w:type="dxa"/>
+            <w:vAlign w:val="center"/>
+          </w:tcPr>
+          <w:p>
+            <w:pPr>
+              <w:jc w:val="center"/>
+              <w:cnfStyle w:val="000000000000" w:firstRow="0" w:lastRow="0" w:firstColumn="0" w:lastColumn="0" w:oddVBand="0" w:evenVBand="0" w:oddHBand="0" w:evenHBand="0" w:firstRowFirstColumn="0" w:firstRowLastColumn="0" w:lastRowFirstColumn="0" w:lastRowLastColumn="0"/>
+            </w:pPr>
+            <w:r>
+              <w:t>Address</w:t>
+            </w:r>
+          </w:p>
+        </w:tc>
+        <w:tc>
+          <w:tcPr>
+            <w:tcW w:w="1505" w:type="dxa"/>
+            <w:vAlign w:val="center"/>
+          </w:tcPr>
+          <w:p>
+            <w:pPr>
+              <w:jc w:val="center"/>
+              <w:cnfStyle w:val="000000000000" w:firstRow="0" w:lastRow="0" w:firstColumn="0" w:lastColumn="0" w:oddVBand="0" w:evenVBand="0" w:oddHBand="0" w:evenHBand="0" w:firstRowFirstColumn="0" w:firstRowLastColumn="0" w:lastRowFirstColumn="0" w:lastRowLastColumn="0"/>
+            </w:pPr>
+            <w:r>
+              <w:t>Address</w:t>
+            </w:r>
+          </w:p>
+        </w:tc>
+        <w:tc>
+          <w:tcPr>
+            <w:tcW w:w="1505" w:type="dxa"/>
+            <w:vAlign w:val="center"/>
+          </w:tcPr>
+          <w:p>
+            <w:pPr>
+              <w:jc w:val="center"/>
+              <w:cnfStyle w:val="000000000000" w:firstRow="0" w:lastRow="0" w:firstColumn="0" w:lastColumn="0" w:oddVBand="0" w:evenVBand="0" w:oddHBand="0" w:evenHBand="0" w:firstRowFirstColumn="0" w:firstRowLastColumn="0" w:lastRowFirstColumn="0" w:lastRowLastColumn="0"/>
+            </w:pPr>
+          </w:p>
+        </w:tc>
+      </w:tr>
+      <w:tr>
+        <w:trPr>
+          <w:cnfStyle w:val="000000100000" w:firstRow="0" w:lastRow="0" w:firstColumn="0" w:lastColumn="0" w:oddVBand="0" w:evenVBand="0" w:oddHBand="1" w:evenHBand="0" w:firstRowFirstColumn="0" w:firstRowLastColumn="0" w:lastRowFirstColumn="0" w:lastRowLastColumn="0"/>
+          <w:trHeight w:val="394"/>
+        </w:trPr>
+        <w:tc>
+          <w:tcPr>
+            <w:cnfStyle w:val="001000000000" w:firstRow="0" w:lastRow="0" w:firstColumn="1" w:lastColumn="0" w:oddVBand="0" w:evenVBand="0" w:oddHBand="0" w:evenHBand="0" w:firstRowFirstColumn="0" w:firstRowLastColumn="0" w:lastRowFirstColumn="0" w:lastRowLastColumn="0"/>
+            <w:tcW w:w="1505" w:type="dxa"/>
+          </w:tcPr>
+          <w:p/>
+        </w:tc>
+        <w:tc>
+          <w:tcPr>
+            <w:tcW w:w="1505" w:type="dxa"/>
+          </w:tcPr>
+          <w:p>
+            <w:pPr>
+              <w:cnfStyle w:val="000000100000" w:firstRow="0" w:lastRow="0" w:firstColumn="0" w:lastColumn="0" w:oddVBand="0" w:evenVBand="0" w:oddHBand="1" w:evenHBand="0" w:firstRowFirstColumn="0" w:firstRowLastColumn="0" w:lastRowFirstColumn="0" w:lastRowLastColumn="0"/>
+            </w:pPr>
+          </w:p>
+        </w:tc>
+        <w:tc>
+          <w:tcPr>
+            <w:tcW w:w="1505" w:type="dxa"/>
+          </w:tcPr>
+          <w:p>
+            <w:pPr>
+              <w:cnfStyle w:val="000000100000" w:firstRow="0" w:lastRow="0" w:firstColumn="0" w:lastColumn="0" w:oddVBand="0" w:evenVBand="0" w:oddHBand="1" w:evenHBand="0" w:firstRowFirstColumn="0" w:firstRowLastColumn="0" w:lastRowFirstColumn="0" w:lastRowLastColumn="0"/>
+            </w:pPr>
+          </w:p>
+        </w:tc>
+        <w:tc>
+          <w:tcPr>
+            <w:tcW w:w="1505" w:type="dxa"/>
+          </w:tcPr>
+          <w:p>
+            <w:pPr>
+              <w:cnfStyle w:val="000000100000" w:firstRow="0" w:lastRow="0" w:firstColumn="0" w:lastColumn="0" w:oddVBand="0" w:evenVBand="0" w:oddHBand="1" w:evenHBand="0" w:firstRowFirstColumn="0" w:firstRowLastColumn="0" w:lastRowFirstColumn="0" w:lastRowLastColumn="0"/>
+            </w:pPr>
+          </w:p>
+        </w:tc>
+        <w:tc>
+          <w:tcPr>
+            <w:tcW w:w="1505" w:type="dxa"/>
+          </w:tcPr>
+          <w:p>
+            <w:pPr>
+              <w:cnfStyle w:val="000000100000" w:firstRow="0" w:lastRow="0" w:firstColumn="0" w:lastColumn="0" w:oddVBand="0" w:evenVBand="0" w:oddHBand="1" w:evenHBand="0" w:firstRowFirstColumn="0" w:firstRowLastColumn="0" w:lastRowFirstColumn="0" w:lastRowLastColumn="0"/>
+            </w:pPr>
+          </w:p>
+        </w:tc>
+        <w:tc>
+          <w:tcPr>
+            <w:tcW w:w="1505" w:type="dxa"/>
+          </w:tcPr>
+          <w:p>
+            <w:pPr>
+              <w:cnfStyle w:val="000000100000" w:firstRow="0" w:lastRow="0" w:firstColumn="0" w:lastColumn="0" w:oddVBand="0" w:evenVBand="0" w:oddHBand="1" w:evenHBand="0" w:firstRowFirstColumn="0" w:firstRowLastColumn="0" w:lastRowFirstColumn="0" w:lastRowLastColumn="0"/>
+            </w:pPr>
+          </w:p>
+        </w:tc>
+      </w:tr>
+    </w:tbl>
+    <w:p/>
+    <w:p>
+      <w:pPr>
+        <w:pStyle w:val="Titre3"/>
+      </w:pPr>
+      <w:r>
+        <w:t>Client lourd</w:t>
+      </w:r>
+    </w:p>
+    <w:tbl>
+      <w:tblPr>
+        <w:tblStyle w:val="TableauGrille5Fonc-Accentuation1"/>
+        <w:tblW w:w="5007" w:type="pct"/>
+        <w:tblLook w:val="04A0" w:firstRow="1" w:lastRow="0" w:firstColumn="1" w:lastColumn="0" w:noHBand="0" w:noVBand="1"/>
+      </w:tblPr>
+      <w:tblGrid>
+        <w:gridCol w:w="1817"/>
+        <w:gridCol w:w="1817"/>
+        <w:gridCol w:w="1815"/>
+        <w:gridCol w:w="1815"/>
+        <w:gridCol w:w="1811"/>
+      </w:tblGrid>
+      <w:tr>
+        <w:trPr>
+          <w:cnfStyle w:val="100000000000" w:firstRow="1" w:lastRow="0" w:firstColumn="0" w:lastColumn="0" w:oddVBand="0" w:evenVBand="0" w:oddHBand="0" w:evenHBand="0" w:firstRowFirstColumn="0" w:firstRowLastColumn="0" w:lastRowFirstColumn="0" w:lastRowLastColumn="0"/>
+          <w:trHeight w:val="382"/>
+        </w:trPr>
+        <w:tc>
+          <w:tcPr>
+            <w:cnfStyle w:val="001000000000" w:firstRow="0" w:lastRow="0" w:firstColumn="1" w:lastColumn="0" w:oddVBand="0" w:evenVBand="0" w:oddHBand="0" w:evenHBand="0" w:firstRowFirstColumn="0" w:firstRowLastColumn="0" w:lastRowFirstColumn="0" w:lastRowLastColumn="0"/>
+            <w:tcW w:w="1001" w:type="pct"/>
+            <w:vAlign w:val="center"/>
+          </w:tcPr>
+          <w:p>
+            <w:pPr>
+              <w:jc w:val="center"/>
+            </w:pPr>
+          </w:p>
+        </w:tc>
+        <w:tc>
+          <w:tcPr>
+            <w:tcW w:w="1001" w:type="pct"/>
+            <w:vAlign w:val="center"/>
+          </w:tcPr>
+          <w:p>
+            <w:pPr>
+              <w:jc w:val="center"/>
+              <w:cnfStyle w:val="100000000000" w:firstRow="1" w:lastRow="0" w:firstColumn="0" w:lastColumn="0" w:oddVBand="0" w:evenVBand="0" w:oddHBand="0" w:evenHBand="0" w:firstRowFirstColumn="0" w:firstRowLastColumn="0" w:lastRowFirstColumn="0" w:lastRowLastColumn="0"/>
+            </w:pPr>
+            <w:r>
+              <w:t>Général</w:t>
+            </w:r>
+          </w:p>
+        </w:tc>
+        <w:tc>
+          <w:tcPr>
+            <w:tcW w:w="1000" w:type="pct"/>
+            <w:vAlign w:val="center"/>
+          </w:tcPr>
+          <w:p>
+            <w:pPr>
+              <w:jc w:val="center"/>
+              <w:cnfStyle w:val="100000000000" w:firstRow="1" w:lastRow="0" w:firstColumn="0" w:lastColumn="0" w:oddVBand="0" w:evenVBand="0" w:oddHBand="0" w:evenHBand="0" w:firstRowFirstColumn="0" w:firstRowLastColumn="0" w:lastRowFirstColumn="0" w:lastRowLastColumn="0"/>
+            </w:pPr>
+            <w:r>
+              <w:t>Worksite</w:t>
+            </w:r>
+          </w:p>
+        </w:tc>
+        <w:tc>
+          <w:tcPr>
+            <w:tcW w:w="1000" w:type="pct"/>
+            <w:vAlign w:val="center"/>
+          </w:tcPr>
+          <w:p>
+            <w:pPr>
+              <w:jc w:val="center"/>
+              <w:cnfStyle w:val="100000000000" w:firstRow="1" w:lastRow="0" w:firstColumn="0" w:lastColumn="0" w:oddVBand="0" w:evenVBand="0" w:oddHBand="0" w:evenHBand="0" w:firstRowFirstColumn="0" w:firstRowLastColumn="0" w:lastRowFirstColumn="0" w:lastRowLastColumn="0"/>
+            </w:pPr>
+            <w:r>
+              <w:t>Service</w:t>
+            </w:r>
+          </w:p>
+        </w:tc>
+        <w:tc>
+          <w:tcPr>
+            <w:tcW w:w="1000" w:type="pct"/>
+            <w:vAlign w:val="center"/>
+          </w:tcPr>
+          <w:p>
+            <w:pPr>
+              <w:jc w:val="center"/>
+              <w:cnfStyle w:val="100000000000" w:firstRow="1" w:lastRow="0" w:firstColumn="0" w:lastColumn="0" w:oddVBand="0" w:evenVBand="0" w:oddHBand="0" w:evenHBand="0" w:firstRowFirstColumn="0" w:firstRowLastColumn="0" w:lastRowFirstColumn="0" w:lastRowLastColumn="0"/>
+            </w:pPr>
+            <w:r>
+              <w:t>Employee</w:t>
+            </w:r>
+          </w:p>
+        </w:tc>
+      </w:tr>
+      <w:tr>
+        <w:trPr>
+          <w:cnfStyle w:val="000000100000" w:firstRow="0" w:lastRow="0" w:firstColumn="0" w:lastColumn="0" w:oddVBand="0" w:evenVBand="0" w:oddHBand="1" w:evenHBand="0" w:firstRowFirstColumn="0" w:firstRowLastColumn="0" w:lastRowFirstColumn="0" w:lastRowLastColumn="0"/>
+          <w:trHeight w:val="382"/>
+        </w:trPr>
+        <w:tc>
+          <w:tcPr>
+            <w:cnfStyle w:val="001000000000" w:firstRow="0" w:lastRow="0" w:firstColumn="1" w:lastColumn="0" w:oddVBand="0" w:evenVBand="0" w:oddHBand="0" w:evenHBand="0" w:firstRowFirstColumn="0" w:firstRowLastColumn="0" w:lastRowFirstColumn="0" w:lastRowLastColumn="0"/>
+            <w:tcW w:w="1001" w:type="pct"/>
+            <w:vAlign w:val="center"/>
+          </w:tcPr>
+          <w:p>
+            <w:pPr>
+              <w:jc w:val="center"/>
+              <w:rPr>
+                <w:b w:val="0"/>
+                <w:bCs w:val="0"/>
+              </w:rPr>
+            </w:pPr>
+            <w:r>
+              <w:t>Connexion</w:t>
+            </w:r>
+          </w:p>
+        </w:tc>
+        <w:tc>
+          <w:tcPr>
+            <w:tcW w:w="1001" w:type="pct"/>
+            <w:vAlign w:val="center"/>
+          </w:tcPr>
+          <w:p>
+            <w:pPr>
+              <w:jc w:val="center"/>
+              <w:cnfStyle w:val="000000100000" w:firstRow="0" w:lastRow="0" w:firstColumn="0" w:lastColumn="0" w:oddVBand="0" w:evenVBand="0" w:oddHBand="1" w:evenHBand="0" w:firstRowFirstColumn="0" w:firstRowLastColumn="0" w:lastRowFirstColumn="0" w:lastRowLastColumn="0"/>
+            </w:pPr>
+            <w:r>
+              <w:t>X</w:t>
+            </w:r>
+          </w:p>
+        </w:tc>
+        <w:tc>
+          <w:tcPr>
+            <w:tcW w:w="1000" w:type="pct"/>
+            <w:vAlign w:val="center"/>
+          </w:tcPr>
+          <w:p>
+            <w:pPr>
+              <w:jc w:val="center"/>
+              <w:cnfStyle w:val="000000100000" w:firstRow="0" w:lastRow="0" w:firstColumn="0" w:lastColumn="0" w:oddVBand="0" w:evenVBand="0" w:oddHBand="1" w:evenHBand="0" w:firstRowFirstColumn="0" w:firstRowLastColumn="0" w:lastRowFirstColumn="0" w:lastRowLastColumn="0"/>
+            </w:pPr>
+          </w:p>
+        </w:tc>
+        <w:tc>
+          <w:tcPr>
+            <w:tcW w:w="1000" w:type="pct"/>
+            <w:vAlign w:val="center"/>
+          </w:tcPr>
+          <w:p>
+            <w:pPr>
+              <w:jc w:val="center"/>
+              <w:cnfStyle w:val="000000100000" w:firstRow="0" w:lastRow="0" w:firstColumn="0" w:lastColumn="0" w:oddVBand="0" w:evenVBand="0" w:oddHBand="1" w:evenHBand="0" w:firstRowFirstColumn="0" w:firstRowLastColumn="0" w:lastRowFirstColumn="0" w:lastRowLastColumn="0"/>
+            </w:pPr>
+          </w:p>
+        </w:tc>
+        <w:tc>
+          <w:tcPr>
+            <w:tcW w:w="1000" w:type="pct"/>
+            <w:vAlign w:val="center"/>
+          </w:tcPr>
+          <w:p>
+            <w:pPr>
+              <w:jc w:val="center"/>
+              <w:cnfStyle w:val="000000100000" w:firstRow="0" w:lastRow="0" w:firstColumn="0" w:lastColumn="0" w:oddVBand="0" w:evenVBand="0" w:oddHBand="1" w:evenHBand="0" w:firstRowFirstColumn="0" w:firstRowLastColumn="0" w:lastRowFirstColumn="0" w:lastRowLastColumn="0"/>
+            </w:pPr>
+          </w:p>
+        </w:tc>
+      </w:tr>
+      <w:tr>
+        <w:trPr>
+          <w:trHeight w:val="359"/>
+        </w:trPr>
+        <w:tc>
+          <w:tcPr>
+            <w:cnfStyle w:val="001000000000" w:firstRow="0" w:lastRow="0" w:firstColumn="1" w:lastColumn="0" w:oddVBand="0" w:evenVBand="0" w:oddHBand="0" w:evenHBand="0" w:firstRowFirstColumn="0" w:firstRowLastColumn="0" w:lastRowFirstColumn="0" w:lastRowLastColumn="0"/>
+            <w:tcW w:w="1001" w:type="pct"/>
+            <w:vAlign w:val="center"/>
+          </w:tcPr>
+          <w:p>
+            <w:pPr>
+              <w:jc w:val="center"/>
+            </w:pPr>
+            <w:r>
+              <w:t>Accueil</w:t>
+            </w:r>
+          </w:p>
+        </w:tc>
+        <w:tc>
+          <w:tcPr>
+            <w:tcW w:w="1001" w:type="pct"/>
+            <w:vAlign w:val="center"/>
+          </w:tcPr>
+          <w:p>
+            <w:pPr>
+              <w:jc w:val="center"/>
+              <w:cnfStyle w:val="000000000000" w:firstRow="0" w:lastRow="0" w:firstColumn="0" w:lastColumn="0" w:oddVBand="0" w:evenVBand="0" w:oddHBand="0" w:evenHBand="0" w:firstRowFirstColumn="0" w:firstRowLastColumn="0" w:lastRowFirstColumn="0" w:lastRowLastColumn="0"/>
+            </w:pPr>
+            <w:r>
+              <w:t>X</w:t>
+            </w:r>
+          </w:p>
+        </w:tc>
+        <w:tc>
+          <w:tcPr>
+            <w:tcW w:w="1000" w:type="pct"/>
+            <w:vAlign w:val="center"/>
+          </w:tcPr>
+          <w:p>
+            <w:pPr>
+              <w:jc w:val="center"/>
+              <w:cnfStyle w:val="000000000000" w:firstRow="0" w:lastRow="0" w:firstColumn="0" w:lastColumn="0" w:oddVBand="0" w:evenVBand="0" w:oddHBand="0" w:evenHBand="0" w:firstRowFirstColumn="0" w:firstRowLastColumn="0" w:lastRowFirstColumn="0" w:lastRowLastColumn="0"/>
+            </w:pPr>
+          </w:p>
+        </w:tc>
+        <w:tc>
+          <w:tcPr>
+            <w:tcW w:w="1000" w:type="pct"/>
+            <w:vAlign w:val="center"/>
+          </w:tcPr>
+          <w:p>
+            <w:pPr>
+              <w:jc w:val="center"/>
+              <w:cnfStyle w:val="000000000000" w:firstRow="0" w:lastRow="0" w:firstColumn="0" w:lastColumn="0" w:oddVBand="0" w:evenVBand="0" w:oddHBand="0" w:evenHBand="0" w:firstRowFirstColumn="0" w:firstRowLastColumn="0" w:lastRowFirstColumn="0" w:lastRowLastColumn="0"/>
+            </w:pPr>
+          </w:p>
+        </w:tc>
+        <w:tc>
+          <w:tcPr>
+            <w:tcW w:w="1000" w:type="pct"/>
+            <w:vAlign w:val="center"/>
+          </w:tcPr>
+          <w:p>
+            <w:pPr>
+              <w:jc w:val="center"/>
+              <w:cnfStyle w:val="000000000000" w:firstRow="0" w:lastRow="0" w:firstColumn="0" w:lastColumn="0" w:oddVBand="0" w:evenVBand="0" w:oddHBand="0" w:evenHBand="0" w:firstRowFirstColumn="0" w:firstRowLastColumn="0" w:lastRowFirstColumn="0" w:lastRowLastColumn="0"/>
+            </w:pPr>
+          </w:p>
+        </w:tc>
+      </w:tr>
+      <w:tr>
+        <w:trPr>
+          <w:cnfStyle w:val="000000100000" w:firstRow="0" w:lastRow="0" w:firstColumn="0" w:lastColumn="0" w:oddVBand="0" w:evenVBand="0" w:oddHBand="1" w:evenHBand="0" w:firstRowFirstColumn="0" w:firstRowLastColumn="0" w:lastRowFirstColumn="0" w:lastRowLastColumn="0"/>
+          <w:trHeight w:val="382"/>
+        </w:trPr>
+        <w:tc>
+          <w:tcPr>
+            <w:cnfStyle w:val="001000000000" w:firstRow="0" w:lastRow="0" w:firstColumn="1" w:lastColumn="0" w:oddVBand="0" w:evenVBand="0" w:oddHBand="0" w:evenHBand="0" w:firstRowFirstColumn="0" w:firstRowLastColumn="0" w:lastRowFirstColumn="0" w:lastRowLastColumn="0"/>
+            <w:tcW w:w="1001" w:type="pct"/>
+            <w:vAlign w:val="center"/>
+          </w:tcPr>
+          <w:p>
+            <w:pPr>
+              <w:jc w:val="center"/>
+            </w:pPr>
+            <w:r>
+              <w:t>Liste</w:t>
+            </w:r>
+          </w:p>
+        </w:tc>
+        <w:tc>
+          <w:tcPr>
+            <w:tcW w:w="1001" w:type="pct"/>
+            <w:vAlign w:val="center"/>
+          </w:tcPr>
+          <w:p>
+            <w:pPr>
+              <w:jc w:val="center"/>
+              <w:cnfStyle w:val="000000100000" w:firstRow="0" w:lastRow="0" w:firstColumn="0" w:lastColumn="0" w:oddVBand="0" w:evenVBand="0" w:oddHBand="1" w:evenHBand="0" w:firstRowFirstColumn="0" w:firstRowLastColumn="0" w:lastRowFirstColumn="0" w:lastRowLastColumn="0"/>
+            </w:pPr>
+          </w:p>
+        </w:tc>
+        <w:tc>
+          <w:tcPr>
+            <w:tcW w:w="1000" w:type="pct"/>
+            <w:vAlign w:val="center"/>
+          </w:tcPr>
+          <w:p>
+            <w:pPr>
+              <w:jc w:val="center"/>
+              <w:cnfStyle w:val="000000100000" w:firstRow="0" w:lastRow="0" w:firstColumn="0" w:lastColumn="0" w:oddVBand="0" w:evenVBand="0" w:oddHBand="1" w:evenHBand="0" w:firstRowFirstColumn="0" w:firstRowLastColumn="0" w:lastRowFirstColumn="0" w:lastRowLastColumn="0"/>
+            </w:pPr>
+            <w:r>
+              <w:t>X</w:t>
+            </w:r>
+          </w:p>
+        </w:tc>
+        <w:tc>
+          <w:tcPr>
+            <w:tcW w:w="1000" w:type="pct"/>
+            <w:vAlign w:val="center"/>
+          </w:tcPr>
+          <w:p>
+            <w:pPr>
+              <w:jc w:val="center"/>
+              <w:cnfStyle w:val="000000100000" w:firstRow="0" w:lastRow="0" w:firstColumn="0" w:lastColumn="0" w:oddVBand="0" w:evenVBand="0" w:oddHBand="1" w:evenHBand="0" w:firstRowFirstColumn="0" w:firstRowLastColumn="0" w:lastRowFirstColumn="0" w:lastRowLastColumn="0"/>
+            </w:pPr>
+            <w:r>
+              <w:t>X</w:t>
+            </w:r>
+          </w:p>
+        </w:tc>
+        <w:tc>
+          <w:tcPr>
+            <w:tcW w:w="1000" w:type="pct"/>
+            <w:vAlign w:val="center"/>
+          </w:tcPr>
+          <w:p>
+            <w:pPr>
+              <w:jc w:val="center"/>
+              <w:cnfStyle w:val="000000100000" w:firstRow="0" w:lastRow="0" w:firstColumn="0" w:lastColumn="0" w:oddVBand="0" w:evenVBand="0" w:oddHBand="1" w:evenHBand="0" w:firstRowFirstColumn="0" w:firstRowLastColumn="0" w:lastRowFirstColumn="0" w:lastRowLastColumn="0"/>
+            </w:pPr>
+            <w:r>
+              <w:t>X</w:t>
+            </w:r>
+          </w:p>
+        </w:tc>
+      </w:tr>
+      <w:tr>
+        <w:trPr>
+          <w:trHeight w:val="382"/>
+        </w:trPr>
+        <w:tc>
+          <w:tcPr>
+            <w:cnfStyle w:val="001000000000" w:firstRow="0" w:lastRow="0" w:firstColumn="1" w:lastColumn="0" w:oddVBand="0" w:evenVBand="0" w:oddHBand="0" w:evenHBand="0" w:firstRowFirstColumn="0" w:firstRowLastColumn="0" w:lastRowFirstColumn="0" w:lastRowLastColumn="0"/>
+            <w:tcW w:w="1001" w:type="pct"/>
+            <w:vAlign w:val="center"/>
+          </w:tcPr>
+          <w:p>
+            <w:pPr>
+              <w:jc w:val="center"/>
+            </w:pPr>
+            <w:r>
+              <w:t>Ajout</w:t>
+            </w:r>
+          </w:p>
+        </w:tc>
+        <w:tc>
+          <w:tcPr>
+            <w:tcW w:w="1001" w:type="pct"/>
+            <w:vAlign w:val="center"/>
+          </w:tcPr>
+          <w:p>
+            <w:pPr>
+              <w:jc w:val="center"/>
+              <w:cnfStyle w:val="000000000000" w:firstRow="0" w:lastRow="0" w:firstColumn="0" w:lastColumn="0" w:oddVBand="0" w:evenVBand="0" w:oddHBand="0" w:evenHBand="0" w:firstRowFirstColumn="0" w:firstRowLastColumn="0" w:lastRowFirstColumn="0" w:lastRowLastColumn="0"/>
+            </w:pPr>
+          </w:p>
+        </w:tc>
+        <w:tc>
+          <w:tcPr>
+            <w:tcW w:w="1000" w:type="pct"/>
+            <w:vAlign w:val="center"/>
+          </w:tcPr>
+          <w:p>
+            <w:pPr>
+              <w:jc w:val="center"/>
+              <w:cnfStyle w:val="000000000000" w:firstRow="0" w:lastRow="0" w:firstColumn="0" w:lastColumn="0" w:oddVBand="0" w:evenVBand="0" w:oddHBand="0" w:evenHBand="0" w:firstRowFirstColumn="0" w:firstRowLastColumn="0" w:lastRowFirstColumn="0" w:lastRowLastColumn="0"/>
+            </w:pPr>
+            <w:r>
+              <w:t>X</w:t>
+            </w:r>
+          </w:p>
+        </w:tc>
+        <w:tc>
+          <w:tcPr>
+            <w:tcW w:w="1000" w:type="pct"/>
+            <w:vAlign w:val="center"/>
+          </w:tcPr>
+          <w:p>
+            <w:pPr>
+              <w:jc w:val="center"/>
+              <w:cnfStyle w:val="000000000000" w:firstRow="0" w:lastRow="0" w:firstColumn="0" w:lastColumn="0" w:oddVBand="0" w:evenVBand="0" w:oddHBand="0" w:evenHBand="0" w:firstRowFirstColumn="0" w:firstRowLastColumn="0" w:lastRowFirstColumn="0" w:lastRowLastColumn="0"/>
+            </w:pPr>
+            <w:r>
+              <w:t>X</w:t>
+            </w:r>
+          </w:p>
+        </w:tc>
+        <w:tc>
+          <w:tcPr>
+            <w:tcW w:w="1000" w:type="pct"/>
+            <w:vAlign w:val="center"/>
+          </w:tcPr>
+          <w:p>
+            <w:pPr>
+              <w:jc w:val="center"/>
+              <w:cnfStyle w:val="000000000000" w:firstRow="0" w:lastRow="0" w:firstColumn="0" w:lastColumn="0" w:oddVBand="0" w:evenVBand="0" w:oddHBand="0" w:evenHBand="0" w:firstRowFirstColumn="0" w:firstRowLastColumn="0" w:lastRowFirstColumn="0" w:lastRowLastColumn="0"/>
+            </w:pPr>
+            <w:r>
+              <w:t>X</w:t>
+            </w:r>
+          </w:p>
+        </w:tc>
+      </w:tr>
+      <w:tr>
+        <w:trPr>
+          <w:cnfStyle w:val="000000100000" w:firstRow="0" w:lastRow="0" w:firstColumn="0" w:lastColumn="0" w:oddVBand="0" w:evenVBand="0" w:oddHBand="1" w:evenHBand="0" w:firstRowFirstColumn="0" w:firstRowLastColumn="0" w:lastRowFirstColumn="0" w:lastRowLastColumn="0"/>
+          <w:trHeight w:val="382"/>
+        </w:trPr>
+        <w:tc>
+          <w:tcPr>
+            <w:cnfStyle w:val="001000000000" w:firstRow="0" w:lastRow="0" w:firstColumn="1" w:lastColumn="0" w:oddVBand="0" w:evenVBand="0" w:oddHBand="0" w:evenHBand="0" w:firstRowFirstColumn="0" w:firstRowLastColumn="0" w:lastRowFirstColumn="0" w:lastRowLastColumn="0"/>
+            <w:tcW w:w="1001" w:type="pct"/>
+            <w:vAlign w:val="center"/>
+          </w:tcPr>
+          <w:p>
+            <w:pPr>
+              <w:jc w:val="center"/>
+            </w:pPr>
+            <w:r>
+              <w:t>Modification</w:t>
+            </w:r>
+          </w:p>
+        </w:tc>
+        <w:tc>
+          <w:tcPr>
+            <w:tcW w:w="1001" w:type="pct"/>
+            <w:vAlign w:val="center"/>
+          </w:tcPr>
+          <w:p>
+            <w:pPr>
+              <w:jc w:val="center"/>
+              <w:cnfStyle w:val="000000100000" w:firstRow="0" w:lastRow="0" w:firstColumn="0" w:lastColumn="0" w:oddVBand="0" w:evenVBand="0" w:oddHBand="1" w:evenHBand="0" w:firstRowFirstColumn="0" w:firstRowLastColumn="0" w:lastRowFirstColumn="0" w:lastRowLastColumn="0"/>
+            </w:pPr>
+          </w:p>
+        </w:tc>
+        <w:tc>
+          <w:tcPr>
+            <w:tcW w:w="1000" w:type="pct"/>
+            <w:vAlign w:val="center"/>
+          </w:tcPr>
+          <w:p>
+            <w:pPr>
+              <w:jc w:val="center"/>
+              <w:cnfStyle w:val="000000100000" w:firstRow="0" w:lastRow="0" w:firstColumn="0" w:lastColumn="0" w:oddVBand="0" w:evenVBand="0" w:oddHBand="1" w:evenHBand="0" w:firstRowFirstColumn="0" w:firstRowLastColumn="0" w:lastRowFirstColumn="0" w:lastRowLastColumn="0"/>
+            </w:pPr>
+            <w:r>
+              <w:t>X</w:t>
+            </w:r>
+          </w:p>
+        </w:tc>
+        <w:tc>
+          <w:tcPr>
+            <w:tcW w:w="1000" w:type="pct"/>
+            <w:vAlign w:val="center"/>
+          </w:tcPr>
+          <w:p>
+            <w:pPr>
+              <w:jc w:val="center"/>
+              <w:cnfStyle w:val="000000100000" w:firstRow="0" w:lastRow="0" w:firstColumn="0" w:lastColumn="0" w:oddVBand="0" w:evenVBand="0" w:oddHBand="1" w:evenHBand="0" w:firstRowFirstColumn="0" w:firstRowLastColumn="0" w:lastRowFirstColumn="0" w:lastRowLastColumn="0"/>
+            </w:pPr>
+            <w:r>
+              <w:t>X</w:t>
+            </w:r>
+          </w:p>
+        </w:tc>
+        <w:tc>
+          <w:tcPr>
+            <w:tcW w:w="1000" w:type="pct"/>
+            <w:vAlign w:val="center"/>
+          </w:tcPr>
+          <w:p>
+            <w:pPr>
+              <w:jc w:val="center"/>
+              <w:cnfStyle w:val="000000100000" w:firstRow="0" w:lastRow="0" w:firstColumn="0" w:lastColumn="0" w:oddVBand="0" w:evenVBand="0" w:oddHBand="1" w:evenHBand="0" w:firstRowFirstColumn="0" w:firstRowLastColumn="0" w:lastRowFirstColumn="0" w:lastRowLastColumn="0"/>
+            </w:pPr>
+            <w:r>
+              <w:t>X</w:t>
+            </w:r>
+          </w:p>
+        </w:tc>
+      </w:tr>
+      <w:tr>
+        <w:trPr>
+          <w:trHeight w:val="359"/>
+        </w:trPr>
+        <w:tc>
+          <w:tcPr>
+            <w:cnfStyle w:val="001000000000" w:firstRow="0" w:lastRow="0" w:firstColumn="1" w:lastColumn="0" w:oddVBand="0" w:evenVBand="0" w:oddHBand="0" w:evenHBand="0" w:firstRowFirstColumn="0" w:firstRowLastColumn="0" w:lastRowFirstColumn="0" w:lastRowLastColumn="0"/>
+            <w:tcW w:w="1001" w:type="pct"/>
+            <w:vAlign w:val="center"/>
+          </w:tcPr>
+          <w:p>
+            <w:pPr>
+              <w:jc w:val="center"/>
+            </w:pPr>
+            <w:r>
+              <w:t>Suppression</w:t>
+            </w:r>
+          </w:p>
+        </w:tc>
+        <w:tc>
+          <w:tcPr>
+            <w:tcW w:w="1001" w:type="pct"/>
+            <w:vAlign w:val="center"/>
+          </w:tcPr>
+          <w:p>
+            <w:pPr>
+              <w:jc w:val="center"/>
+              <w:cnfStyle w:val="000000000000" w:firstRow="0" w:lastRow="0" w:firstColumn="0" w:lastColumn="0" w:oddVBand="0" w:evenVBand="0" w:oddHBand="0" w:evenHBand="0" w:firstRowFirstColumn="0" w:firstRowLastColumn="0" w:lastRowFirstColumn="0" w:lastRowLastColumn="0"/>
+            </w:pPr>
+          </w:p>
+        </w:tc>
+        <w:tc>
+          <w:tcPr>
+            <w:tcW w:w="1000" w:type="pct"/>
+            <w:vAlign w:val="center"/>
+          </w:tcPr>
+          <w:p>
+            <w:pPr>
+              <w:jc w:val="center"/>
+              <w:cnfStyle w:val="000000000000" w:firstRow="0" w:lastRow="0" w:firstColumn="0" w:lastColumn="0" w:oddVBand="0" w:evenVBand="0" w:oddHBand="0" w:evenHBand="0" w:firstRowFirstColumn="0" w:firstRowLastColumn="0" w:lastRowFirstColumn="0" w:lastRowLastColumn="0"/>
+            </w:pPr>
+            <w:r>
+              <w:t>X</w:t>
+            </w:r>
+          </w:p>
+        </w:tc>
+        <w:tc>
+          <w:tcPr>
+            <w:tcW w:w="1000" w:type="pct"/>
+            <w:vAlign w:val="center"/>
+          </w:tcPr>
+          <w:p>
+            <w:pPr>
+              <w:jc w:val="center"/>
+              <w:cnfStyle w:val="000000000000" w:firstRow="0" w:lastRow="0" w:firstColumn="0" w:lastColumn="0" w:oddVBand="0" w:evenVBand="0" w:oddHBand="0" w:evenHBand="0" w:firstRowFirstColumn="0" w:firstRowLastColumn="0" w:lastRowFirstColumn="0" w:lastRowLastColumn="0"/>
+            </w:pPr>
+            <w:r>
+              <w:t>X</w:t>
+            </w:r>
+          </w:p>
+        </w:tc>
+        <w:tc>
+          <w:tcPr>
+            <w:tcW w:w="1000" w:type="pct"/>
+            <w:vAlign w:val="center"/>
+          </w:tcPr>
+          <w:p>
+            <w:pPr>
+              <w:jc w:val="center"/>
+              <w:cnfStyle w:val="000000000000" w:firstRow="0" w:lastRow="0" w:firstColumn="0" w:lastColumn="0" w:oddVBand="0" w:evenVBand="0" w:oddHBand="0" w:evenHBand="0" w:firstRowFirstColumn="0" w:firstRowLastColumn="0" w:lastRowFirstColumn="0" w:lastRowLastColumn="0"/>
+            </w:pPr>
+            <w:r>
+              <w:t>X</w:t>
+            </w:r>
+          </w:p>
+        </w:tc>
+      </w:tr>
+      <w:tr>
+        <w:trPr>
+          <w:cnfStyle w:val="000000100000" w:firstRow="0" w:lastRow="0" w:firstColumn="0" w:lastColumn="0" w:oddVBand="0" w:evenVBand="0" w:oddHBand="1" w:evenHBand="0" w:firstRowFirstColumn="0" w:firstRowLastColumn="0" w:lastRowFirstColumn="0" w:lastRowLastColumn="0"/>
+          <w:trHeight w:val="382"/>
+        </w:trPr>
+        <w:tc>
+          <w:tcPr>
+            <w:cnfStyle w:val="001000000000" w:firstRow="0" w:lastRow="0" w:firstColumn="1" w:lastColumn="0" w:oddVBand="0" w:evenVBand="0" w:oddHBand="0" w:evenHBand="0" w:firstRowFirstColumn="0" w:firstRowLastColumn="0" w:lastRowFirstColumn="0" w:lastRowLastColumn="0"/>
+            <w:tcW w:w="1001" w:type="pct"/>
+            <w:vAlign w:val="center"/>
+          </w:tcPr>
+          <w:p>
+            <w:pPr>
+              <w:jc w:val="center"/>
+            </w:pPr>
+            <w:r>
+              <w:t>Recherche</w:t>
+            </w:r>
+          </w:p>
+        </w:tc>
+        <w:tc>
+          <w:tcPr>
+            <w:tcW w:w="1001" w:type="pct"/>
+            <w:vAlign w:val="center"/>
+          </w:tcPr>
+          <w:p>
+            <w:pPr>
+              <w:jc w:val="center"/>
+              <w:cnfStyle w:val="000000100000" w:firstRow="0" w:lastRow="0" w:firstColumn="0" w:lastColumn="0" w:oddVBand="0" w:evenVBand="0" w:oddHBand="1" w:evenHBand="0" w:firstRowFirstColumn="0" w:firstRowLastColumn="0" w:lastRowFirstColumn="0" w:lastRowLastColumn="0"/>
+            </w:pPr>
+            <w:r>
+              <w:t>X</w:t>
+            </w:r>
+          </w:p>
+        </w:tc>
+        <w:tc>
+          <w:tcPr>
+            <w:tcW w:w="1000" w:type="pct"/>
+            <w:vAlign w:val="center"/>
+          </w:tcPr>
+          <w:p>
+            <w:pPr>
+              <w:jc w:val="center"/>
+              <w:cnfStyle w:val="000000100000" w:firstRow="0" w:lastRow="0" w:firstColumn="0" w:lastColumn="0" w:oddVBand="0" w:evenVBand="0" w:oddHBand="1" w:evenHBand="0" w:firstRowFirstColumn="0" w:firstRowLastColumn="0" w:lastRowFirstColumn="0" w:lastRowLastColumn="0"/>
+            </w:pPr>
+            <w:r>
+              <w:t>X</w:t>
+            </w:r>
+          </w:p>
+        </w:tc>
+        <w:tc>
+          <w:tcPr>
+            <w:tcW w:w="1000" w:type="pct"/>
+            <w:vAlign w:val="center"/>
+          </w:tcPr>
+          <w:p>
+            <w:pPr>
+              <w:jc w:val="center"/>
+              <w:cnfStyle w:val="000000100000" w:firstRow="0" w:lastRow="0" w:firstColumn="0" w:lastColumn="0" w:oddVBand="0" w:evenVBand="0" w:oddHBand="1" w:evenHBand="0" w:firstRowFirstColumn="0" w:firstRowLastColumn="0" w:lastRowFirstColumn="0" w:lastRowLastColumn="0"/>
+            </w:pPr>
+            <w:r>
+              <w:t>X</w:t>
+            </w:r>
+          </w:p>
+        </w:tc>
+        <w:tc>
+          <w:tcPr>
+            <w:tcW w:w="1000" w:type="pct"/>
+            <w:vAlign w:val="center"/>
+          </w:tcPr>
+          <w:p>
+            <w:pPr>
+              <w:jc w:val="center"/>
+              <w:cnfStyle w:val="000000100000" w:firstRow="0" w:lastRow="0" w:firstColumn="0" w:lastColumn="0" w:oddVBand="0" w:evenVBand="0" w:oddHBand="1" w:evenHBand="0" w:firstRowFirstColumn="0" w:firstRowLastColumn="0" w:lastRowFirstColumn="0" w:lastRowLastColumn="0"/>
+            </w:pPr>
+            <w:r>
+              <w:t>X</w:t>
+            </w:r>
+          </w:p>
+        </w:tc>
+      </w:tr>
+    </w:tbl>
+    <w:p>
+      <w:pPr>
         <w:pStyle w:val="Titre2"/>
       </w:pPr>
       <w:r>
+        <w:lastRenderedPageBreak/>
         <w:t>Base de données</w:t>
       </w:r>
     </w:p>
@@ -1575,7 +2577,6 @@
           <w:numId w:val="9"/>
         </w:numPr>
       </w:pPr>
-      <w:proofErr w:type="spellStart"/>
       <w:r>
         <w:rPr>
           <w:b/>
@@ -1583,7 +2584,6 @@
         </w:rPr>
         <w:t>Worksite</w:t>
       </w:r>
-      <w:proofErr w:type="spellEnd"/>
       <w:r>
         <w:t xml:space="preserve"> : contient toutes les données liées aux sites de travail, détient une adresse</w:t>
       </w:r>
@@ -1604,15 +2604,7 @@
         <w:t>Service</w:t>
       </w:r>
       <w:r>
-        <w:t xml:space="preserve"> : contient toutes les données liées aux services, rattachés à un </w:t>
-      </w:r>
-      <w:proofErr w:type="spellStart"/>
-      <w:r>
-        <w:t>Worksite</w:t>
-      </w:r>
-      <w:proofErr w:type="spellEnd"/>
-      <w:r>
-        <w:t>, détient une adresse</w:t>
+        <w:t xml:space="preserve"> : contient toutes les données liées aux services, rattachés à un Worksite, détient une adresse</w:t>
       </w:r>
     </w:p>
     <w:p>
@@ -1623,7 +2615,6 @@
           <w:numId w:val="9"/>
         </w:numPr>
       </w:pPr>
-      <w:proofErr w:type="spellStart"/>
       <w:r>
         <w:rPr>
           <w:b/>
@@ -1631,7 +2622,6 @@
         </w:rPr>
         <w:t>Employee</w:t>
       </w:r>
-      <w:proofErr w:type="spellEnd"/>
       <w:r>
         <w:t xml:space="preserve"> : contient toutes les données liées aux employés, rattachés à un Service</w:t>
       </w:r>
@@ -1644,7 +2634,6 @@
           <w:numId w:val="9"/>
         </w:numPr>
       </w:pPr>
-      <w:proofErr w:type="spellStart"/>
       <w:r>
         <w:rPr>
           <w:b/>
@@ -1652,7 +2641,6 @@
         </w:rPr>
         <w:t>Address</w:t>
       </w:r>
-      <w:proofErr w:type="spellEnd"/>
       <w:r>
         <w:t xml:space="preserve"> : contient toutes les adresses définies</w:t>
       </w:r>
@@ -1662,13 +2650,8 @@
         <w:pStyle w:val="Titre2"/>
       </w:pPr>
       <w:r>
-        <w:t xml:space="preserve">API </w:t>
-      </w:r>
-      <w:proofErr w:type="spellStart"/>
-      <w:r>
-        <w:t>Rest</w:t>
-      </w:r>
-      <w:proofErr w:type="spellEnd"/>
+        <w:t>API Rest</w:t>
+      </w:r>
     </w:p>
     <w:p>
       <w:r>
@@ -1823,7 +2806,6 @@
         <w:pStyle w:val="Titre2"/>
       </w:pPr>
       <w:r>
-        <w:lastRenderedPageBreak/>
         <w:t>Client lourd</w:t>
       </w:r>
     </w:p>
@@ -1831,7 +2813,6 @@
       <w:r>
         <w:t xml:space="preserve">Pour une maintenabilité du code, vous pouvez trouver tous les commentaires sur les fichiers qui concernent les </w:t>
       </w:r>
-      <w:proofErr w:type="spellStart"/>
       <w:r>
         <w:rPr>
           <w:b/>
@@ -1839,7 +2820,6 @@
         </w:rPr>
         <w:t>Worksite</w:t>
       </w:r>
-      <w:proofErr w:type="spellEnd"/>
       <w:r>
         <w:t>, le but étant de ne pas alourdir le code complètement. Le client lourd est géré avec plusieurs packages :</w:t>
       </w:r>
@@ -2048,6 +3028,7 @@
       </w:pPr>
       <w:proofErr w:type="spellStart"/>
       <w:r>
+        <w:lastRenderedPageBreak/>
         <w:t>ConnexionController</w:t>
       </w:r>
       <w:proofErr w:type="spellEnd"/>
@@ -2263,7 +3244,6 @@
     </w:p>
     <w:p>
       <w:r>
-        <w:lastRenderedPageBreak/>
         <w:t>Dans le cas où vous rencontrez un bug, vous pouvez dans un premier temps vous référer au cahier de test afin de vérifier si c'est un cas de figure déjà trouvé et qu'il est donc en cours de résolution ou si n'a pas été décelé par nos équipes. Vous pouvez alors contacter Olympe Maxime ou l'un des développeurs en charge, si vous n'êtes pas à même de réaliser les modifications dans le code.</w:t>
       </w:r>
     </w:p>
@@ -2336,19 +3316,7 @@
         </w:numPr>
       </w:pPr>
       <w:r>
-        <w:t xml:space="preserve">Pour </w:t>
-      </w:r>
-      <w:r>
-        <w:t>effectuer</w:t>
-      </w:r>
-      <w:r>
-        <w:t xml:space="preserve"> une recherche, taper le terme recherché dans la barre et cliquer sur le bouton loupe ou sur entrée : les résultats trouvés s'afficheront dans chacun des </w:t>
-      </w:r>
-      <w:r>
-        <w:t>onglets</w:t>
-      </w:r>
-      <w:r>
-        <w:t xml:space="preserve"> concernés.</w:t>
+        <w:t>Pour effectuer une recherche, taper le terme recherché dans la barre et cliquer sur le bouton loupe ou sur entrée : les résultats trouvés s'afficheront dans chacun des onglets concernés.</w:t>
       </w:r>
     </w:p>
     <w:p>
@@ -2384,13 +3352,7 @@
         </w:numPr>
       </w:pPr>
       <w:r>
-        <w:t xml:space="preserve">Vous pourrez voir des boutons comme "Ajout", "Modifier", "Supprimer" mais ils vous seront </w:t>
-      </w:r>
-      <w:r>
-        <w:t>inaccessibles</w:t>
-      </w:r>
-      <w:r>
-        <w:t xml:space="preserve"> dans ce mode de connexion</w:t>
+        <w:t>Vous pourrez voir des boutons comme "Ajout", "Modifier", "Supprimer" mais ils vous seront inaccessibles dans ce mode de connexion</w:t>
       </w:r>
     </w:p>
     <w:p>
@@ -2402,6 +3364,7 @@
         </w:numPr>
       </w:pPr>
       <w:r>
+        <w:lastRenderedPageBreak/>
         <w:t>Partie administrateur</w:t>
       </w:r>
     </w:p>
@@ -2454,13 +3417,7 @@
         </w:numPr>
       </w:pPr>
       <w:r>
-        <w:t xml:space="preserve">Les boutons vous sont </w:t>
-      </w:r>
-      <w:r>
-        <w:t>cependant</w:t>
-      </w:r>
-      <w:r>
-        <w:t xml:space="preserve"> accessibles et vous pouvez réaliser les actions d'ajout, modification et suppression</w:t>
+        <w:t>Les boutons vous sont cependant accessibles et vous pouvez réaliser les actions d'ajout, modification et suppression</w:t>
       </w:r>
     </w:p>
     <w:p>
@@ -2477,13 +3434,7 @@
     </w:p>
     <w:p>
       <w:r>
-        <w:t xml:space="preserve">Dans le cas où vous êtes confrontés à un bug, un mauvais retour, une mauvaise mise à jour de la base de données, nous vous demandons de contacter Olympe Maxime ou l'un des membres de son équipe. Une adresse </w:t>
-      </w:r>
-      <w:r>
-        <w:t>électronique</w:t>
-      </w:r>
-      <w:r>
-        <w:t xml:space="preserve"> de retours sera mise en place dans quelques temps, nous vous informerons en temps voulu.</w:t>
+        <w:t>Dans le cas où vous êtes confrontés à un bug, un mauvais retour, une mauvaise mise à jour de la base de données, nous vous demandons de contacter Olympe Maxime ou l'un des membres de son équipe. Une adresse électronique de retours sera mise en place dans quelques temps, nous vous informerons en temps voulu.</w:t>
       </w:r>
     </w:p>
     <w:p>
@@ -2496,16 +3447,7 @@
     </w:p>
     <w:p>
       <w:r>
-        <w:t xml:space="preserve">Ici nous vous proposons une première version du projet, plusieurs </w:t>
-      </w:r>
-      <w:r>
-        <w:t>mises à jour</w:t>
-      </w:r>
-      <w:r>
-        <w:t xml:space="preserve"> sont amenées à apparaître</w:t>
-      </w:r>
-      <w:r>
-        <w:t> :</w:t>
+        <w:t>Ici nous vous proposons une première version du projet, plusieurs mises à jour sont amenées à apparaître :</w:t>
       </w:r>
     </w:p>
     <w:p>
@@ -2524,15 +3466,7 @@
         <w:t>Connexion en fonction de vos identifiants :</w:t>
       </w:r>
       <w:r>
-        <w:t xml:space="preserve"> permettra de garder des logs de connexion et des </w:t>
-      </w:r>
-      <w:proofErr w:type="gramStart"/>
-      <w:r>
-        <w:t>modifications</w:t>
-      </w:r>
-      <w:proofErr w:type="gramEnd"/>
-      <w:r>
-        <w:t xml:space="preserve"> qui ont été réalisées</w:t>
+        <w:t xml:space="preserve"> permettra de garder des logs de connexion et des modifications qui ont été réalisées</w:t>
       </w:r>
     </w:p>
     <w:p>
@@ -2586,7 +3520,6 @@
           <w:b/>
           <w:bCs/>
         </w:rPr>
-        <w:lastRenderedPageBreak/>
         <w:t>Refonte UI en fonction des retours :</w:t>
       </w:r>
       <w:r>
@@ -2715,6 +3648,7 @@
           <w:dataBinding w:prefixMappings="xmlns:ns0='http://purl.org/dc/elements/1.1/' xmlns:ns1='http://schemas.openxmlformats.org/package/2006/metadata/core-properties' " w:xpath="/ns1:coreProperties[1]/ns0:creator[1]" w:storeItemID="{6C3C8BC8-F283-45AE-878A-BAB7291924A1}"/>
           <w:text/>
         </w:sdtPr>
+        <w:sdtEndPr/>
         <w:sdtContent>
           <w:tc>
             <w:tcPr>
@@ -4496,49 +5430,49 @@
       </w:rPr>
     </w:lvl>
   </w:abstractNum>
-  <w:num w:numId="1">
+  <w:num w:numId="1" w16cid:durableId="1375154828">
     <w:abstractNumId w:val="6"/>
   </w:num>
-  <w:num w:numId="2">
+  <w:num w:numId="2" w16cid:durableId="932400125">
     <w:abstractNumId w:val="13"/>
   </w:num>
-  <w:num w:numId="3">
+  <w:num w:numId="3" w16cid:durableId="504898952">
     <w:abstractNumId w:val="9"/>
   </w:num>
-  <w:num w:numId="4">
+  <w:num w:numId="4" w16cid:durableId="1628468838">
     <w:abstractNumId w:val="4"/>
   </w:num>
-  <w:num w:numId="5">
+  <w:num w:numId="5" w16cid:durableId="1605654084">
     <w:abstractNumId w:val="10"/>
   </w:num>
-  <w:num w:numId="6">
+  <w:num w:numId="6" w16cid:durableId="1056128439">
     <w:abstractNumId w:val="0"/>
   </w:num>
-  <w:num w:numId="7">
+  <w:num w:numId="7" w16cid:durableId="824588352">
     <w:abstractNumId w:val="11"/>
   </w:num>
-  <w:num w:numId="8">
+  <w:num w:numId="8" w16cid:durableId="488178137">
     <w:abstractNumId w:val="5"/>
   </w:num>
-  <w:num w:numId="9">
+  <w:num w:numId="9" w16cid:durableId="949894988">
     <w:abstractNumId w:val="1"/>
   </w:num>
-  <w:num w:numId="10">
+  <w:num w:numId="10" w16cid:durableId="610941383">
     <w:abstractNumId w:val="7"/>
   </w:num>
-  <w:num w:numId="11">
+  <w:num w:numId="11" w16cid:durableId="1215654897">
     <w:abstractNumId w:val="14"/>
   </w:num>
-  <w:num w:numId="12">
+  <w:num w:numId="12" w16cid:durableId="1979147147">
     <w:abstractNumId w:val="3"/>
   </w:num>
-  <w:num w:numId="13">
+  <w:num w:numId="13" w16cid:durableId="664550096">
     <w:abstractNumId w:val="8"/>
   </w:num>
-  <w:num w:numId="14">
+  <w:num w:numId="14" w16cid:durableId="1746755281">
     <w:abstractNumId w:val="12"/>
   </w:num>
-  <w:num w:numId="15">
+  <w:num w:numId="15" w16cid:durableId="1209536205">
     <w:abstractNumId w:val="2"/>
   </w:num>
 </w:numbering>
@@ -5699,90 +6633,213 @@
       <w:contextualSpacing/>
     </w:pPr>
   </w:style>
+  <w:style w:type="table" w:styleId="Grilledutableau">
+    <w:name w:val="Table Grid"/>
+    <w:basedOn w:val="TableauNormal"/>
+    <w:uiPriority w:val="39"/>
+    <w:rsid w:val="00F46D67"/>
+    <w:pPr>
+      <w:spacing w:after="0" w:line="240" w:lineRule="auto"/>
+    </w:pPr>
+    <w:tblPr>
+      <w:tblBorders>
+        <w:top w:val="single" w:sz="4" w:space="0" w:color="auto"/>
+        <w:left w:val="single" w:sz="4" w:space="0" w:color="auto"/>
+        <w:bottom w:val="single" w:sz="4" w:space="0" w:color="auto"/>
+        <w:right w:val="single" w:sz="4" w:space="0" w:color="auto"/>
+        <w:insideH w:val="single" w:sz="4" w:space="0" w:color="auto"/>
+        <w:insideV w:val="single" w:sz="4" w:space="0" w:color="auto"/>
+      </w:tblBorders>
+    </w:tblPr>
+  </w:style>
+  <w:style w:type="table" w:styleId="TableauGrille4-Accentuation1">
+    <w:name w:val="Grid Table 4 Accent 1"/>
+    <w:basedOn w:val="TableauNormal"/>
+    <w:uiPriority w:val="49"/>
+    <w:rsid w:val="00F46D67"/>
+    <w:pPr>
+      <w:spacing w:after="0" w:line="240" w:lineRule="auto"/>
+    </w:pPr>
+    <w:tblPr>
+      <w:tblStyleRowBandSize w:val="1"/>
+      <w:tblStyleColBandSize w:val="1"/>
+      <w:tblBorders>
+        <w:top w:val="single" w:sz="4" w:space="0" w:color="90A1CF" w:themeColor="accent1" w:themeTint="99"/>
+        <w:left w:val="single" w:sz="4" w:space="0" w:color="90A1CF" w:themeColor="accent1" w:themeTint="99"/>
+        <w:bottom w:val="single" w:sz="4" w:space="0" w:color="90A1CF" w:themeColor="accent1" w:themeTint="99"/>
+        <w:right w:val="single" w:sz="4" w:space="0" w:color="90A1CF" w:themeColor="accent1" w:themeTint="99"/>
+        <w:insideH w:val="single" w:sz="4" w:space="0" w:color="90A1CF" w:themeColor="accent1" w:themeTint="99"/>
+        <w:insideV w:val="single" w:sz="4" w:space="0" w:color="90A1CF" w:themeColor="accent1" w:themeTint="99"/>
+      </w:tblBorders>
+    </w:tblPr>
+    <w:tblStylePr w:type="firstRow">
+      <w:rPr>
+        <w:b/>
+        <w:bCs/>
+        <w:color w:val="FFFFFF" w:themeColor="background1"/>
+      </w:rPr>
+      <w:tblPr/>
+      <w:tcPr>
+        <w:tcBorders>
+          <w:top w:val="single" w:sz="4" w:space="0" w:color="4A66AC" w:themeColor="accent1"/>
+          <w:left w:val="single" w:sz="4" w:space="0" w:color="4A66AC" w:themeColor="accent1"/>
+          <w:bottom w:val="single" w:sz="4" w:space="0" w:color="4A66AC" w:themeColor="accent1"/>
+          <w:right w:val="single" w:sz="4" w:space="0" w:color="4A66AC" w:themeColor="accent1"/>
+          <w:insideH w:val="nil"/>
+          <w:insideV w:val="nil"/>
+        </w:tcBorders>
+        <w:shd w:val="clear" w:color="auto" w:fill="4A66AC" w:themeFill="accent1"/>
+      </w:tcPr>
+    </w:tblStylePr>
+    <w:tblStylePr w:type="lastRow">
+      <w:rPr>
+        <w:b/>
+        <w:bCs/>
+      </w:rPr>
+      <w:tblPr/>
+      <w:tcPr>
+        <w:tcBorders>
+          <w:top w:val="double" w:sz="4" w:space="0" w:color="4A66AC" w:themeColor="accent1"/>
+        </w:tcBorders>
+      </w:tcPr>
+    </w:tblStylePr>
+    <w:tblStylePr w:type="firstCol">
+      <w:rPr>
+        <w:b/>
+        <w:bCs/>
+      </w:rPr>
+    </w:tblStylePr>
+    <w:tblStylePr w:type="lastCol">
+      <w:rPr>
+        <w:b/>
+        <w:bCs/>
+      </w:rPr>
+    </w:tblStylePr>
+    <w:tblStylePr w:type="band1Vert">
+      <w:tblPr/>
+      <w:tcPr>
+        <w:shd w:val="clear" w:color="auto" w:fill="D9DFEF" w:themeFill="accent1" w:themeFillTint="33"/>
+      </w:tcPr>
+    </w:tblStylePr>
+    <w:tblStylePr w:type="band1Horz">
+      <w:tblPr/>
+      <w:tcPr>
+        <w:shd w:val="clear" w:color="auto" w:fill="D9DFEF" w:themeFill="accent1" w:themeFillTint="33"/>
+      </w:tcPr>
+    </w:tblStylePr>
+  </w:style>
+  <w:style w:type="table" w:styleId="TableauGrille5Fonc-Accentuation1">
+    <w:name w:val="Grid Table 5 Dark Accent 1"/>
+    <w:basedOn w:val="TableauNormal"/>
+    <w:uiPriority w:val="50"/>
+    <w:rsid w:val="00F46D67"/>
+    <w:pPr>
+      <w:spacing w:after="0" w:line="240" w:lineRule="auto"/>
+    </w:pPr>
+    <w:tblPr>
+      <w:tblStyleRowBandSize w:val="1"/>
+      <w:tblStyleColBandSize w:val="1"/>
+      <w:tblBorders>
+        <w:top w:val="single" w:sz="4" w:space="0" w:color="FFFFFF" w:themeColor="background1"/>
+        <w:left w:val="single" w:sz="4" w:space="0" w:color="FFFFFF" w:themeColor="background1"/>
+        <w:bottom w:val="single" w:sz="4" w:space="0" w:color="FFFFFF" w:themeColor="background1"/>
+        <w:right w:val="single" w:sz="4" w:space="0" w:color="FFFFFF" w:themeColor="background1"/>
+        <w:insideH w:val="single" w:sz="4" w:space="0" w:color="FFFFFF" w:themeColor="background1"/>
+        <w:insideV w:val="single" w:sz="4" w:space="0" w:color="FFFFFF" w:themeColor="background1"/>
+      </w:tblBorders>
+    </w:tblPr>
+    <w:tcPr>
+      <w:shd w:val="clear" w:color="auto" w:fill="D9DFEF" w:themeFill="accent1" w:themeFillTint="33"/>
+    </w:tcPr>
+    <w:tblStylePr w:type="firstRow">
+      <w:rPr>
+        <w:b/>
+        <w:bCs/>
+        <w:color w:val="FFFFFF" w:themeColor="background1"/>
+      </w:rPr>
+      <w:tblPr/>
+      <w:tcPr>
+        <w:tcBorders>
+          <w:top w:val="single" w:sz="4" w:space="0" w:color="FFFFFF" w:themeColor="background1"/>
+          <w:left w:val="single" w:sz="4" w:space="0" w:color="FFFFFF" w:themeColor="background1"/>
+          <w:right w:val="single" w:sz="4" w:space="0" w:color="FFFFFF" w:themeColor="background1"/>
+          <w:insideH w:val="nil"/>
+          <w:insideV w:val="nil"/>
+        </w:tcBorders>
+        <w:shd w:val="clear" w:color="auto" w:fill="4A66AC" w:themeFill="accent1"/>
+      </w:tcPr>
+    </w:tblStylePr>
+    <w:tblStylePr w:type="lastRow">
+      <w:rPr>
+        <w:b/>
+        <w:bCs/>
+        <w:color w:val="FFFFFF" w:themeColor="background1"/>
+      </w:rPr>
+      <w:tblPr/>
+      <w:tcPr>
+        <w:tcBorders>
+          <w:left w:val="single" w:sz="4" w:space="0" w:color="FFFFFF" w:themeColor="background1"/>
+          <w:bottom w:val="single" w:sz="4" w:space="0" w:color="FFFFFF" w:themeColor="background1"/>
+          <w:right w:val="single" w:sz="4" w:space="0" w:color="FFFFFF" w:themeColor="background1"/>
+          <w:insideH w:val="nil"/>
+          <w:insideV w:val="nil"/>
+        </w:tcBorders>
+        <w:shd w:val="clear" w:color="auto" w:fill="4A66AC" w:themeFill="accent1"/>
+      </w:tcPr>
+    </w:tblStylePr>
+    <w:tblStylePr w:type="firstCol">
+      <w:rPr>
+        <w:b/>
+        <w:bCs/>
+        <w:color w:val="FFFFFF" w:themeColor="background1"/>
+      </w:rPr>
+      <w:tblPr/>
+      <w:tcPr>
+        <w:tcBorders>
+          <w:top w:val="single" w:sz="4" w:space="0" w:color="FFFFFF" w:themeColor="background1"/>
+          <w:left w:val="single" w:sz="4" w:space="0" w:color="FFFFFF" w:themeColor="background1"/>
+          <w:bottom w:val="single" w:sz="4" w:space="0" w:color="FFFFFF" w:themeColor="background1"/>
+          <w:insideV w:val="nil"/>
+        </w:tcBorders>
+        <w:shd w:val="clear" w:color="auto" w:fill="4A66AC" w:themeFill="accent1"/>
+      </w:tcPr>
+    </w:tblStylePr>
+    <w:tblStylePr w:type="lastCol">
+      <w:rPr>
+        <w:b/>
+        <w:bCs/>
+        <w:color w:val="FFFFFF" w:themeColor="background1"/>
+      </w:rPr>
+      <w:tblPr/>
+      <w:tcPr>
+        <w:tcBorders>
+          <w:top w:val="single" w:sz="4" w:space="0" w:color="FFFFFF" w:themeColor="background1"/>
+          <w:bottom w:val="single" w:sz="4" w:space="0" w:color="FFFFFF" w:themeColor="background1"/>
+          <w:right w:val="single" w:sz="4" w:space="0" w:color="FFFFFF" w:themeColor="background1"/>
+          <w:insideV w:val="nil"/>
+        </w:tcBorders>
+        <w:shd w:val="clear" w:color="auto" w:fill="4A66AC" w:themeFill="accent1"/>
+      </w:tcPr>
+    </w:tblStylePr>
+    <w:tblStylePr w:type="band1Vert">
+      <w:tblPr/>
+      <w:tcPr>
+        <w:shd w:val="clear" w:color="auto" w:fill="B5C0DF" w:themeFill="accent1" w:themeFillTint="66"/>
+      </w:tcPr>
+    </w:tblStylePr>
+    <w:tblStylePr w:type="band1Horz">
+      <w:tblPr/>
+      <w:tcPr>
+        <w:shd w:val="clear" w:color="auto" w:fill="B5C0DF" w:themeFill="accent1" w:themeFillTint="66"/>
+      </w:tcPr>
+    </w:tblStylePr>
+  </w:style>
 </w:styles>
 </file>
 
 <file path=word/glossary/document.xml><?xml version="1.0" encoding="utf-8"?>
 <w:glossaryDocument xmlns:wpc="http://schemas.microsoft.com/office/word/2010/wordprocessingCanvas" xmlns:cx="http://schemas.microsoft.com/office/drawing/2014/chartex" xmlns:cx1="http://schemas.microsoft.com/office/drawing/2015/9/8/chartex" xmlns:cx2="http://schemas.microsoft.com/office/drawing/2015/10/21/chartex" xmlns:cx3="http://schemas.microsoft.com/office/drawing/2016/5/9/chartex" xmlns:cx4="http://schemas.microsoft.com/office/drawing/2016/5/10/chartex" xmlns:cx5="http://schemas.microsoft.com/office/drawing/2016/5/11/chartex" xmlns:cx6="http://schemas.microsoft.com/office/drawing/2016/5/12/chartex" xmlns:cx7="http://schemas.microsoft.com/office/drawing/2016/5/13/chartex" xmlns:cx8="http://schemas.microsoft.com/office/drawing/2016/5/14/chartex" xmlns:mc="http://schemas.openxmlformats.org/markup-compatibility/2006" xmlns:aink="http://schemas.microsoft.com/office/drawing/2016/ink" xmlns:am3d="http://schemas.microsoft.com/office/drawing/2017/model3d" xmlns:o="urn:schemas-microsoft-com:office:office" xmlns:oel="http://schemas.microsoft.com/office/2019/extlst" xmlns:r="http://schemas.openxmlformats.org/officeDocument/2006/relationships" xmlns:m="http://schemas.openxmlformats.org/officeDocument/2006/math" xmlns:v="urn:schemas-microsoft-com:vml" xmlns:wp14="http://schemas.microsoft.com/office/word/2010/wordprocessingDrawing" xmlns:wp="http://schemas.openxmlformats.org/drawingml/2006/wordprocessingDrawing" xmlns:w10="urn:schemas-microsoft-com:office:word" xmlns:w="http://schemas.openxmlformats.org/wordprocessingml/2006/main" xmlns:w14="http://schemas.microsoft.com/office/word/2010/wordml" xmlns:w15="http://schemas.microsoft.com/office/word/2012/wordml" xmlns:w16cex="http://schemas.microsoft.com/office/word/2018/wordml/cex" xmlns:w16cid="http://schemas.microsoft.com/office/word/2016/wordml/cid" xmlns:w16="http://schemas.microsoft.com/office/word/2018/wordml" xmlns:w16sdtdh="http://schemas.microsoft.com/office/word/2020/wordml/sdtdatahash" xmlns:w16se="http://schemas.microsoft.com/office/word/2015/wordml/symex" xmlns:wpg="http://schemas.microsoft.com/office/word/2010/wordprocessingGroup" xmlns:wpi="http://schemas.microsoft.com/office/word/2010/wordprocessingInk" xmlns:wne="http://schemas.microsoft.com/office/word/2006/wordml" xmlns:wps="http://schemas.microsoft.com/office/word/2010/wordprocessingShape" mc:Ignorable="w14 w15 w16se w16cid w16 w16cex w16sdtdh wp14">
   <w:docParts>
-    <w:docPart>
-      <w:docPartPr>
-        <w:name w:val="B4D069C65BF545789778A4C90ABED444"/>
-        <w:category>
-          <w:name w:val="Général"/>
-          <w:gallery w:val="placeholder"/>
-        </w:category>
-        <w:types>
-          <w:type w:val="bbPlcHdr"/>
-        </w:types>
-        <w:behaviors>
-          <w:behavior w:val="content"/>
-        </w:behaviors>
-        <w:guid w:val="{82FAF778-D29E-4032-8AE8-6412F5278B9C}"/>
-      </w:docPartPr>
-      <w:docPartBody>
-        <w:p>
-          <w:pPr>
-            <w:pStyle w:val="B4D069C65BF545789778A4C90ABED444"/>
-          </w:pPr>
-          <w:r>
-            <w:t>Tapez le titre du chapitre (niveau 1)</w:t>
-          </w:r>
-        </w:p>
-      </w:docPartBody>
-    </w:docPart>
-    <w:docPart>
-      <w:docPartPr>
-        <w:name w:val="A223CA2FBE864A2FA5D9FE7CA0F7B28C"/>
-        <w:category>
-          <w:name w:val="Général"/>
-          <w:gallery w:val="placeholder"/>
-        </w:category>
-        <w:types>
-          <w:type w:val="bbPlcHdr"/>
-        </w:types>
-        <w:behaviors>
-          <w:behavior w:val="content"/>
-        </w:behaviors>
-        <w:guid w:val="{40AB6DB0-82AA-4C88-AD4E-A78622115199}"/>
-      </w:docPartPr>
-      <w:docPartBody>
-        <w:p>
-          <w:pPr>
-            <w:pStyle w:val="A223CA2FBE864A2FA5D9FE7CA0F7B28C"/>
-          </w:pPr>
-          <w:r>
-            <w:t>Tapez le titre du chapitre (niveau 2)</w:t>
-          </w:r>
-        </w:p>
-      </w:docPartBody>
-    </w:docPart>
-    <w:docPart>
-      <w:docPartPr>
-        <w:name w:val="0295A7293FFC44AD80AC709995C3FBF0"/>
-        <w:category>
-          <w:name w:val="Général"/>
-          <w:gallery w:val="placeholder"/>
-        </w:category>
-        <w:types>
-          <w:type w:val="bbPlcHdr"/>
-        </w:types>
-        <w:behaviors>
-          <w:behavior w:val="content"/>
-        </w:behaviors>
-        <w:guid w:val="{8D744A36-4FB8-4890-A2C0-C76199188880}"/>
-      </w:docPartPr>
-      <w:docPartBody>
-        <w:p>
-          <w:pPr>
-            <w:pStyle w:val="0295A7293FFC44AD80AC709995C3FBF0"/>
-          </w:pPr>
-          <w:r>
-            <w:t>Tapez le titre du chapitre (niveau 3)</w:t>
-          </w:r>
-        </w:p>
-      </w:docPartBody>
-    </w:docPart>
     <w:docPart>
       <w:docPartPr>
         <w:name w:val="EBBAFE7570B4407A8DA4CDBE453A0011"/>
@@ -5854,6 +6911,7 @@
     <w:sig w:usb0="E4002EFF" w:usb1="C200247B" w:usb2="00000009" w:usb3="00000000" w:csb0="000001FF" w:csb1="00000000"/>
   </w:font>
   <w:font w:name="Baguet Script">
+    <w:altName w:val="Baguet Script"/>
     <w:charset w:val="00"/>
     <w:family w:val="auto"/>
     <w:pitch w:val="variable"/>
@@ -5887,7 +6945,9 @@
   <w:rsids>
     <w:rsidRoot w:val="002C746C"/>
     <w:rsid w:val="002C746C"/>
+    <w:rsid w:val="00456364"/>
     <w:rsid w:val="00555DEE"/>
+    <w:rsid w:val="00B51596"/>
   </w:rsids>
   <m:mathPr>
     <m:mathFont m:val="Cambria Math"/>
@@ -6362,6 +7422,18 @@
     <w:name w:val="EBBAFE7570B4407A8DA4CDBE453A0011"/>
     <w:rsid w:val="002C746C"/>
   </w:style>
+  <w:style w:type="paragraph" w:customStyle="1" w:styleId="78D3EAB0E22840E594ED2BCCE8DDA87B">
+    <w:name w:val="78D3EAB0E22840E594ED2BCCE8DDA87B"/>
+    <w:rsid w:val="00456364"/>
+  </w:style>
+  <w:style w:type="paragraph" w:customStyle="1" w:styleId="F9CBC0D9FB994608905DEEAF64A9471F">
+    <w:name w:val="F9CBC0D9FB994608905DEEAF64A9471F"/>
+    <w:rsid w:val="00456364"/>
+  </w:style>
+  <w:style w:type="paragraph" w:customStyle="1" w:styleId="32F7E02D51BA4CBDB7200DAD13A7B884">
+    <w:name w:val="32F7E02D51BA4CBDB7200DAD13A7B884"/>
+    <w:rsid w:val="00456364"/>
+  </w:style>
 </w:styles>
 </file>
 

</xml_diff>

<commit_message>
Modification du compte rendu Word - Ajout du cahier de tests Excel
</commit_message>
<xml_diff>
--- a/src/main/resources/documents/Compte rendu.docx
+++ b/src/main/resources/documents/Compte rendu.docx
@@ -3526,10 +3526,3503 @@
         <w:t xml:space="preserve"> une enquête sera menée auprès des utilisateurs afin de récupérer leurs premières impressions</w:t>
       </w:r>
     </w:p>
+    <w:p>
+      <w:pPr>
+        <w:jc w:val="left"/>
+      </w:pPr>
+      <w:r>
+        <w:br w:type="page"/>
+      </w:r>
+    </w:p>
+    <w:p>
+      <w:pPr>
+        <w:sectPr>
+          <w:footerReference w:type="default" r:id="rId9"/>
+          <w:pgSz w:w="11906" w:h="16838"/>
+          <w:pgMar w:top="1417" w:right="1417" w:bottom="1417" w:left="1417" w:header="708" w:footer="708" w:gutter="0"/>
+          <w:pgNumType w:start="0"/>
+          <w:cols w:space="708"/>
+          <w:titlePg/>
+          <w:docGrid w:linePitch="360"/>
+        </w:sectPr>
+      </w:pPr>
+    </w:p>
+    <w:p>
+      <w:pPr>
+        <w:pStyle w:val="Titre1"/>
+      </w:pPr>
+      <w:r>
+        <w:lastRenderedPageBreak/>
+        <w:t>Rappel du cahier de test</w:t>
+      </w:r>
+    </w:p>
+    <w:p>
+      <w:r>
+        <w:t xml:space="preserve">Le cahier de test est disponible dans les ressources de l’API au besoin. </w:t>
+      </w:r>
+    </w:p>
+    <w:tbl>
+      <w:tblPr>
+        <w:tblW w:w="5000" w:type="pct"/>
+        <w:tblCellMar>
+          <w:left w:w="70" w:type="dxa"/>
+          <w:right w:w="70" w:type="dxa"/>
+        </w:tblCellMar>
+        <w:tblLook w:val="04A0" w:firstRow="1" w:lastRow="0" w:firstColumn="1" w:lastColumn="0" w:noHBand="0" w:noVBand="1"/>
+      </w:tblPr>
+      <w:tblGrid>
+        <w:gridCol w:w="2175"/>
+        <w:gridCol w:w="5185"/>
+        <w:gridCol w:w="6223"/>
+        <w:gridCol w:w="1543"/>
+      </w:tblGrid>
+      <w:tr>
+        <w:trPr>
+          <w:trHeight w:val="555"/>
+        </w:trPr>
+        <w:tc>
+          <w:tcPr>
+            <w:tcW w:w="5000" w:type="pct"/>
+            <w:gridSpan w:val="4"/>
+            <w:tcBorders>
+              <w:top w:val="single" w:sz="4" w:space="0" w:color="auto"/>
+              <w:left w:val="single" w:sz="4" w:space="0" w:color="auto"/>
+              <w:bottom w:val="single" w:sz="4" w:space="0" w:color="auto"/>
+              <w:right w:val="single" w:sz="4" w:space="0" w:color="auto"/>
+            </w:tcBorders>
+            <w:shd w:val="clear" w:color="000000" w:fill="B4C6E7"/>
+            <w:noWrap/>
+            <w:vAlign w:val="bottom"/>
+            <w:hideMark/>
+          </w:tcPr>
+          <w:p>
+            <w:pPr>
+              <w:spacing w:after="0" w:line="240" w:lineRule="auto"/>
+              <w:jc w:val="center"/>
+              <w:rPr>
+                <w:rFonts w:ascii="Baguet Script" w:eastAsia="Times New Roman" w:hAnsi="Baguet Script" w:cs="Calibri"/>
+                <w:b/>
+                <w:bCs/>
+                <w:color w:val="000000"/>
+                <w:sz w:val="40"/>
+                <w:szCs w:val="40"/>
+                <w:lang w:eastAsia="fr-FR"/>
+              </w:rPr>
+            </w:pPr>
+            <w:r>
+              <w:rPr>
+                <w:rFonts w:ascii="Baguet Script" w:eastAsia="Times New Roman" w:hAnsi="Baguet Script" w:cs="Calibri"/>
+                <w:b/>
+                <w:bCs/>
+                <w:color w:val="000000"/>
+                <w:sz w:val="40"/>
+                <w:szCs w:val="40"/>
+                <w:lang w:eastAsia="fr-FR"/>
+              </w:rPr>
+              <w:t>Cahier de tests - Hogwarts Crops</w:t>
+            </w:r>
+          </w:p>
+        </w:tc>
+      </w:tr>
+      <w:tr>
+        <w:trPr>
+          <w:trHeight w:val="375"/>
+        </w:trPr>
+        <w:tc>
+          <w:tcPr>
+            <w:tcW w:w="719" w:type="pct"/>
+            <w:tcBorders>
+              <w:top w:val="nil"/>
+              <w:left w:val="single" w:sz="4" w:space="0" w:color="auto"/>
+              <w:bottom w:val="single" w:sz="4" w:space="0" w:color="auto"/>
+              <w:right w:val="single" w:sz="4" w:space="0" w:color="auto"/>
+            </w:tcBorders>
+            <w:shd w:val="clear" w:color="auto" w:fill="auto"/>
+            <w:noWrap/>
+            <w:vAlign w:val="center"/>
+            <w:hideMark/>
+          </w:tcPr>
+          <w:p>
+            <w:pPr>
+              <w:spacing w:after="0" w:line="240" w:lineRule="auto"/>
+              <w:jc w:val="center"/>
+              <w:rPr>
+                <w:rFonts w:ascii="Baguet Script" w:eastAsia="Times New Roman" w:hAnsi="Baguet Script" w:cs="Calibri"/>
+                <w:color w:val="000000"/>
+                <w:sz w:val="28"/>
+                <w:szCs w:val="28"/>
+                <w:lang w:eastAsia="fr-FR"/>
+              </w:rPr>
+            </w:pPr>
+            <w:r>
+              <w:rPr>
+                <w:rFonts w:ascii="Baguet Script" w:eastAsia="Times New Roman" w:hAnsi="Baguet Script" w:cs="Calibri"/>
+                <w:color w:val="000000"/>
+                <w:sz w:val="28"/>
+                <w:szCs w:val="28"/>
+                <w:lang w:eastAsia="fr-FR"/>
+              </w:rPr>
+              <w:t xml:space="preserve">Interface </w:t>
+            </w:r>
+          </w:p>
+        </w:tc>
+        <w:tc>
+          <w:tcPr>
+            <w:tcW w:w="1714" w:type="pct"/>
+            <w:tcBorders>
+              <w:top w:val="nil"/>
+              <w:left w:val="nil"/>
+              <w:bottom w:val="single" w:sz="4" w:space="0" w:color="auto"/>
+              <w:right w:val="single" w:sz="4" w:space="0" w:color="auto"/>
+            </w:tcBorders>
+            <w:shd w:val="clear" w:color="auto" w:fill="auto"/>
+            <w:noWrap/>
+            <w:vAlign w:val="center"/>
+            <w:hideMark/>
+          </w:tcPr>
+          <w:p>
+            <w:pPr>
+              <w:spacing w:after="0" w:line="240" w:lineRule="auto"/>
+              <w:jc w:val="center"/>
+              <w:rPr>
+                <w:rFonts w:ascii="Baguet Script" w:eastAsia="Times New Roman" w:hAnsi="Baguet Script" w:cs="Calibri"/>
+                <w:color w:val="000000"/>
+                <w:sz w:val="28"/>
+                <w:szCs w:val="28"/>
+                <w:lang w:eastAsia="fr-FR"/>
+              </w:rPr>
+            </w:pPr>
+            <w:r>
+              <w:rPr>
+                <w:rFonts w:ascii="Baguet Script" w:eastAsia="Times New Roman" w:hAnsi="Baguet Script" w:cs="Calibri"/>
+                <w:color w:val="000000"/>
+                <w:sz w:val="28"/>
+                <w:szCs w:val="28"/>
+                <w:lang w:eastAsia="fr-FR"/>
+              </w:rPr>
+              <w:t>Action réalisée</w:t>
+            </w:r>
+          </w:p>
+        </w:tc>
+        <w:tc>
+          <w:tcPr>
+            <w:tcW w:w="2057" w:type="pct"/>
+            <w:tcBorders>
+              <w:top w:val="nil"/>
+              <w:left w:val="nil"/>
+              <w:bottom w:val="single" w:sz="4" w:space="0" w:color="auto"/>
+              <w:right w:val="single" w:sz="4" w:space="0" w:color="auto"/>
+            </w:tcBorders>
+            <w:shd w:val="clear" w:color="auto" w:fill="auto"/>
+            <w:noWrap/>
+            <w:vAlign w:val="center"/>
+            <w:hideMark/>
+          </w:tcPr>
+          <w:p>
+            <w:pPr>
+              <w:spacing w:after="0" w:line="240" w:lineRule="auto"/>
+              <w:jc w:val="center"/>
+              <w:rPr>
+                <w:rFonts w:ascii="Baguet Script" w:eastAsia="Times New Roman" w:hAnsi="Baguet Script" w:cs="Calibri"/>
+                <w:color w:val="000000"/>
+                <w:sz w:val="28"/>
+                <w:szCs w:val="28"/>
+                <w:lang w:eastAsia="fr-FR"/>
+              </w:rPr>
+            </w:pPr>
+            <w:r>
+              <w:rPr>
+                <w:rFonts w:ascii="Baguet Script" w:eastAsia="Times New Roman" w:hAnsi="Baguet Script" w:cs="Calibri"/>
+                <w:color w:val="000000"/>
+                <w:sz w:val="28"/>
+                <w:szCs w:val="28"/>
+                <w:lang w:eastAsia="fr-FR"/>
+              </w:rPr>
+              <w:t>Résultat attendu</w:t>
+            </w:r>
+          </w:p>
+        </w:tc>
+        <w:tc>
+          <w:tcPr>
+            <w:tcW w:w="510" w:type="pct"/>
+            <w:tcBorders>
+              <w:top w:val="nil"/>
+              <w:left w:val="nil"/>
+              <w:bottom w:val="single" w:sz="4" w:space="0" w:color="auto"/>
+              <w:right w:val="single" w:sz="4" w:space="0" w:color="auto"/>
+            </w:tcBorders>
+            <w:shd w:val="clear" w:color="auto" w:fill="auto"/>
+            <w:noWrap/>
+            <w:vAlign w:val="center"/>
+            <w:hideMark/>
+          </w:tcPr>
+          <w:p>
+            <w:pPr>
+              <w:spacing w:after="0" w:line="240" w:lineRule="auto"/>
+              <w:jc w:val="center"/>
+              <w:rPr>
+                <w:rFonts w:ascii="Baguet Script" w:eastAsia="Times New Roman" w:hAnsi="Baguet Script" w:cs="Calibri"/>
+                <w:color w:val="000000"/>
+                <w:sz w:val="28"/>
+                <w:szCs w:val="28"/>
+                <w:lang w:eastAsia="fr-FR"/>
+              </w:rPr>
+            </w:pPr>
+            <w:r>
+              <w:rPr>
+                <w:rFonts w:ascii="Baguet Script" w:eastAsia="Times New Roman" w:hAnsi="Baguet Script" w:cs="Calibri"/>
+                <w:color w:val="000000"/>
+                <w:sz w:val="28"/>
+                <w:szCs w:val="28"/>
+                <w:lang w:eastAsia="fr-FR"/>
+              </w:rPr>
+              <w:t>Test passé ?</w:t>
+            </w:r>
+          </w:p>
+        </w:tc>
+      </w:tr>
+      <w:tr>
+        <w:trPr>
+          <w:trHeight w:val="300"/>
+        </w:trPr>
+        <w:tc>
+          <w:tcPr>
+            <w:tcW w:w="719" w:type="pct"/>
+            <w:vMerge w:val="restart"/>
+            <w:tcBorders>
+              <w:top w:val="nil"/>
+              <w:left w:val="single" w:sz="4" w:space="0" w:color="auto"/>
+              <w:bottom w:val="single" w:sz="4" w:space="0" w:color="auto"/>
+              <w:right w:val="single" w:sz="4" w:space="0" w:color="auto"/>
+            </w:tcBorders>
+            <w:shd w:val="clear" w:color="auto" w:fill="auto"/>
+            <w:noWrap/>
+            <w:vAlign w:val="center"/>
+            <w:hideMark/>
+          </w:tcPr>
+          <w:p>
+            <w:pPr>
+              <w:spacing w:after="0" w:line="240" w:lineRule="auto"/>
+              <w:jc w:val="center"/>
+              <w:rPr>
+                <w:rFonts w:ascii="Calibri" w:eastAsia="Times New Roman" w:hAnsi="Calibri" w:cs="Calibri"/>
+                <w:color w:val="000000"/>
+                <w:sz w:val="22"/>
+                <w:szCs w:val="22"/>
+                <w:lang w:eastAsia="fr-FR"/>
+              </w:rPr>
+            </w:pPr>
+            <w:r>
+              <w:rPr>
+                <w:rFonts w:ascii="Calibri" w:eastAsia="Times New Roman" w:hAnsi="Calibri" w:cs="Calibri"/>
+                <w:color w:val="000000"/>
+                <w:sz w:val="22"/>
+                <w:szCs w:val="22"/>
+                <w:lang w:eastAsia="fr-FR"/>
+              </w:rPr>
+              <w:t>Connexion</w:t>
+            </w:r>
+          </w:p>
+        </w:tc>
+        <w:tc>
+          <w:tcPr>
+            <w:tcW w:w="1714" w:type="pct"/>
+            <w:tcBorders>
+              <w:top w:val="nil"/>
+              <w:left w:val="nil"/>
+              <w:bottom w:val="single" w:sz="4" w:space="0" w:color="auto"/>
+              <w:right w:val="nil"/>
+            </w:tcBorders>
+            <w:shd w:val="clear" w:color="auto" w:fill="auto"/>
+            <w:noWrap/>
+            <w:vAlign w:val="bottom"/>
+            <w:hideMark/>
+          </w:tcPr>
+          <w:p>
+            <w:pPr>
+              <w:spacing w:after="0" w:line="240" w:lineRule="auto"/>
+              <w:jc w:val="left"/>
+              <w:rPr>
+                <w:rFonts w:ascii="Calibri" w:eastAsia="Times New Roman" w:hAnsi="Calibri" w:cs="Calibri"/>
+                <w:color w:val="000000"/>
+                <w:sz w:val="22"/>
+                <w:szCs w:val="22"/>
+                <w:lang w:eastAsia="fr-FR"/>
+              </w:rPr>
+            </w:pPr>
+            <w:r>
+              <w:rPr>
+                <w:rFonts w:ascii="Calibri" w:eastAsia="Times New Roman" w:hAnsi="Calibri" w:cs="Calibri"/>
+                <w:color w:val="000000"/>
+                <w:sz w:val="22"/>
+                <w:szCs w:val="22"/>
+                <w:lang w:eastAsia="fr-FR"/>
+              </w:rPr>
+              <w:t>Cliquer sur le bouton se connecter</w:t>
+            </w:r>
+          </w:p>
+        </w:tc>
+        <w:tc>
+          <w:tcPr>
+            <w:tcW w:w="2057" w:type="pct"/>
+            <w:tcBorders>
+              <w:top w:val="nil"/>
+              <w:left w:val="nil"/>
+              <w:bottom w:val="single" w:sz="4" w:space="0" w:color="auto"/>
+              <w:right w:val="nil"/>
+            </w:tcBorders>
+            <w:shd w:val="clear" w:color="auto" w:fill="auto"/>
+            <w:noWrap/>
+            <w:vAlign w:val="bottom"/>
+            <w:hideMark/>
+          </w:tcPr>
+          <w:p>
+            <w:pPr>
+              <w:spacing w:after="0" w:line="240" w:lineRule="auto"/>
+              <w:jc w:val="left"/>
+              <w:rPr>
+                <w:rFonts w:ascii="Calibri" w:eastAsia="Times New Roman" w:hAnsi="Calibri" w:cs="Calibri"/>
+                <w:color w:val="000000"/>
+                <w:sz w:val="22"/>
+                <w:szCs w:val="22"/>
+                <w:lang w:eastAsia="fr-FR"/>
+              </w:rPr>
+            </w:pPr>
+            <w:r>
+              <w:rPr>
+                <w:rFonts w:ascii="Calibri" w:eastAsia="Times New Roman" w:hAnsi="Calibri" w:cs="Calibri"/>
+                <w:color w:val="000000"/>
+                <w:sz w:val="22"/>
+                <w:szCs w:val="22"/>
+                <w:lang w:eastAsia="fr-FR"/>
+              </w:rPr>
+              <w:t xml:space="preserve">Arriver sur la page d'accueil </w:t>
+            </w:r>
+          </w:p>
+        </w:tc>
+        <w:tc>
+          <w:tcPr>
+            <w:tcW w:w="510" w:type="pct"/>
+            <w:tcBorders>
+              <w:top w:val="nil"/>
+              <w:left w:val="single" w:sz="4" w:space="0" w:color="auto"/>
+              <w:bottom w:val="single" w:sz="4" w:space="0" w:color="auto"/>
+              <w:right w:val="single" w:sz="4" w:space="0" w:color="auto"/>
+            </w:tcBorders>
+            <w:shd w:val="clear" w:color="auto" w:fill="auto"/>
+            <w:noWrap/>
+            <w:vAlign w:val="bottom"/>
+            <w:hideMark/>
+          </w:tcPr>
+          <w:p>
+            <w:pPr>
+              <w:spacing w:after="0" w:line="240" w:lineRule="auto"/>
+              <w:jc w:val="center"/>
+              <w:rPr>
+                <w:rFonts w:ascii="Calibri" w:eastAsia="Times New Roman" w:hAnsi="Calibri" w:cs="Calibri"/>
+                <w:color w:val="000000"/>
+                <w:sz w:val="22"/>
+                <w:szCs w:val="22"/>
+                <w:lang w:eastAsia="fr-FR"/>
+              </w:rPr>
+            </w:pPr>
+            <w:r>
+              <w:rPr>
+                <w:rFonts w:ascii="Calibri" w:eastAsia="Times New Roman" w:hAnsi="Calibri" w:cs="Calibri"/>
+                <w:color w:val="000000"/>
+                <w:sz w:val="22"/>
+                <w:szCs w:val="22"/>
+                <w:lang w:eastAsia="fr-FR"/>
+              </w:rPr>
+              <w:t>OK</w:t>
+            </w:r>
+          </w:p>
+        </w:tc>
+      </w:tr>
+      <w:tr>
+        <w:trPr>
+          <w:trHeight w:val="300"/>
+        </w:trPr>
+        <w:tc>
+          <w:tcPr>
+            <w:tcW w:w="719" w:type="pct"/>
+            <w:vMerge/>
+            <w:tcBorders>
+              <w:top w:val="nil"/>
+              <w:left w:val="single" w:sz="4" w:space="0" w:color="auto"/>
+              <w:bottom w:val="single" w:sz="4" w:space="0" w:color="auto"/>
+              <w:right w:val="single" w:sz="4" w:space="0" w:color="auto"/>
+            </w:tcBorders>
+            <w:vAlign w:val="center"/>
+            <w:hideMark/>
+          </w:tcPr>
+          <w:p>
+            <w:pPr>
+              <w:spacing w:after="0" w:line="240" w:lineRule="auto"/>
+              <w:jc w:val="left"/>
+              <w:rPr>
+                <w:rFonts w:ascii="Calibri" w:eastAsia="Times New Roman" w:hAnsi="Calibri" w:cs="Calibri"/>
+                <w:color w:val="000000"/>
+                <w:sz w:val="22"/>
+                <w:szCs w:val="22"/>
+                <w:lang w:eastAsia="fr-FR"/>
+              </w:rPr>
+            </w:pPr>
+          </w:p>
+        </w:tc>
+        <w:tc>
+          <w:tcPr>
+            <w:tcW w:w="1714" w:type="pct"/>
+            <w:tcBorders>
+              <w:top w:val="nil"/>
+              <w:left w:val="nil"/>
+              <w:bottom w:val="single" w:sz="4" w:space="0" w:color="auto"/>
+              <w:right w:val="nil"/>
+            </w:tcBorders>
+            <w:shd w:val="clear" w:color="auto" w:fill="auto"/>
+            <w:noWrap/>
+            <w:vAlign w:val="bottom"/>
+            <w:hideMark/>
+          </w:tcPr>
+          <w:p>
+            <w:pPr>
+              <w:spacing w:after="0" w:line="240" w:lineRule="auto"/>
+              <w:jc w:val="left"/>
+              <w:rPr>
+                <w:rFonts w:ascii="Calibri" w:eastAsia="Times New Roman" w:hAnsi="Calibri" w:cs="Calibri"/>
+                <w:color w:val="000000"/>
+                <w:sz w:val="22"/>
+                <w:szCs w:val="22"/>
+                <w:lang w:eastAsia="fr-FR"/>
+              </w:rPr>
+            </w:pPr>
+            <w:r>
+              <w:rPr>
+                <w:rFonts w:ascii="Calibri" w:eastAsia="Times New Roman" w:hAnsi="Calibri" w:cs="Calibri"/>
+                <w:color w:val="000000"/>
+                <w:sz w:val="22"/>
+                <w:szCs w:val="22"/>
+                <w:lang w:eastAsia="fr-FR"/>
+              </w:rPr>
+              <w:t>Combinaison CTRL + TAB</w:t>
+            </w:r>
+          </w:p>
+        </w:tc>
+        <w:tc>
+          <w:tcPr>
+            <w:tcW w:w="2057" w:type="pct"/>
+            <w:tcBorders>
+              <w:top w:val="nil"/>
+              <w:left w:val="nil"/>
+              <w:bottom w:val="single" w:sz="4" w:space="0" w:color="auto"/>
+              <w:right w:val="nil"/>
+            </w:tcBorders>
+            <w:shd w:val="clear" w:color="auto" w:fill="auto"/>
+            <w:noWrap/>
+            <w:vAlign w:val="bottom"/>
+            <w:hideMark/>
+          </w:tcPr>
+          <w:p>
+            <w:pPr>
+              <w:spacing w:after="0" w:line="240" w:lineRule="auto"/>
+              <w:jc w:val="left"/>
+              <w:rPr>
+                <w:rFonts w:ascii="Calibri" w:eastAsia="Times New Roman" w:hAnsi="Calibri" w:cs="Calibri"/>
+                <w:color w:val="000000"/>
+                <w:sz w:val="22"/>
+                <w:szCs w:val="22"/>
+                <w:lang w:eastAsia="fr-FR"/>
+              </w:rPr>
+            </w:pPr>
+            <w:r>
+              <w:rPr>
+                <w:rFonts w:ascii="Calibri" w:eastAsia="Times New Roman" w:hAnsi="Calibri" w:cs="Calibri"/>
+                <w:color w:val="000000"/>
+                <w:sz w:val="22"/>
+                <w:szCs w:val="22"/>
+                <w:lang w:eastAsia="fr-FR"/>
+              </w:rPr>
+              <w:t>Demander de mot de passe</w:t>
+            </w:r>
+          </w:p>
+        </w:tc>
+        <w:tc>
+          <w:tcPr>
+            <w:tcW w:w="510" w:type="pct"/>
+            <w:tcBorders>
+              <w:top w:val="nil"/>
+              <w:left w:val="single" w:sz="4" w:space="0" w:color="auto"/>
+              <w:bottom w:val="single" w:sz="4" w:space="0" w:color="auto"/>
+              <w:right w:val="single" w:sz="4" w:space="0" w:color="auto"/>
+            </w:tcBorders>
+            <w:shd w:val="clear" w:color="auto" w:fill="auto"/>
+            <w:noWrap/>
+            <w:vAlign w:val="bottom"/>
+            <w:hideMark/>
+          </w:tcPr>
+          <w:p>
+            <w:pPr>
+              <w:spacing w:after="0" w:line="240" w:lineRule="auto"/>
+              <w:jc w:val="center"/>
+              <w:rPr>
+                <w:rFonts w:ascii="Calibri" w:eastAsia="Times New Roman" w:hAnsi="Calibri" w:cs="Calibri"/>
+                <w:color w:val="000000"/>
+                <w:sz w:val="22"/>
+                <w:szCs w:val="22"/>
+                <w:lang w:eastAsia="fr-FR"/>
+              </w:rPr>
+            </w:pPr>
+            <w:r>
+              <w:rPr>
+                <w:rFonts w:ascii="Calibri" w:eastAsia="Times New Roman" w:hAnsi="Calibri" w:cs="Calibri"/>
+                <w:color w:val="000000"/>
+                <w:sz w:val="22"/>
+                <w:szCs w:val="22"/>
+                <w:lang w:eastAsia="fr-FR"/>
+              </w:rPr>
+              <w:t>OK</w:t>
+            </w:r>
+          </w:p>
+        </w:tc>
+      </w:tr>
+      <w:tr>
+        <w:trPr>
+          <w:trHeight w:val="300"/>
+        </w:trPr>
+        <w:tc>
+          <w:tcPr>
+            <w:tcW w:w="719" w:type="pct"/>
+            <w:vMerge/>
+            <w:tcBorders>
+              <w:top w:val="nil"/>
+              <w:left w:val="single" w:sz="4" w:space="0" w:color="auto"/>
+              <w:bottom w:val="single" w:sz="4" w:space="0" w:color="auto"/>
+              <w:right w:val="single" w:sz="4" w:space="0" w:color="auto"/>
+            </w:tcBorders>
+            <w:vAlign w:val="center"/>
+            <w:hideMark/>
+          </w:tcPr>
+          <w:p>
+            <w:pPr>
+              <w:spacing w:after="0" w:line="240" w:lineRule="auto"/>
+              <w:jc w:val="left"/>
+              <w:rPr>
+                <w:rFonts w:ascii="Calibri" w:eastAsia="Times New Roman" w:hAnsi="Calibri" w:cs="Calibri"/>
+                <w:color w:val="000000"/>
+                <w:sz w:val="22"/>
+                <w:szCs w:val="22"/>
+                <w:lang w:eastAsia="fr-FR"/>
+              </w:rPr>
+            </w:pPr>
+          </w:p>
+        </w:tc>
+        <w:tc>
+          <w:tcPr>
+            <w:tcW w:w="1714" w:type="pct"/>
+            <w:tcBorders>
+              <w:top w:val="nil"/>
+              <w:left w:val="nil"/>
+              <w:bottom w:val="single" w:sz="4" w:space="0" w:color="auto"/>
+              <w:right w:val="nil"/>
+            </w:tcBorders>
+            <w:shd w:val="clear" w:color="auto" w:fill="auto"/>
+            <w:noWrap/>
+            <w:vAlign w:val="bottom"/>
+            <w:hideMark/>
+          </w:tcPr>
+          <w:p>
+            <w:pPr>
+              <w:spacing w:after="0" w:line="240" w:lineRule="auto"/>
+              <w:jc w:val="left"/>
+              <w:rPr>
+                <w:rFonts w:ascii="Calibri" w:eastAsia="Times New Roman" w:hAnsi="Calibri" w:cs="Calibri"/>
+                <w:color w:val="000000"/>
+                <w:sz w:val="22"/>
+                <w:szCs w:val="22"/>
+                <w:lang w:eastAsia="fr-FR"/>
+              </w:rPr>
+            </w:pPr>
+            <w:r>
+              <w:rPr>
+                <w:rFonts w:ascii="Calibri" w:eastAsia="Times New Roman" w:hAnsi="Calibri" w:cs="Calibri"/>
+                <w:color w:val="000000"/>
+                <w:sz w:val="22"/>
+                <w:szCs w:val="22"/>
+                <w:lang w:eastAsia="fr-FR"/>
+              </w:rPr>
+              <w:t>Bon mot de passe rentré</w:t>
+            </w:r>
+          </w:p>
+        </w:tc>
+        <w:tc>
+          <w:tcPr>
+            <w:tcW w:w="2057" w:type="pct"/>
+            <w:tcBorders>
+              <w:top w:val="nil"/>
+              <w:left w:val="nil"/>
+              <w:bottom w:val="single" w:sz="4" w:space="0" w:color="auto"/>
+              <w:right w:val="nil"/>
+            </w:tcBorders>
+            <w:shd w:val="clear" w:color="auto" w:fill="auto"/>
+            <w:noWrap/>
+            <w:vAlign w:val="bottom"/>
+            <w:hideMark/>
+          </w:tcPr>
+          <w:p>
+            <w:pPr>
+              <w:spacing w:after="0" w:line="240" w:lineRule="auto"/>
+              <w:jc w:val="left"/>
+              <w:rPr>
+                <w:rFonts w:ascii="Calibri" w:eastAsia="Times New Roman" w:hAnsi="Calibri" w:cs="Calibri"/>
+                <w:color w:val="000000"/>
+                <w:sz w:val="22"/>
+                <w:szCs w:val="22"/>
+                <w:lang w:eastAsia="fr-FR"/>
+              </w:rPr>
+            </w:pPr>
+            <w:r>
+              <w:rPr>
+                <w:rFonts w:ascii="Calibri" w:eastAsia="Times New Roman" w:hAnsi="Calibri" w:cs="Calibri"/>
+                <w:color w:val="000000"/>
+                <w:sz w:val="22"/>
+                <w:szCs w:val="22"/>
+                <w:lang w:eastAsia="fr-FR"/>
+              </w:rPr>
+              <w:t xml:space="preserve">Message de réussite + arriver sur la page d'accueil </w:t>
+            </w:r>
+          </w:p>
+        </w:tc>
+        <w:tc>
+          <w:tcPr>
+            <w:tcW w:w="510" w:type="pct"/>
+            <w:tcBorders>
+              <w:top w:val="nil"/>
+              <w:left w:val="single" w:sz="4" w:space="0" w:color="auto"/>
+              <w:bottom w:val="single" w:sz="4" w:space="0" w:color="auto"/>
+              <w:right w:val="single" w:sz="4" w:space="0" w:color="auto"/>
+            </w:tcBorders>
+            <w:shd w:val="clear" w:color="auto" w:fill="auto"/>
+            <w:noWrap/>
+            <w:vAlign w:val="bottom"/>
+            <w:hideMark/>
+          </w:tcPr>
+          <w:p>
+            <w:pPr>
+              <w:spacing w:after="0" w:line="240" w:lineRule="auto"/>
+              <w:jc w:val="center"/>
+              <w:rPr>
+                <w:rFonts w:ascii="Calibri" w:eastAsia="Times New Roman" w:hAnsi="Calibri" w:cs="Calibri"/>
+                <w:color w:val="000000"/>
+                <w:sz w:val="22"/>
+                <w:szCs w:val="22"/>
+                <w:lang w:eastAsia="fr-FR"/>
+              </w:rPr>
+            </w:pPr>
+            <w:r>
+              <w:rPr>
+                <w:rFonts w:ascii="Calibri" w:eastAsia="Times New Roman" w:hAnsi="Calibri" w:cs="Calibri"/>
+                <w:color w:val="000000"/>
+                <w:sz w:val="22"/>
+                <w:szCs w:val="22"/>
+                <w:lang w:eastAsia="fr-FR"/>
+              </w:rPr>
+              <w:t>OK</w:t>
+            </w:r>
+          </w:p>
+        </w:tc>
+      </w:tr>
+      <w:tr>
+        <w:trPr>
+          <w:trHeight w:val="300"/>
+        </w:trPr>
+        <w:tc>
+          <w:tcPr>
+            <w:tcW w:w="719" w:type="pct"/>
+            <w:vMerge/>
+            <w:tcBorders>
+              <w:top w:val="nil"/>
+              <w:left w:val="single" w:sz="4" w:space="0" w:color="auto"/>
+              <w:bottom w:val="single" w:sz="4" w:space="0" w:color="auto"/>
+              <w:right w:val="single" w:sz="4" w:space="0" w:color="auto"/>
+            </w:tcBorders>
+            <w:vAlign w:val="center"/>
+            <w:hideMark/>
+          </w:tcPr>
+          <w:p>
+            <w:pPr>
+              <w:spacing w:after="0" w:line="240" w:lineRule="auto"/>
+              <w:jc w:val="left"/>
+              <w:rPr>
+                <w:rFonts w:ascii="Calibri" w:eastAsia="Times New Roman" w:hAnsi="Calibri" w:cs="Calibri"/>
+                <w:color w:val="000000"/>
+                <w:sz w:val="22"/>
+                <w:szCs w:val="22"/>
+                <w:lang w:eastAsia="fr-FR"/>
+              </w:rPr>
+            </w:pPr>
+          </w:p>
+        </w:tc>
+        <w:tc>
+          <w:tcPr>
+            <w:tcW w:w="1714" w:type="pct"/>
+            <w:tcBorders>
+              <w:top w:val="nil"/>
+              <w:left w:val="nil"/>
+              <w:bottom w:val="single" w:sz="4" w:space="0" w:color="auto"/>
+              <w:right w:val="nil"/>
+            </w:tcBorders>
+            <w:shd w:val="clear" w:color="auto" w:fill="auto"/>
+            <w:noWrap/>
+            <w:vAlign w:val="bottom"/>
+            <w:hideMark/>
+          </w:tcPr>
+          <w:p>
+            <w:pPr>
+              <w:spacing w:after="0" w:line="240" w:lineRule="auto"/>
+              <w:jc w:val="left"/>
+              <w:rPr>
+                <w:rFonts w:ascii="Calibri" w:eastAsia="Times New Roman" w:hAnsi="Calibri" w:cs="Calibri"/>
+                <w:color w:val="000000"/>
+                <w:sz w:val="22"/>
+                <w:szCs w:val="22"/>
+                <w:lang w:eastAsia="fr-FR"/>
+              </w:rPr>
+            </w:pPr>
+            <w:r>
+              <w:rPr>
+                <w:rFonts w:ascii="Calibri" w:eastAsia="Times New Roman" w:hAnsi="Calibri" w:cs="Calibri"/>
+                <w:color w:val="000000"/>
+                <w:sz w:val="22"/>
+                <w:szCs w:val="22"/>
+                <w:lang w:eastAsia="fr-FR"/>
+              </w:rPr>
+              <w:t>Mauvais mot de passe rentré</w:t>
+            </w:r>
+          </w:p>
+        </w:tc>
+        <w:tc>
+          <w:tcPr>
+            <w:tcW w:w="2057" w:type="pct"/>
+            <w:tcBorders>
+              <w:top w:val="nil"/>
+              <w:left w:val="nil"/>
+              <w:bottom w:val="single" w:sz="4" w:space="0" w:color="auto"/>
+              <w:right w:val="nil"/>
+            </w:tcBorders>
+            <w:shd w:val="clear" w:color="auto" w:fill="auto"/>
+            <w:noWrap/>
+            <w:vAlign w:val="bottom"/>
+            <w:hideMark/>
+          </w:tcPr>
+          <w:p>
+            <w:pPr>
+              <w:spacing w:after="0" w:line="240" w:lineRule="auto"/>
+              <w:jc w:val="left"/>
+              <w:rPr>
+                <w:rFonts w:ascii="Calibri" w:eastAsia="Times New Roman" w:hAnsi="Calibri" w:cs="Calibri"/>
+                <w:color w:val="000000"/>
+                <w:sz w:val="22"/>
+                <w:szCs w:val="22"/>
+                <w:lang w:eastAsia="fr-FR"/>
+              </w:rPr>
+            </w:pPr>
+            <w:r>
+              <w:rPr>
+                <w:rFonts w:ascii="Calibri" w:eastAsia="Times New Roman" w:hAnsi="Calibri" w:cs="Calibri"/>
+                <w:color w:val="000000"/>
+                <w:sz w:val="22"/>
+                <w:szCs w:val="22"/>
+                <w:lang w:eastAsia="fr-FR"/>
+              </w:rPr>
+              <w:t>Message d'erreur, impossibilité de se connecter</w:t>
+            </w:r>
+          </w:p>
+        </w:tc>
+        <w:tc>
+          <w:tcPr>
+            <w:tcW w:w="510" w:type="pct"/>
+            <w:tcBorders>
+              <w:top w:val="nil"/>
+              <w:left w:val="single" w:sz="4" w:space="0" w:color="auto"/>
+              <w:bottom w:val="single" w:sz="4" w:space="0" w:color="auto"/>
+              <w:right w:val="single" w:sz="4" w:space="0" w:color="auto"/>
+            </w:tcBorders>
+            <w:shd w:val="clear" w:color="auto" w:fill="auto"/>
+            <w:noWrap/>
+            <w:vAlign w:val="bottom"/>
+            <w:hideMark/>
+          </w:tcPr>
+          <w:p>
+            <w:pPr>
+              <w:spacing w:after="0" w:line="240" w:lineRule="auto"/>
+              <w:jc w:val="center"/>
+              <w:rPr>
+                <w:rFonts w:ascii="Calibri" w:eastAsia="Times New Roman" w:hAnsi="Calibri" w:cs="Calibri"/>
+                <w:color w:val="000000"/>
+                <w:sz w:val="22"/>
+                <w:szCs w:val="22"/>
+                <w:lang w:eastAsia="fr-FR"/>
+              </w:rPr>
+            </w:pPr>
+            <w:r>
+              <w:rPr>
+                <w:rFonts w:ascii="Calibri" w:eastAsia="Times New Roman" w:hAnsi="Calibri" w:cs="Calibri"/>
+                <w:color w:val="000000"/>
+                <w:sz w:val="22"/>
+                <w:szCs w:val="22"/>
+                <w:lang w:eastAsia="fr-FR"/>
+              </w:rPr>
+              <w:t>OK</w:t>
+            </w:r>
+          </w:p>
+        </w:tc>
+      </w:tr>
+      <w:tr>
+        <w:trPr>
+          <w:trHeight w:val="300"/>
+        </w:trPr>
+        <w:tc>
+          <w:tcPr>
+            <w:tcW w:w="719" w:type="pct"/>
+            <w:vMerge w:val="restart"/>
+            <w:tcBorders>
+              <w:top w:val="nil"/>
+              <w:left w:val="single" w:sz="4" w:space="0" w:color="auto"/>
+              <w:bottom w:val="single" w:sz="4" w:space="0" w:color="auto"/>
+              <w:right w:val="single" w:sz="4" w:space="0" w:color="auto"/>
+            </w:tcBorders>
+            <w:shd w:val="clear" w:color="auto" w:fill="auto"/>
+            <w:noWrap/>
+            <w:vAlign w:val="center"/>
+            <w:hideMark/>
+          </w:tcPr>
+          <w:p>
+            <w:pPr>
+              <w:spacing w:after="0" w:line="240" w:lineRule="auto"/>
+              <w:jc w:val="center"/>
+              <w:rPr>
+                <w:rFonts w:ascii="Calibri" w:eastAsia="Times New Roman" w:hAnsi="Calibri" w:cs="Calibri"/>
+                <w:color w:val="000000"/>
+                <w:sz w:val="22"/>
+                <w:szCs w:val="22"/>
+                <w:lang w:eastAsia="fr-FR"/>
+              </w:rPr>
+            </w:pPr>
+            <w:r>
+              <w:rPr>
+                <w:rFonts w:ascii="Calibri" w:eastAsia="Times New Roman" w:hAnsi="Calibri" w:cs="Calibri"/>
+                <w:color w:val="000000"/>
+                <w:sz w:val="22"/>
+                <w:szCs w:val="22"/>
+                <w:lang w:eastAsia="fr-FR"/>
+              </w:rPr>
+              <w:t>Header</w:t>
+            </w:r>
+          </w:p>
+        </w:tc>
+        <w:tc>
+          <w:tcPr>
+            <w:tcW w:w="1714" w:type="pct"/>
+            <w:tcBorders>
+              <w:top w:val="nil"/>
+              <w:left w:val="nil"/>
+              <w:bottom w:val="single" w:sz="4" w:space="0" w:color="auto"/>
+              <w:right w:val="nil"/>
+            </w:tcBorders>
+            <w:shd w:val="clear" w:color="auto" w:fill="auto"/>
+            <w:noWrap/>
+            <w:vAlign w:val="bottom"/>
+            <w:hideMark/>
+          </w:tcPr>
+          <w:p>
+            <w:pPr>
+              <w:spacing w:after="0" w:line="240" w:lineRule="auto"/>
+              <w:jc w:val="left"/>
+              <w:rPr>
+                <w:rFonts w:ascii="Calibri" w:eastAsia="Times New Roman" w:hAnsi="Calibri" w:cs="Calibri"/>
+                <w:color w:val="000000"/>
+                <w:sz w:val="22"/>
+                <w:szCs w:val="22"/>
+                <w:lang w:eastAsia="fr-FR"/>
+              </w:rPr>
+            </w:pPr>
+            <w:r>
+              <w:rPr>
+                <w:rFonts w:ascii="Calibri" w:eastAsia="Times New Roman" w:hAnsi="Calibri" w:cs="Calibri"/>
+                <w:color w:val="000000"/>
+                <w:sz w:val="22"/>
+                <w:szCs w:val="22"/>
+                <w:lang w:eastAsia="fr-FR"/>
+              </w:rPr>
+              <w:t xml:space="preserve">Bouton "Sites de travail" </w:t>
+            </w:r>
+          </w:p>
+        </w:tc>
+        <w:tc>
+          <w:tcPr>
+            <w:tcW w:w="2057" w:type="pct"/>
+            <w:tcBorders>
+              <w:top w:val="nil"/>
+              <w:left w:val="nil"/>
+              <w:bottom w:val="single" w:sz="4" w:space="0" w:color="auto"/>
+              <w:right w:val="nil"/>
+            </w:tcBorders>
+            <w:shd w:val="clear" w:color="auto" w:fill="auto"/>
+            <w:noWrap/>
+            <w:vAlign w:val="bottom"/>
+            <w:hideMark/>
+          </w:tcPr>
+          <w:p>
+            <w:pPr>
+              <w:spacing w:after="0" w:line="240" w:lineRule="auto"/>
+              <w:jc w:val="left"/>
+              <w:rPr>
+                <w:rFonts w:ascii="Calibri" w:eastAsia="Times New Roman" w:hAnsi="Calibri" w:cs="Calibri"/>
+                <w:color w:val="000000"/>
+                <w:sz w:val="22"/>
+                <w:szCs w:val="22"/>
+                <w:lang w:eastAsia="fr-FR"/>
+              </w:rPr>
+            </w:pPr>
+            <w:r>
+              <w:rPr>
+                <w:rFonts w:ascii="Calibri" w:eastAsia="Times New Roman" w:hAnsi="Calibri" w:cs="Calibri"/>
+                <w:color w:val="000000"/>
+                <w:sz w:val="22"/>
+                <w:szCs w:val="22"/>
+                <w:lang w:eastAsia="fr-FR"/>
+              </w:rPr>
+              <w:t>Renvoie vers la page "Sites de travail"</w:t>
+            </w:r>
+          </w:p>
+        </w:tc>
+        <w:tc>
+          <w:tcPr>
+            <w:tcW w:w="510" w:type="pct"/>
+            <w:tcBorders>
+              <w:top w:val="nil"/>
+              <w:left w:val="single" w:sz="4" w:space="0" w:color="auto"/>
+              <w:bottom w:val="single" w:sz="4" w:space="0" w:color="auto"/>
+              <w:right w:val="single" w:sz="4" w:space="0" w:color="auto"/>
+            </w:tcBorders>
+            <w:shd w:val="clear" w:color="auto" w:fill="auto"/>
+            <w:noWrap/>
+            <w:vAlign w:val="bottom"/>
+            <w:hideMark/>
+          </w:tcPr>
+          <w:p>
+            <w:pPr>
+              <w:spacing w:after="0" w:line="240" w:lineRule="auto"/>
+              <w:jc w:val="center"/>
+              <w:rPr>
+                <w:rFonts w:ascii="Calibri" w:eastAsia="Times New Roman" w:hAnsi="Calibri" w:cs="Calibri"/>
+                <w:color w:val="000000"/>
+                <w:sz w:val="22"/>
+                <w:szCs w:val="22"/>
+                <w:lang w:eastAsia="fr-FR"/>
+              </w:rPr>
+            </w:pPr>
+            <w:r>
+              <w:rPr>
+                <w:rFonts w:ascii="Calibri" w:eastAsia="Times New Roman" w:hAnsi="Calibri" w:cs="Calibri"/>
+                <w:color w:val="000000"/>
+                <w:sz w:val="22"/>
+                <w:szCs w:val="22"/>
+                <w:lang w:eastAsia="fr-FR"/>
+              </w:rPr>
+              <w:t>OK</w:t>
+            </w:r>
+          </w:p>
+        </w:tc>
+      </w:tr>
+      <w:tr>
+        <w:trPr>
+          <w:trHeight w:val="300"/>
+        </w:trPr>
+        <w:tc>
+          <w:tcPr>
+            <w:tcW w:w="719" w:type="pct"/>
+            <w:vMerge/>
+            <w:tcBorders>
+              <w:top w:val="nil"/>
+              <w:left w:val="single" w:sz="4" w:space="0" w:color="auto"/>
+              <w:bottom w:val="single" w:sz="4" w:space="0" w:color="auto"/>
+              <w:right w:val="single" w:sz="4" w:space="0" w:color="auto"/>
+            </w:tcBorders>
+            <w:vAlign w:val="center"/>
+            <w:hideMark/>
+          </w:tcPr>
+          <w:p>
+            <w:pPr>
+              <w:spacing w:after="0" w:line="240" w:lineRule="auto"/>
+              <w:jc w:val="left"/>
+              <w:rPr>
+                <w:rFonts w:ascii="Calibri" w:eastAsia="Times New Roman" w:hAnsi="Calibri" w:cs="Calibri"/>
+                <w:color w:val="000000"/>
+                <w:sz w:val="22"/>
+                <w:szCs w:val="22"/>
+                <w:lang w:eastAsia="fr-FR"/>
+              </w:rPr>
+            </w:pPr>
+          </w:p>
+        </w:tc>
+        <w:tc>
+          <w:tcPr>
+            <w:tcW w:w="1714" w:type="pct"/>
+            <w:tcBorders>
+              <w:top w:val="nil"/>
+              <w:left w:val="nil"/>
+              <w:bottom w:val="single" w:sz="4" w:space="0" w:color="auto"/>
+              <w:right w:val="nil"/>
+            </w:tcBorders>
+            <w:shd w:val="clear" w:color="auto" w:fill="auto"/>
+            <w:noWrap/>
+            <w:vAlign w:val="bottom"/>
+            <w:hideMark/>
+          </w:tcPr>
+          <w:p>
+            <w:pPr>
+              <w:spacing w:after="0" w:line="240" w:lineRule="auto"/>
+              <w:jc w:val="left"/>
+              <w:rPr>
+                <w:rFonts w:ascii="Calibri" w:eastAsia="Times New Roman" w:hAnsi="Calibri" w:cs="Calibri"/>
+                <w:color w:val="000000"/>
+                <w:sz w:val="22"/>
+                <w:szCs w:val="22"/>
+                <w:lang w:eastAsia="fr-FR"/>
+              </w:rPr>
+            </w:pPr>
+            <w:r>
+              <w:rPr>
+                <w:rFonts w:ascii="Calibri" w:eastAsia="Times New Roman" w:hAnsi="Calibri" w:cs="Calibri"/>
+                <w:color w:val="000000"/>
+                <w:sz w:val="22"/>
+                <w:szCs w:val="22"/>
+                <w:lang w:eastAsia="fr-FR"/>
+              </w:rPr>
+              <w:t>Bouton "Tous nos services"</w:t>
+            </w:r>
+          </w:p>
+        </w:tc>
+        <w:tc>
+          <w:tcPr>
+            <w:tcW w:w="2057" w:type="pct"/>
+            <w:tcBorders>
+              <w:top w:val="nil"/>
+              <w:left w:val="nil"/>
+              <w:bottom w:val="single" w:sz="4" w:space="0" w:color="auto"/>
+              <w:right w:val="nil"/>
+            </w:tcBorders>
+            <w:shd w:val="clear" w:color="auto" w:fill="auto"/>
+            <w:noWrap/>
+            <w:vAlign w:val="bottom"/>
+            <w:hideMark/>
+          </w:tcPr>
+          <w:p>
+            <w:pPr>
+              <w:spacing w:after="0" w:line="240" w:lineRule="auto"/>
+              <w:jc w:val="left"/>
+              <w:rPr>
+                <w:rFonts w:ascii="Calibri" w:eastAsia="Times New Roman" w:hAnsi="Calibri" w:cs="Calibri"/>
+                <w:color w:val="000000"/>
+                <w:sz w:val="22"/>
+                <w:szCs w:val="22"/>
+                <w:lang w:eastAsia="fr-FR"/>
+              </w:rPr>
+            </w:pPr>
+            <w:r>
+              <w:rPr>
+                <w:rFonts w:ascii="Calibri" w:eastAsia="Times New Roman" w:hAnsi="Calibri" w:cs="Calibri"/>
+                <w:color w:val="000000"/>
+                <w:sz w:val="22"/>
+                <w:szCs w:val="22"/>
+                <w:lang w:eastAsia="fr-FR"/>
+              </w:rPr>
+              <w:t xml:space="preserve">Renvoie vers la page "Nos services" </w:t>
+            </w:r>
+          </w:p>
+        </w:tc>
+        <w:tc>
+          <w:tcPr>
+            <w:tcW w:w="510" w:type="pct"/>
+            <w:tcBorders>
+              <w:top w:val="nil"/>
+              <w:left w:val="single" w:sz="4" w:space="0" w:color="auto"/>
+              <w:bottom w:val="single" w:sz="4" w:space="0" w:color="auto"/>
+              <w:right w:val="single" w:sz="4" w:space="0" w:color="auto"/>
+            </w:tcBorders>
+            <w:shd w:val="clear" w:color="auto" w:fill="auto"/>
+            <w:noWrap/>
+            <w:vAlign w:val="bottom"/>
+            <w:hideMark/>
+          </w:tcPr>
+          <w:p>
+            <w:pPr>
+              <w:spacing w:after="0" w:line="240" w:lineRule="auto"/>
+              <w:jc w:val="center"/>
+              <w:rPr>
+                <w:rFonts w:ascii="Calibri" w:eastAsia="Times New Roman" w:hAnsi="Calibri" w:cs="Calibri"/>
+                <w:color w:val="000000"/>
+                <w:sz w:val="22"/>
+                <w:szCs w:val="22"/>
+                <w:lang w:eastAsia="fr-FR"/>
+              </w:rPr>
+            </w:pPr>
+            <w:r>
+              <w:rPr>
+                <w:rFonts w:ascii="Calibri" w:eastAsia="Times New Roman" w:hAnsi="Calibri" w:cs="Calibri"/>
+                <w:color w:val="000000"/>
+                <w:sz w:val="22"/>
+                <w:szCs w:val="22"/>
+                <w:lang w:eastAsia="fr-FR"/>
+              </w:rPr>
+              <w:t>OK</w:t>
+            </w:r>
+          </w:p>
+        </w:tc>
+      </w:tr>
+      <w:tr>
+        <w:trPr>
+          <w:trHeight w:val="300"/>
+        </w:trPr>
+        <w:tc>
+          <w:tcPr>
+            <w:tcW w:w="719" w:type="pct"/>
+            <w:vMerge/>
+            <w:tcBorders>
+              <w:top w:val="nil"/>
+              <w:left w:val="single" w:sz="4" w:space="0" w:color="auto"/>
+              <w:bottom w:val="single" w:sz="4" w:space="0" w:color="auto"/>
+              <w:right w:val="single" w:sz="4" w:space="0" w:color="auto"/>
+            </w:tcBorders>
+            <w:vAlign w:val="center"/>
+            <w:hideMark/>
+          </w:tcPr>
+          <w:p>
+            <w:pPr>
+              <w:spacing w:after="0" w:line="240" w:lineRule="auto"/>
+              <w:jc w:val="left"/>
+              <w:rPr>
+                <w:rFonts w:ascii="Calibri" w:eastAsia="Times New Roman" w:hAnsi="Calibri" w:cs="Calibri"/>
+                <w:color w:val="000000"/>
+                <w:sz w:val="22"/>
+                <w:szCs w:val="22"/>
+                <w:lang w:eastAsia="fr-FR"/>
+              </w:rPr>
+            </w:pPr>
+          </w:p>
+        </w:tc>
+        <w:tc>
+          <w:tcPr>
+            <w:tcW w:w="1714" w:type="pct"/>
+            <w:tcBorders>
+              <w:top w:val="nil"/>
+              <w:left w:val="nil"/>
+              <w:bottom w:val="single" w:sz="4" w:space="0" w:color="auto"/>
+              <w:right w:val="nil"/>
+            </w:tcBorders>
+            <w:shd w:val="clear" w:color="auto" w:fill="auto"/>
+            <w:noWrap/>
+            <w:vAlign w:val="bottom"/>
+            <w:hideMark/>
+          </w:tcPr>
+          <w:p>
+            <w:pPr>
+              <w:spacing w:after="0" w:line="240" w:lineRule="auto"/>
+              <w:jc w:val="left"/>
+              <w:rPr>
+                <w:rFonts w:ascii="Calibri" w:eastAsia="Times New Roman" w:hAnsi="Calibri" w:cs="Calibri"/>
+                <w:color w:val="000000"/>
+                <w:sz w:val="22"/>
+                <w:szCs w:val="22"/>
+                <w:lang w:eastAsia="fr-FR"/>
+              </w:rPr>
+            </w:pPr>
+            <w:r>
+              <w:rPr>
+                <w:rFonts w:ascii="Calibri" w:eastAsia="Times New Roman" w:hAnsi="Calibri" w:cs="Calibri"/>
+                <w:color w:val="000000"/>
+                <w:sz w:val="22"/>
+                <w:szCs w:val="22"/>
+                <w:lang w:eastAsia="fr-FR"/>
+              </w:rPr>
+              <w:t xml:space="preserve">Bouton "Nos employés" </w:t>
+            </w:r>
+          </w:p>
+        </w:tc>
+        <w:tc>
+          <w:tcPr>
+            <w:tcW w:w="2057" w:type="pct"/>
+            <w:tcBorders>
+              <w:top w:val="nil"/>
+              <w:left w:val="nil"/>
+              <w:bottom w:val="single" w:sz="4" w:space="0" w:color="auto"/>
+              <w:right w:val="nil"/>
+            </w:tcBorders>
+            <w:shd w:val="clear" w:color="auto" w:fill="auto"/>
+            <w:noWrap/>
+            <w:vAlign w:val="bottom"/>
+            <w:hideMark/>
+          </w:tcPr>
+          <w:p>
+            <w:pPr>
+              <w:spacing w:after="0" w:line="240" w:lineRule="auto"/>
+              <w:jc w:val="left"/>
+              <w:rPr>
+                <w:rFonts w:ascii="Calibri" w:eastAsia="Times New Roman" w:hAnsi="Calibri" w:cs="Calibri"/>
+                <w:color w:val="000000"/>
+                <w:sz w:val="22"/>
+                <w:szCs w:val="22"/>
+                <w:lang w:eastAsia="fr-FR"/>
+              </w:rPr>
+            </w:pPr>
+            <w:r>
+              <w:rPr>
+                <w:rFonts w:ascii="Calibri" w:eastAsia="Times New Roman" w:hAnsi="Calibri" w:cs="Calibri"/>
+                <w:color w:val="000000"/>
+                <w:sz w:val="22"/>
+                <w:szCs w:val="22"/>
+                <w:lang w:eastAsia="fr-FR"/>
+              </w:rPr>
+              <w:t>Renvoie vers la page "Nos employés"</w:t>
+            </w:r>
+          </w:p>
+        </w:tc>
+        <w:tc>
+          <w:tcPr>
+            <w:tcW w:w="510" w:type="pct"/>
+            <w:tcBorders>
+              <w:top w:val="nil"/>
+              <w:left w:val="single" w:sz="4" w:space="0" w:color="auto"/>
+              <w:bottom w:val="single" w:sz="4" w:space="0" w:color="auto"/>
+              <w:right w:val="single" w:sz="4" w:space="0" w:color="auto"/>
+            </w:tcBorders>
+            <w:shd w:val="clear" w:color="auto" w:fill="auto"/>
+            <w:noWrap/>
+            <w:vAlign w:val="bottom"/>
+            <w:hideMark/>
+          </w:tcPr>
+          <w:p>
+            <w:pPr>
+              <w:spacing w:after="0" w:line="240" w:lineRule="auto"/>
+              <w:jc w:val="center"/>
+              <w:rPr>
+                <w:rFonts w:ascii="Calibri" w:eastAsia="Times New Roman" w:hAnsi="Calibri" w:cs="Calibri"/>
+                <w:color w:val="000000"/>
+                <w:sz w:val="22"/>
+                <w:szCs w:val="22"/>
+                <w:lang w:eastAsia="fr-FR"/>
+              </w:rPr>
+            </w:pPr>
+            <w:r>
+              <w:rPr>
+                <w:rFonts w:ascii="Calibri" w:eastAsia="Times New Roman" w:hAnsi="Calibri" w:cs="Calibri"/>
+                <w:color w:val="000000"/>
+                <w:sz w:val="22"/>
+                <w:szCs w:val="22"/>
+                <w:lang w:eastAsia="fr-FR"/>
+              </w:rPr>
+              <w:t>OK</w:t>
+            </w:r>
+          </w:p>
+        </w:tc>
+      </w:tr>
+      <w:tr>
+        <w:trPr>
+          <w:trHeight w:val="300"/>
+        </w:trPr>
+        <w:tc>
+          <w:tcPr>
+            <w:tcW w:w="719" w:type="pct"/>
+            <w:vMerge/>
+            <w:tcBorders>
+              <w:top w:val="nil"/>
+              <w:left w:val="single" w:sz="4" w:space="0" w:color="auto"/>
+              <w:bottom w:val="single" w:sz="4" w:space="0" w:color="auto"/>
+              <w:right w:val="single" w:sz="4" w:space="0" w:color="auto"/>
+            </w:tcBorders>
+            <w:vAlign w:val="center"/>
+            <w:hideMark/>
+          </w:tcPr>
+          <w:p>
+            <w:pPr>
+              <w:spacing w:after="0" w:line="240" w:lineRule="auto"/>
+              <w:jc w:val="left"/>
+              <w:rPr>
+                <w:rFonts w:ascii="Calibri" w:eastAsia="Times New Roman" w:hAnsi="Calibri" w:cs="Calibri"/>
+                <w:color w:val="000000"/>
+                <w:sz w:val="22"/>
+                <w:szCs w:val="22"/>
+                <w:lang w:eastAsia="fr-FR"/>
+              </w:rPr>
+            </w:pPr>
+          </w:p>
+        </w:tc>
+        <w:tc>
+          <w:tcPr>
+            <w:tcW w:w="1714" w:type="pct"/>
+            <w:tcBorders>
+              <w:top w:val="nil"/>
+              <w:left w:val="nil"/>
+              <w:bottom w:val="single" w:sz="4" w:space="0" w:color="auto"/>
+              <w:right w:val="nil"/>
+            </w:tcBorders>
+            <w:shd w:val="clear" w:color="auto" w:fill="auto"/>
+            <w:noWrap/>
+            <w:vAlign w:val="bottom"/>
+            <w:hideMark/>
+          </w:tcPr>
+          <w:p>
+            <w:pPr>
+              <w:spacing w:after="0" w:line="240" w:lineRule="auto"/>
+              <w:jc w:val="left"/>
+              <w:rPr>
+                <w:rFonts w:ascii="Calibri" w:eastAsia="Times New Roman" w:hAnsi="Calibri" w:cs="Calibri"/>
+                <w:color w:val="000000"/>
+                <w:sz w:val="22"/>
+                <w:szCs w:val="22"/>
+                <w:lang w:eastAsia="fr-FR"/>
+              </w:rPr>
+            </w:pPr>
+            <w:r>
+              <w:rPr>
+                <w:rFonts w:ascii="Calibri" w:eastAsia="Times New Roman" w:hAnsi="Calibri" w:cs="Calibri"/>
+                <w:color w:val="000000"/>
+                <w:sz w:val="22"/>
+                <w:szCs w:val="22"/>
+                <w:lang w:eastAsia="fr-FR"/>
+              </w:rPr>
+              <w:t xml:space="preserve">Bouton "Faire une recherche" </w:t>
+            </w:r>
+          </w:p>
+        </w:tc>
+        <w:tc>
+          <w:tcPr>
+            <w:tcW w:w="2057" w:type="pct"/>
+            <w:tcBorders>
+              <w:top w:val="nil"/>
+              <w:left w:val="nil"/>
+              <w:bottom w:val="single" w:sz="4" w:space="0" w:color="auto"/>
+              <w:right w:val="nil"/>
+            </w:tcBorders>
+            <w:shd w:val="clear" w:color="auto" w:fill="auto"/>
+            <w:noWrap/>
+            <w:vAlign w:val="bottom"/>
+            <w:hideMark/>
+          </w:tcPr>
+          <w:p>
+            <w:pPr>
+              <w:spacing w:after="0" w:line="240" w:lineRule="auto"/>
+              <w:jc w:val="left"/>
+              <w:rPr>
+                <w:rFonts w:ascii="Calibri" w:eastAsia="Times New Roman" w:hAnsi="Calibri" w:cs="Calibri"/>
+                <w:color w:val="000000"/>
+                <w:sz w:val="22"/>
+                <w:szCs w:val="22"/>
+                <w:lang w:eastAsia="fr-FR"/>
+              </w:rPr>
+            </w:pPr>
+            <w:r>
+              <w:rPr>
+                <w:rFonts w:ascii="Calibri" w:eastAsia="Times New Roman" w:hAnsi="Calibri" w:cs="Calibri"/>
+                <w:color w:val="000000"/>
+                <w:sz w:val="22"/>
+                <w:szCs w:val="22"/>
+                <w:lang w:eastAsia="fr-FR"/>
+              </w:rPr>
+              <w:t>Renvoie vers la page "Recherche"</w:t>
+            </w:r>
+          </w:p>
+        </w:tc>
+        <w:tc>
+          <w:tcPr>
+            <w:tcW w:w="510" w:type="pct"/>
+            <w:tcBorders>
+              <w:top w:val="nil"/>
+              <w:left w:val="single" w:sz="4" w:space="0" w:color="auto"/>
+              <w:bottom w:val="single" w:sz="4" w:space="0" w:color="auto"/>
+              <w:right w:val="single" w:sz="4" w:space="0" w:color="auto"/>
+            </w:tcBorders>
+            <w:shd w:val="clear" w:color="auto" w:fill="auto"/>
+            <w:noWrap/>
+            <w:vAlign w:val="bottom"/>
+            <w:hideMark/>
+          </w:tcPr>
+          <w:p>
+            <w:pPr>
+              <w:spacing w:after="0" w:line="240" w:lineRule="auto"/>
+              <w:jc w:val="center"/>
+              <w:rPr>
+                <w:rFonts w:ascii="Calibri" w:eastAsia="Times New Roman" w:hAnsi="Calibri" w:cs="Calibri"/>
+                <w:color w:val="000000"/>
+                <w:sz w:val="22"/>
+                <w:szCs w:val="22"/>
+                <w:lang w:eastAsia="fr-FR"/>
+              </w:rPr>
+            </w:pPr>
+            <w:r>
+              <w:rPr>
+                <w:rFonts w:ascii="Calibri" w:eastAsia="Times New Roman" w:hAnsi="Calibri" w:cs="Calibri"/>
+                <w:color w:val="000000"/>
+                <w:sz w:val="22"/>
+                <w:szCs w:val="22"/>
+                <w:lang w:eastAsia="fr-FR"/>
+              </w:rPr>
+              <w:t>OK</w:t>
+            </w:r>
+          </w:p>
+        </w:tc>
+      </w:tr>
+      <w:tr>
+        <w:trPr>
+          <w:trHeight w:val="300"/>
+        </w:trPr>
+        <w:tc>
+          <w:tcPr>
+            <w:tcW w:w="719" w:type="pct"/>
+            <w:vMerge/>
+            <w:tcBorders>
+              <w:top w:val="nil"/>
+              <w:left w:val="single" w:sz="4" w:space="0" w:color="auto"/>
+              <w:bottom w:val="single" w:sz="4" w:space="0" w:color="auto"/>
+              <w:right w:val="single" w:sz="4" w:space="0" w:color="auto"/>
+            </w:tcBorders>
+            <w:vAlign w:val="center"/>
+            <w:hideMark/>
+          </w:tcPr>
+          <w:p>
+            <w:pPr>
+              <w:spacing w:after="0" w:line="240" w:lineRule="auto"/>
+              <w:jc w:val="left"/>
+              <w:rPr>
+                <w:rFonts w:ascii="Calibri" w:eastAsia="Times New Roman" w:hAnsi="Calibri" w:cs="Calibri"/>
+                <w:color w:val="000000"/>
+                <w:sz w:val="22"/>
+                <w:szCs w:val="22"/>
+                <w:lang w:eastAsia="fr-FR"/>
+              </w:rPr>
+            </w:pPr>
+          </w:p>
+        </w:tc>
+        <w:tc>
+          <w:tcPr>
+            <w:tcW w:w="1714" w:type="pct"/>
+            <w:tcBorders>
+              <w:top w:val="nil"/>
+              <w:left w:val="nil"/>
+              <w:bottom w:val="single" w:sz="4" w:space="0" w:color="auto"/>
+              <w:right w:val="nil"/>
+            </w:tcBorders>
+            <w:shd w:val="clear" w:color="auto" w:fill="auto"/>
+            <w:noWrap/>
+            <w:vAlign w:val="bottom"/>
+            <w:hideMark/>
+          </w:tcPr>
+          <w:p>
+            <w:pPr>
+              <w:spacing w:after="0" w:line="240" w:lineRule="auto"/>
+              <w:jc w:val="left"/>
+              <w:rPr>
+                <w:rFonts w:ascii="Calibri" w:eastAsia="Times New Roman" w:hAnsi="Calibri" w:cs="Calibri"/>
+                <w:color w:val="000000"/>
+                <w:sz w:val="22"/>
+                <w:szCs w:val="22"/>
+                <w:lang w:eastAsia="fr-FR"/>
+              </w:rPr>
+            </w:pPr>
+            <w:r>
+              <w:rPr>
+                <w:rFonts w:ascii="Calibri" w:eastAsia="Times New Roman" w:hAnsi="Calibri" w:cs="Calibri"/>
+                <w:color w:val="000000"/>
+                <w:sz w:val="22"/>
+                <w:szCs w:val="22"/>
+                <w:lang w:eastAsia="fr-FR"/>
+              </w:rPr>
+              <w:t>Bouton "Déconnexion"</w:t>
+            </w:r>
+          </w:p>
+        </w:tc>
+        <w:tc>
+          <w:tcPr>
+            <w:tcW w:w="2057" w:type="pct"/>
+            <w:tcBorders>
+              <w:top w:val="nil"/>
+              <w:left w:val="nil"/>
+              <w:bottom w:val="single" w:sz="4" w:space="0" w:color="auto"/>
+              <w:right w:val="nil"/>
+            </w:tcBorders>
+            <w:shd w:val="clear" w:color="auto" w:fill="auto"/>
+            <w:noWrap/>
+            <w:vAlign w:val="bottom"/>
+            <w:hideMark/>
+          </w:tcPr>
+          <w:p>
+            <w:pPr>
+              <w:spacing w:after="0" w:line="240" w:lineRule="auto"/>
+              <w:jc w:val="left"/>
+              <w:rPr>
+                <w:rFonts w:ascii="Calibri" w:eastAsia="Times New Roman" w:hAnsi="Calibri" w:cs="Calibri"/>
+                <w:color w:val="000000"/>
+                <w:sz w:val="22"/>
+                <w:szCs w:val="22"/>
+                <w:lang w:eastAsia="fr-FR"/>
+              </w:rPr>
+            </w:pPr>
+            <w:r>
+              <w:rPr>
+                <w:rFonts w:ascii="Calibri" w:eastAsia="Times New Roman" w:hAnsi="Calibri" w:cs="Calibri"/>
+                <w:color w:val="000000"/>
+                <w:sz w:val="22"/>
+                <w:szCs w:val="22"/>
+                <w:lang w:eastAsia="fr-FR"/>
+              </w:rPr>
+              <w:t>Renvoie à la page d'accueil et réinitialise l'instance</w:t>
+            </w:r>
+          </w:p>
+        </w:tc>
+        <w:tc>
+          <w:tcPr>
+            <w:tcW w:w="510" w:type="pct"/>
+            <w:tcBorders>
+              <w:top w:val="nil"/>
+              <w:left w:val="single" w:sz="4" w:space="0" w:color="auto"/>
+              <w:bottom w:val="single" w:sz="4" w:space="0" w:color="auto"/>
+              <w:right w:val="single" w:sz="4" w:space="0" w:color="auto"/>
+            </w:tcBorders>
+            <w:shd w:val="clear" w:color="auto" w:fill="auto"/>
+            <w:noWrap/>
+            <w:vAlign w:val="bottom"/>
+            <w:hideMark/>
+          </w:tcPr>
+          <w:p>
+            <w:pPr>
+              <w:spacing w:after="0" w:line="240" w:lineRule="auto"/>
+              <w:jc w:val="center"/>
+              <w:rPr>
+                <w:rFonts w:ascii="Calibri" w:eastAsia="Times New Roman" w:hAnsi="Calibri" w:cs="Calibri"/>
+                <w:color w:val="000000"/>
+                <w:sz w:val="22"/>
+                <w:szCs w:val="22"/>
+                <w:lang w:eastAsia="fr-FR"/>
+              </w:rPr>
+            </w:pPr>
+            <w:r>
+              <w:rPr>
+                <w:rFonts w:ascii="Calibri" w:eastAsia="Times New Roman" w:hAnsi="Calibri" w:cs="Calibri"/>
+                <w:color w:val="000000"/>
+                <w:sz w:val="22"/>
+                <w:szCs w:val="22"/>
+                <w:lang w:eastAsia="fr-FR"/>
+              </w:rPr>
+              <w:t>OK</w:t>
+            </w:r>
+          </w:p>
+        </w:tc>
+      </w:tr>
+      <w:tr>
+        <w:trPr>
+          <w:trHeight w:val="300"/>
+        </w:trPr>
+        <w:tc>
+          <w:tcPr>
+            <w:tcW w:w="719" w:type="pct"/>
+            <w:vMerge w:val="restart"/>
+            <w:tcBorders>
+              <w:top w:val="nil"/>
+              <w:left w:val="single" w:sz="4" w:space="0" w:color="auto"/>
+              <w:bottom w:val="single" w:sz="4" w:space="0" w:color="auto"/>
+              <w:right w:val="single" w:sz="4" w:space="0" w:color="auto"/>
+            </w:tcBorders>
+            <w:shd w:val="clear" w:color="auto" w:fill="auto"/>
+            <w:vAlign w:val="bottom"/>
+            <w:hideMark/>
+          </w:tcPr>
+          <w:p>
+            <w:pPr>
+              <w:spacing w:after="0" w:line="240" w:lineRule="auto"/>
+              <w:jc w:val="center"/>
+              <w:rPr>
+                <w:rFonts w:ascii="Calibri" w:eastAsia="Times New Roman" w:hAnsi="Calibri" w:cs="Calibri"/>
+                <w:color w:val="000000"/>
+                <w:sz w:val="22"/>
+                <w:szCs w:val="22"/>
+                <w:lang w:eastAsia="fr-FR"/>
+              </w:rPr>
+            </w:pPr>
+            <w:r>
+              <w:rPr>
+                <w:rFonts w:ascii="Calibri" w:eastAsia="Times New Roman" w:hAnsi="Calibri" w:cs="Calibri"/>
+                <w:color w:val="000000"/>
+                <w:sz w:val="22"/>
+                <w:szCs w:val="22"/>
+                <w:lang w:eastAsia="fr-FR"/>
+              </w:rPr>
+              <w:t xml:space="preserve">Sites / Services / Employés </w:t>
+            </w:r>
+          </w:p>
+        </w:tc>
+        <w:tc>
+          <w:tcPr>
+            <w:tcW w:w="1714" w:type="pct"/>
+            <w:tcBorders>
+              <w:top w:val="nil"/>
+              <w:left w:val="nil"/>
+              <w:bottom w:val="single" w:sz="4" w:space="0" w:color="auto"/>
+              <w:right w:val="nil"/>
+            </w:tcBorders>
+            <w:shd w:val="clear" w:color="auto" w:fill="auto"/>
+            <w:noWrap/>
+            <w:vAlign w:val="bottom"/>
+            <w:hideMark/>
+          </w:tcPr>
+          <w:p>
+            <w:pPr>
+              <w:spacing w:after="0" w:line="240" w:lineRule="auto"/>
+              <w:jc w:val="left"/>
+              <w:rPr>
+                <w:rFonts w:ascii="Calibri" w:eastAsia="Times New Roman" w:hAnsi="Calibri" w:cs="Calibri"/>
+                <w:color w:val="000000"/>
+                <w:sz w:val="22"/>
+                <w:szCs w:val="22"/>
+                <w:lang w:eastAsia="fr-FR"/>
+              </w:rPr>
+            </w:pPr>
+            <w:r>
+              <w:rPr>
+                <w:rFonts w:ascii="Calibri" w:eastAsia="Times New Roman" w:hAnsi="Calibri" w:cs="Calibri"/>
+                <w:color w:val="000000"/>
+                <w:sz w:val="22"/>
+                <w:szCs w:val="22"/>
+                <w:lang w:eastAsia="fr-FR"/>
+              </w:rPr>
+              <w:t>Double clic sur une ligne</w:t>
+            </w:r>
+          </w:p>
+        </w:tc>
+        <w:tc>
+          <w:tcPr>
+            <w:tcW w:w="2057" w:type="pct"/>
+            <w:tcBorders>
+              <w:top w:val="nil"/>
+              <w:left w:val="nil"/>
+              <w:bottom w:val="single" w:sz="4" w:space="0" w:color="auto"/>
+              <w:right w:val="nil"/>
+            </w:tcBorders>
+            <w:shd w:val="clear" w:color="auto" w:fill="auto"/>
+            <w:noWrap/>
+            <w:vAlign w:val="bottom"/>
+            <w:hideMark/>
+          </w:tcPr>
+          <w:p>
+            <w:pPr>
+              <w:spacing w:after="0" w:line="240" w:lineRule="auto"/>
+              <w:jc w:val="left"/>
+              <w:rPr>
+                <w:rFonts w:ascii="Calibri" w:eastAsia="Times New Roman" w:hAnsi="Calibri" w:cs="Calibri"/>
+                <w:color w:val="000000"/>
+                <w:sz w:val="22"/>
+                <w:szCs w:val="22"/>
+                <w:lang w:eastAsia="fr-FR"/>
+              </w:rPr>
+            </w:pPr>
+            <w:r>
+              <w:rPr>
+                <w:rFonts w:ascii="Calibri" w:eastAsia="Times New Roman" w:hAnsi="Calibri" w:cs="Calibri"/>
+                <w:color w:val="000000"/>
+                <w:sz w:val="22"/>
+                <w:szCs w:val="22"/>
+                <w:lang w:eastAsia="fr-FR"/>
+              </w:rPr>
+              <w:t xml:space="preserve">Ouverture de la page de détail </w:t>
+            </w:r>
+          </w:p>
+        </w:tc>
+        <w:tc>
+          <w:tcPr>
+            <w:tcW w:w="510" w:type="pct"/>
+            <w:tcBorders>
+              <w:top w:val="nil"/>
+              <w:left w:val="single" w:sz="4" w:space="0" w:color="auto"/>
+              <w:bottom w:val="single" w:sz="4" w:space="0" w:color="auto"/>
+              <w:right w:val="single" w:sz="4" w:space="0" w:color="auto"/>
+            </w:tcBorders>
+            <w:shd w:val="clear" w:color="auto" w:fill="auto"/>
+            <w:noWrap/>
+            <w:vAlign w:val="bottom"/>
+            <w:hideMark/>
+          </w:tcPr>
+          <w:p>
+            <w:pPr>
+              <w:spacing w:after="0" w:line="240" w:lineRule="auto"/>
+              <w:jc w:val="center"/>
+              <w:rPr>
+                <w:rFonts w:ascii="Calibri" w:eastAsia="Times New Roman" w:hAnsi="Calibri" w:cs="Calibri"/>
+                <w:color w:val="000000"/>
+                <w:sz w:val="22"/>
+                <w:szCs w:val="22"/>
+                <w:lang w:eastAsia="fr-FR"/>
+              </w:rPr>
+            </w:pPr>
+            <w:r>
+              <w:rPr>
+                <w:rFonts w:ascii="Calibri" w:eastAsia="Times New Roman" w:hAnsi="Calibri" w:cs="Calibri"/>
+                <w:color w:val="000000"/>
+                <w:sz w:val="22"/>
+                <w:szCs w:val="22"/>
+                <w:lang w:eastAsia="fr-FR"/>
+              </w:rPr>
+              <w:t>OK</w:t>
+            </w:r>
+          </w:p>
+        </w:tc>
+      </w:tr>
+      <w:tr>
+        <w:trPr>
+          <w:trHeight w:val="300"/>
+        </w:trPr>
+        <w:tc>
+          <w:tcPr>
+            <w:tcW w:w="719" w:type="pct"/>
+            <w:vMerge/>
+            <w:tcBorders>
+              <w:top w:val="nil"/>
+              <w:left w:val="single" w:sz="4" w:space="0" w:color="auto"/>
+              <w:bottom w:val="single" w:sz="4" w:space="0" w:color="auto"/>
+              <w:right w:val="single" w:sz="4" w:space="0" w:color="auto"/>
+            </w:tcBorders>
+            <w:vAlign w:val="center"/>
+            <w:hideMark/>
+          </w:tcPr>
+          <w:p>
+            <w:pPr>
+              <w:spacing w:after="0" w:line="240" w:lineRule="auto"/>
+              <w:jc w:val="left"/>
+              <w:rPr>
+                <w:rFonts w:ascii="Calibri" w:eastAsia="Times New Roman" w:hAnsi="Calibri" w:cs="Calibri"/>
+                <w:color w:val="000000"/>
+                <w:sz w:val="22"/>
+                <w:szCs w:val="22"/>
+                <w:lang w:eastAsia="fr-FR"/>
+              </w:rPr>
+            </w:pPr>
+          </w:p>
+        </w:tc>
+        <w:tc>
+          <w:tcPr>
+            <w:tcW w:w="1714" w:type="pct"/>
+            <w:tcBorders>
+              <w:top w:val="nil"/>
+              <w:left w:val="nil"/>
+              <w:bottom w:val="single" w:sz="4" w:space="0" w:color="auto"/>
+              <w:right w:val="nil"/>
+            </w:tcBorders>
+            <w:shd w:val="clear" w:color="auto" w:fill="auto"/>
+            <w:noWrap/>
+            <w:vAlign w:val="bottom"/>
+            <w:hideMark/>
+          </w:tcPr>
+          <w:p>
+            <w:pPr>
+              <w:spacing w:after="0" w:line="240" w:lineRule="auto"/>
+              <w:jc w:val="left"/>
+              <w:rPr>
+                <w:rFonts w:ascii="Calibri" w:eastAsia="Times New Roman" w:hAnsi="Calibri" w:cs="Calibri"/>
+                <w:color w:val="000000"/>
+                <w:sz w:val="22"/>
+                <w:szCs w:val="22"/>
+                <w:lang w:eastAsia="fr-FR"/>
+              </w:rPr>
+            </w:pPr>
+            <w:r>
+              <w:rPr>
+                <w:rFonts w:ascii="Calibri" w:eastAsia="Times New Roman" w:hAnsi="Calibri" w:cs="Calibri"/>
+                <w:color w:val="000000"/>
+                <w:sz w:val="22"/>
+                <w:szCs w:val="22"/>
+                <w:lang w:eastAsia="fr-FR"/>
+              </w:rPr>
+              <w:t xml:space="preserve">Bouton "Ajouter" </w:t>
+            </w:r>
+          </w:p>
+        </w:tc>
+        <w:tc>
+          <w:tcPr>
+            <w:tcW w:w="2057" w:type="pct"/>
+            <w:tcBorders>
+              <w:top w:val="nil"/>
+              <w:left w:val="nil"/>
+              <w:bottom w:val="single" w:sz="4" w:space="0" w:color="auto"/>
+              <w:right w:val="nil"/>
+            </w:tcBorders>
+            <w:shd w:val="clear" w:color="auto" w:fill="auto"/>
+            <w:noWrap/>
+            <w:vAlign w:val="bottom"/>
+            <w:hideMark/>
+          </w:tcPr>
+          <w:p>
+            <w:pPr>
+              <w:spacing w:after="0" w:line="240" w:lineRule="auto"/>
+              <w:jc w:val="left"/>
+              <w:rPr>
+                <w:rFonts w:ascii="Calibri" w:eastAsia="Times New Roman" w:hAnsi="Calibri" w:cs="Calibri"/>
+                <w:color w:val="000000"/>
+                <w:sz w:val="22"/>
+                <w:szCs w:val="22"/>
+                <w:lang w:eastAsia="fr-FR"/>
+              </w:rPr>
+            </w:pPr>
+            <w:r>
+              <w:rPr>
+                <w:rFonts w:ascii="Calibri" w:eastAsia="Times New Roman" w:hAnsi="Calibri" w:cs="Calibri"/>
+                <w:color w:val="000000"/>
+                <w:sz w:val="22"/>
+                <w:szCs w:val="22"/>
+                <w:lang w:eastAsia="fr-FR"/>
+              </w:rPr>
+              <w:t xml:space="preserve">Ouvre </w:t>
+            </w:r>
+            <w:proofErr w:type="gramStart"/>
+            <w:r>
+              <w:rPr>
+                <w:rFonts w:ascii="Calibri" w:eastAsia="Times New Roman" w:hAnsi="Calibri" w:cs="Calibri"/>
+                <w:color w:val="000000"/>
+                <w:sz w:val="22"/>
+                <w:szCs w:val="22"/>
+                <w:lang w:eastAsia="fr-FR"/>
+              </w:rPr>
+              <w:t>une pop-up</w:t>
+            </w:r>
+            <w:proofErr w:type="gramEnd"/>
+            <w:r>
+              <w:rPr>
+                <w:rFonts w:ascii="Calibri" w:eastAsia="Times New Roman" w:hAnsi="Calibri" w:cs="Calibri"/>
+                <w:color w:val="000000"/>
+                <w:sz w:val="22"/>
+                <w:szCs w:val="22"/>
+                <w:lang w:eastAsia="fr-FR"/>
+              </w:rPr>
+              <w:t xml:space="preserve"> d'ajout </w:t>
+            </w:r>
+          </w:p>
+        </w:tc>
+        <w:tc>
+          <w:tcPr>
+            <w:tcW w:w="510" w:type="pct"/>
+            <w:tcBorders>
+              <w:top w:val="nil"/>
+              <w:left w:val="single" w:sz="4" w:space="0" w:color="auto"/>
+              <w:bottom w:val="single" w:sz="4" w:space="0" w:color="auto"/>
+              <w:right w:val="single" w:sz="4" w:space="0" w:color="auto"/>
+            </w:tcBorders>
+            <w:shd w:val="clear" w:color="auto" w:fill="auto"/>
+            <w:noWrap/>
+            <w:vAlign w:val="bottom"/>
+            <w:hideMark/>
+          </w:tcPr>
+          <w:p>
+            <w:pPr>
+              <w:spacing w:after="0" w:line="240" w:lineRule="auto"/>
+              <w:jc w:val="center"/>
+              <w:rPr>
+                <w:rFonts w:ascii="Calibri" w:eastAsia="Times New Roman" w:hAnsi="Calibri" w:cs="Calibri"/>
+                <w:color w:val="000000"/>
+                <w:sz w:val="22"/>
+                <w:szCs w:val="22"/>
+                <w:lang w:eastAsia="fr-FR"/>
+              </w:rPr>
+            </w:pPr>
+            <w:r>
+              <w:rPr>
+                <w:rFonts w:ascii="Calibri" w:eastAsia="Times New Roman" w:hAnsi="Calibri" w:cs="Calibri"/>
+                <w:color w:val="000000"/>
+                <w:sz w:val="22"/>
+                <w:szCs w:val="22"/>
+                <w:lang w:eastAsia="fr-FR"/>
+              </w:rPr>
+              <w:t>OK</w:t>
+            </w:r>
+          </w:p>
+        </w:tc>
+      </w:tr>
+      <w:tr>
+        <w:trPr>
+          <w:trHeight w:val="630"/>
+        </w:trPr>
+        <w:tc>
+          <w:tcPr>
+            <w:tcW w:w="719" w:type="pct"/>
+            <w:vMerge w:val="restart"/>
+            <w:tcBorders>
+              <w:top w:val="nil"/>
+              <w:left w:val="single" w:sz="4" w:space="0" w:color="auto"/>
+              <w:bottom w:val="single" w:sz="4" w:space="0" w:color="auto"/>
+              <w:right w:val="single" w:sz="4" w:space="0" w:color="auto"/>
+            </w:tcBorders>
+            <w:shd w:val="clear" w:color="auto" w:fill="auto"/>
+            <w:noWrap/>
+            <w:vAlign w:val="center"/>
+            <w:hideMark/>
+          </w:tcPr>
+          <w:p>
+            <w:pPr>
+              <w:spacing w:after="0" w:line="240" w:lineRule="auto"/>
+              <w:jc w:val="center"/>
+              <w:rPr>
+                <w:rFonts w:ascii="Calibri" w:eastAsia="Times New Roman" w:hAnsi="Calibri" w:cs="Calibri"/>
+                <w:color w:val="000000"/>
+                <w:sz w:val="22"/>
+                <w:szCs w:val="22"/>
+                <w:lang w:eastAsia="fr-FR"/>
+              </w:rPr>
+            </w:pPr>
+            <w:r>
+              <w:rPr>
+                <w:rFonts w:ascii="Calibri" w:eastAsia="Times New Roman" w:hAnsi="Calibri" w:cs="Calibri"/>
+                <w:color w:val="000000"/>
+                <w:sz w:val="22"/>
+                <w:szCs w:val="22"/>
+                <w:lang w:eastAsia="fr-FR"/>
+              </w:rPr>
+              <w:t>Page de détail</w:t>
+            </w:r>
+          </w:p>
+        </w:tc>
+        <w:tc>
+          <w:tcPr>
+            <w:tcW w:w="1714" w:type="pct"/>
+            <w:tcBorders>
+              <w:top w:val="nil"/>
+              <w:left w:val="nil"/>
+              <w:bottom w:val="single" w:sz="4" w:space="0" w:color="auto"/>
+              <w:right w:val="nil"/>
+            </w:tcBorders>
+            <w:shd w:val="clear" w:color="auto" w:fill="auto"/>
+            <w:noWrap/>
+            <w:vAlign w:val="center"/>
+            <w:hideMark/>
+          </w:tcPr>
+          <w:p>
+            <w:pPr>
+              <w:spacing w:after="0" w:line="240" w:lineRule="auto"/>
+              <w:jc w:val="left"/>
+              <w:rPr>
+                <w:rFonts w:ascii="Calibri" w:eastAsia="Times New Roman" w:hAnsi="Calibri" w:cs="Calibri"/>
+                <w:color w:val="000000"/>
+                <w:sz w:val="22"/>
+                <w:szCs w:val="22"/>
+                <w:lang w:eastAsia="fr-FR"/>
+              </w:rPr>
+            </w:pPr>
+            <w:r>
+              <w:rPr>
+                <w:rFonts w:ascii="Calibri" w:eastAsia="Times New Roman" w:hAnsi="Calibri" w:cs="Calibri"/>
+                <w:color w:val="000000"/>
+                <w:sz w:val="22"/>
+                <w:szCs w:val="22"/>
+                <w:lang w:eastAsia="fr-FR"/>
+              </w:rPr>
+              <w:t xml:space="preserve">Bouton "Modifier" </w:t>
+            </w:r>
+          </w:p>
+        </w:tc>
+        <w:tc>
+          <w:tcPr>
+            <w:tcW w:w="2057" w:type="pct"/>
+            <w:tcBorders>
+              <w:top w:val="nil"/>
+              <w:left w:val="nil"/>
+              <w:bottom w:val="single" w:sz="4" w:space="0" w:color="auto"/>
+              <w:right w:val="nil"/>
+            </w:tcBorders>
+            <w:shd w:val="clear" w:color="auto" w:fill="auto"/>
+            <w:vAlign w:val="center"/>
+            <w:hideMark/>
+          </w:tcPr>
+          <w:p>
+            <w:pPr>
+              <w:spacing w:after="0" w:line="240" w:lineRule="auto"/>
+              <w:jc w:val="left"/>
+              <w:rPr>
+                <w:rFonts w:ascii="Calibri" w:eastAsia="Times New Roman" w:hAnsi="Calibri" w:cs="Calibri"/>
+                <w:color w:val="000000"/>
+                <w:sz w:val="22"/>
+                <w:szCs w:val="22"/>
+                <w:lang w:eastAsia="fr-FR"/>
+              </w:rPr>
+            </w:pPr>
+            <w:r>
+              <w:rPr>
+                <w:rFonts w:ascii="Calibri" w:eastAsia="Times New Roman" w:hAnsi="Calibri" w:cs="Calibri"/>
+                <w:color w:val="000000"/>
+                <w:sz w:val="22"/>
+                <w:szCs w:val="22"/>
+                <w:lang w:eastAsia="fr-FR"/>
+              </w:rPr>
+              <w:t xml:space="preserve">- Passage des </w:t>
+            </w:r>
+            <w:proofErr w:type="spellStart"/>
+            <w:r>
+              <w:rPr>
+                <w:rFonts w:ascii="Calibri" w:eastAsia="Times New Roman" w:hAnsi="Calibri" w:cs="Calibri"/>
+                <w:color w:val="000000"/>
+                <w:sz w:val="22"/>
+                <w:szCs w:val="22"/>
+                <w:lang w:eastAsia="fr-FR"/>
+              </w:rPr>
+              <w:t>TextField</w:t>
+            </w:r>
+            <w:proofErr w:type="spellEnd"/>
+            <w:r>
+              <w:rPr>
+                <w:rFonts w:ascii="Calibri" w:eastAsia="Times New Roman" w:hAnsi="Calibri" w:cs="Calibri"/>
+                <w:color w:val="000000"/>
+                <w:sz w:val="22"/>
+                <w:szCs w:val="22"/>
+                <w:lang w:eastAsia="fr-FR"/>
+              </w:rPr>
+              <w:t xml:space="preserve"> bloqués en modifiables</w:t>
+            </w:r>
+            <w:r>
+              <w:rPr>
+                <w:rFonts w:ascii="Calibri" w:eastAsia="Times New Roman" w:hAnsi="Calibri" w:cs="Calibri"/>
+                <w:color w:val="000000"/>
+                <w:sz w:val="22"/>
+                <w:szCs w:val="22"/>
+                <w:lang w:eastAsia="fr-FR"/>
+              </w:rPr>
+              <w:br/>
+              <w:t>- Ajout d'un bouton "Enregistrer"</w:t>
+            </w:r>
+          </w:p>
+        </w:tc>
+        <w:tc>
+          <w:tcPr>
+            <w:tcW w:w="510" w:type="pct"/>
+            <w:tcBorders>
+              <w:top w:val="nil"/>
+              <w:left w:val="single" w:sz="4" w:space="0" w:color="auto"/>
+              <w:bottom w:val="single" w:sz="4" w:space="0" w:color="auto"/>
+              <w:right w:val="single" w:sz="4" w:space="0" w:color="auto"/>
+            </w:tcBorders>
+            <w:shd w:val="clear" w:color="auto" w:fill="auto"/>
+            <w:noWrap/>
+            <w:vAlign w:val="center"/>
+            <w:hideMark/>
+          </w:tcPr>
+          <w:p>
+            <w:pPr>
+              <w:spacing w:after="0" w:line="240" w:lineRule="auto"/>
+              <w:jc w:val="center"/>
+              <w:rPr>
+                <w:rFonts w:ascii="Calibri" w:eastAsia="Times New Roman" w:hAnsi="Calibri" w:cs="Calibri"/>
+                <w:color w:val="000000"/>
+                <w:sz w:val="22"/>
+                <w:szCs w:val="22"/>
+                <w:lang w:eastAsia="fr-FR"/>
+              </w:rPr>
+            </w:pPr>
+            <w:r>
+              <w:rPr>
+                <w:rFonts w:ascii="Calibri" w:eastAsia="Times New Roman" w:hAnsi="Calibri" w:cs="Calibri"/>
+                <w:color w:val="000000"/>
+                <w:sz w:val="22"/>
+                <w:szCs w:val="22"/>
+                <w:lang w:eastAsia="fr-FR"/>
+              </w:rPr>
+              <w:t>OK</w:t>
+            </w:r>
+          </w:p>
+        </w:tc>
+      </w:tr>
+      <w:tr>
+        <w:trPr>
+          <w:trHeight w:val="300"/>
+        </w:trPr>
+        <w:tc>
+          <w:tcPr>
+            <w:tcW w:w="719" w:type="pct"/>
+            <w:vMerge/>
+            <w:tcBorders>
+              <w:top w:val="nil"/>
+              <w:left w:val="single" w:sz="4" w:space="0" w:color="auto"/>
+              <w:bottom w:val="single" w:sz="4" w:space="0" w:color="auto"/>
+              <w:right w:val="single" w:sz="4" w:space="0" w:color="auto"/>
+            </w:tcBorders>
+            <w:vAlign w:val="center"/>
+            <w:hideMark/>
+          </w:tcPr>
+          <w:p>
+            <w:pPr>
+              <w:spacing w:after="0" w:line="240" w:lineRule="auto"/>
+              <w:jc w:val="left"/>
+              <w:rPr>
+                <w:rFonts w:ascii="Calibri" w:eastAsia="Times New Roman" w:hAnsi="Calibri" w:cs="Calibri"/>
+                <w:color w:val="000000"/>
+                <w:sz w:val="22"/>
+                <w:szCs w:val="22"/>
+                <w:lang w:eastAsia="fr-FR"/>
+              </w:rPr>
+            </w:pPr>
+          </w:p>
+        </w:tc>
+        <w:tc>
+          <w:tcPr>
+            <w:tcW w:w="1714" w:type="pct"/>
+            <w:tcBorders>
+              <w:top w:val="nil"/>
+              <w:left w:val="nil"/>
+              <w:bottom w:val="single" w:sz="4" w:space="0" w:color="auto"/>
+              <w:right w:val="nil"/>
+            </w:tcBorders>
+            <w:shd w:val="clear" w:color="auto" w:fill="auto"/>
+            <w:noWrap/>
+            <w:vAlign w:val="bottom"/>
+            <w:hideMark/>
+          </w:tcPr>
+          <w:p>
+            <w:pPr>
+              <w:spacing w:after="0" w:line="240" w:lineRule="auto"/>
+              <w:jc w:val="left"/>
+              <w:rPr>
+                <w:rFonts w:ascii="Calibri" w:eastAsia="Times New Roman" w:hAnsi="Calibri" w:cs="Calibri"/>
+                <w:color w:val="000000"/>
+                <w:sz w:val="22"/>
+                <w:szCs w:val="22"/>
+                <w:lang w:eastAsia="fr-FR"/>
+              </w:rPr>
+            </w:pPr>
+            <w:r>
+              <w:rPr>
+                <w:rFonts w:ascii="Calibri" w:eastAsia="Times New Roman" w:hAnsi="Calibri" w:cs="Calibri"/>
+                <w:color w:val="000000"/>
+                <w:sz w:val="22"/>
+                <w:szCs w:val="22"/>
+                <w:lang w:eastAsia="fr-FR"/>
+              </w:rPr>
+              <w:t>Bouton "Supprimer"</w:t>
+            </w:r>
+          </w:p>
+        </w:tc>
+        <w:tc>
+          <w:tcPr>
+            <w:tcW w:w="2057" w:type="pct"/>
+            <w:tcBorders>
+              <w:top w:val="nil"/>
+              <w:left w:val="nil"/>
+              <w:bottom w:val="single" w:sz="4" w:space="0" w:color="auto"/>
+              <w:right w:val="nil"/>
+            </w:tcBorders>
+            <w:shd w:val="clear" w:color="auto" w:fill="auto"/>
+            <w:noWrap/>
+            <w:vAlign w:val="bottom"/>
+            <w:hideMark/>
+          </w:tcPr>
+          <w:p>
+            <w:pPr>
+              <w:spacing w:after="0" w:line="240" w:lineRule="auto"/>
+              <w:jc w:val="left"/>
+              <w:rPr>
+                <w:rFonts w:ascii="Calibri" w:eastAsia="Times New Roman" w:hAnsi="Calibri" w:cs="Calibri"/>
+                <w:color w:val="000000"/>
+                <w:sz w:val="22"/>
+                <w:szCs w:val="22"/>
+                <w:lang w:eastAsia="fr-FR"/>
+              </w:rPr>
+            </w:pPr>
+            <w:r>
+              <w:rPr>
+                <w:rFonts w:ascii="Calibri" w:eastAsia="Times New Roman" w:hAnsi="Calibri" w:cs="Calibri"/>
+                <w:color w:val="000000"/>
+                <w:sz w:val="22"/>
+                <w:szCs w:val="22"/>
+                <w:lang w:eastAsia="fr-FR"/>
+              </w:rPr>
+              <w:t xml:space="preserve">Ouverture </w:t>
+            </w:r>
+            <w:proofErr w:type="gramStart"/>
+            <w:r>
+              <w:rPr>
+                <w:rFonts w:ascii="Calibri" w:eastAsia="Times New Roman" w:hAnsi="Calibri" w:cs="Calibri"/>
+                <w:color w:val="000000"/>
+                <w:sz w:val="22"/>
+                <w:szCs w:val="22"/>
+                <w:lang w:eastAsia="fr-FR"/>
+              </w:rPr>
+              <w:t>d'une pop-up</w:t>
+            </w:r>
+            <w:proofErr w:type="gramEnd"/>
+            <w:r>
+              <w:rPr>
+                <w:rFonts w:ascii="Calibri" w:eastAsia="Times New Roman" w:hAnsi="Calibri" w:cs="Calibri"/>
+                <w:color w:val="000000"/>
+                <w:sz w:val="22"/>
+                <w:szCs w:val="22"/>
+                <w:lang w:eastAsia="fr-FR"/>
+              </w:rPr>
+              <w:t xml:space="preserve"> de confirmation</w:t>
+            </w:r>
+          </w:p>
+        </w:tc>
+        <w:tc>
+          <w:tcPr>
+            <w:tcW w:w="510" w:type="pct"/>
+            <w:tcBorders>
+              <w:top w:val="nil"/>
+              <w:left w:val="single" w:sz="4" w:space="0" w:color="auto"/>
+              <w:bottom w:val="single" w:sz="4" w:space="0" w:color="auto"/>
+              <w:right w:val="single" w:sz="4" w:space="0" w:color="auto"/>
+            </w:tcBorders>
+            <w:shd w:val="clear" w:color="auto" w:fill="auto"/>
+            <w:noWrap/>
+            <w:vAlign w:val="bottom"/>
+            <w:hideMark/>
+          </w:tcPr>
+          <w:p>
+            <w:pPr>
+              <w:spacing w:after="0" w:line="240" w:lineRule="auto"/>
+              <w:jc w:val="center"/>
+              <w:rPr>
+                <w:rFonts w:ascii="Calibri" w:eastAsia="Times New Roman" w:hAnsi="Calibri" w:cs="Calibri"/>
+                <w:color w:val="000000"/>
+                <w:sz w:val="22"/>
+                <w:szCs w:val="22"/>
+                <w:lang w:eastAsia="fr-FR"/>
+              </w:rPr>
+            </w:pPr>
+            <w:r>
+              <w:rPr>
+                <w:rFonts w:ascii="Calibri" w:eastAsia="Times New Roman" w:hAnsi="Calibri" w:cs="Calibri"/>
+                <w:color w:val="000000"/>
+                <w:sz w:val="22"/>
+                <w:szCs w:val="22"/>
+                <w:lang w:eastAsia="fr-FR"/>
+              </w:rPr>
+              <w:t>OK</w:t>
+            </w:r>
+          </w:p>
+        </w:tc>
+      </w:tr>
+      <w:tr>
+        <w:trPr>
+          <w:trHeight w:val="300"/>
+        </w:trPr>
+        <w:tc>
+          <w:tcPr>
+            <w:tcW w:w="719" w:type="pct"/>
+            <w:vMerge/>
+            <w:tcBorders>
+              <w:top w:val="nil"/>
+              <w:left w:val="single" w:sz="4" w:space="0" w:color="auto"/>
+              <w:bottom w:val="single" w:sz="4" w:space="0" w:color="auto"/>
+              <w:right w:val="single" w:sz="4" w:space="0" w:color="auto"/>
+            </w:tcBorders>
+            <w:vAlign w:val="center"/>
+            <w:hideMark/>
+          </w:tcPr>
+          <w:p>
+            <w:pPr>
+              <w:spacing w:after="0" w:line="240" w:lineRule="auto"/>
+              <w:jc w:val="left"/>
+              <w:rPr>
+                <w:rFonts w:ascii="Calibri" w:eastAsia="Times New Roman" w:hAnsi="Calibri" w:cs="Calibri"/>
+                <w:color w:val="000000"/>
+                <w:sz w:val="22"/>
+                <w:szCs w:val="22"/>
+                <w:lang w:eastAsia="fr-FR"/>
+              </w:rPr>
+            </w:pPr>
+          </w:p>
+        </w:tc>
+        <w:tc>
+          <w:tcPr>
+            <w:tcW w:w="1714" w:type="pct"/>
+            <w:tcBorders>
+              <w:top w:val="nil"/>
+              <w:left w:val="nil"/>
+              <w:bottom w:val="single" w:sz="4" w:space="0" w:color="auto"/>
+              <w:right w:val="nil"/>
+            </w:tcBorders>
+            <w:shd w:val="clear" w:color="auto" w:fill="auto"/>
+            <w:noWrap/>
+            <w:vAlign w:val="bottom"/>
+            <w:hideMark/>
+          </w:tcPr>
+          <w:p>
+            <w:pPr>
+              <w:spacing w:after="0" w:line="240" w:lineRule="auto"/>
+              <w:jc w:val="left"/>
+              <w:rPr>
+                <w:rFonts w:ascii="Calibri" w:eastAsia="Times New Roman" w:hAnsi="Calibri" w:cs="Calibri"/>
+                <w:color w:val="000000"/>
+                <w:sz w:val="22"/>
+                <w:szCs w:val="22"/>
+                <w:lang w:eastAsia="fr-FR"/>
+              </w:rPr>
+            </w:pPr>
+            <w:r>
+              <w:rPr>
+                <w:rFonts w:ascii="Calibri" w:eastAsia="Times New Roman" w:hAnsi="Calibri" w:cs="Calibri"/>
+                <w:color w:val="000000"/>
+                <w:sz w:val="22"/>
+                <w:szCs w:val="22"/>
+                <w:lang w:eastAsia="fr-FR"/>
+              </w:rPr>
+              <w:t>Affichage du détail des informations descendantes</w:t>
+            </w:r>
+          </w:p>
+        </w:tc>
+        <w:tc>
+          <w:tcPr>
+            <w:tcW w:w="2057" w:type="pct"/>
+            <w:tcBorders>
+              <w:top w:val="nil"/>
+              <w:left w:val="nil"/>
+              <w:bottom w:val="single" w:sz="4" w:space="0" w:color="auto"/>
+              <w:right w:val="nil"/>
+            </w:tcBorders>
+            <w:shd w:val="clear" w:color="auto" w:fill="auto"/>
+            <w:noWrap/>
+            <w:vAlign w:val="bottom"/>
+            <w:hideMark/>
+          </w:tcPr>
+          <w:p>
+            <w:pPr>
+              <w:spacing w:after="0" w:line="240" w:lineRule="auto"/>
+              <w:jc w:val="left"/>
+              <w:rPr>
+                <w:rFonts w:ascii="Calibri" w:eastAsia="Times New Roman" w:hAnsi="Calibri" w:cs="Calibri"/>
+                <w:color w:val="000000"/>
+                <w:sz w:val="22"/>
+                <w:szCs w:val="22"/>
+                <w:lang w:eastAsia="fr-FR"/>
+              </w:rPr>
+            </w:pPr>
+            <w:r>
+              <w:rPr>
+                <w:rFonts w:ascii="Calibri" w:eastAsia="Times New Roman" w:hAnsi="Calibri" w:cs="Calibri"/>
+                <w:color w:val="000000"/>
+                <w:sz w:val="22"/>
+                <w:szCs w:val="22"/>
+                <w:lang w:eastAsia="fr-FR"/>
+              </w:rPr>
+              <w:t>Ouverture du tableau</w:t>
+            </w:r>
+          </w:p>
+        </w:tc>
+        <w:tc>
+          <w:tcPr>
+            <w:tcW w:w="510" w:type="pct"/>
+            <w:tcBorders>
+              <w:top w:val="nil"/>
+              <w:left w:val="single" w:sz="4" w:space="0" w:color="auto"/>
+              <w:bottom w:val="single" w:sz="4" w:space="0" w:color="auto"/>
+              <w:right w:val="single" w:sz="4" w:space="0" w:color="auto"/>
+            </w:tcBorders>
+            <w:shd w:val="clear" w:color="auto" w:fill="auto"/>
+            <w:noWrap/>
+            <w:vAlign w:val="bottom"/>
+            <w:hideMark/>
+          </w:tcPr>
+          <w:p>
+            <w:pPr>
+              <w:spacing w:after="0" w:line="240" w:lineRule="auto"/>
+              <w:jc w:val="center"/>
+              <w:rPr>
+                <w:rFonts w:ascii="Calibri" w:eastAsia="Times New Roman" w:hAnsi="Calibri" w:cs="Calibri"/>
+                <w:color w:val="000000"/>
+                <w:sz w:val="22"/>
+                <w:szCs w:val="22"/>
+                <w:lang w:eastAsia="fr-FR"/>
+              </w:rPr>
+            </w:pPr>
+            <w:r>
+              <w:rPr>
+                <w:rFonts w:ascii="Calibri" w:eastAsia="Times New Roman" w:hAnsi="Calibri" w:cs="Calibri"/>
+                <w:color w:val="000000"/>
+                <w:sz w:val="22"/>
+                <w:szCs w:val="22"/>
+                <w:lang w:eastAsia="fr-FR"/>
+              </w:rPr>
+              <w:t>OK</w:t>
+            </w:r>
+          </w:p>
+        </w:tc>
+      </w:tr>
+      <w:tr>
+        <w:trPr>
+          <w:trHeight w:val="300"/>
+        </w:trPr>
+        <w:tc>
+          <w:tcPr>
+            <w:tcW w:w="719" w:type="pct"/>
+            <w:vMerge w:val="restart"/>
+            <w:tcBorders>
+              <w:top w:val="nil"/>
+              <w:left w:val="single" w:sz="4" w:space="0" w:color="auto"/>
+              <w:bottom w:val="single" w:sz="4" w:space="0" w:color="auto"/>
+              <w:right w:val="single" w:sz="4" w:space="0" w:color="auto"/>
+            </w:tcBorders>
+            <w:shd w:val="clear" w:color="auto" w:fill="auto"/>
+            <w:noWrap/>
+            <w:vAlign w:val="center"/>
+            <w:hideMark/>
+          </w:tcPr>
+          <w:p>
+            <w:pPr>
+              <w:spacing w:after="0" w:line="240" w:lineRule="auto"/>
+              <w:jc w:val="center"/>
+              <w:rPr>
+                <w:rFonts w:ascii="Calibri" w:eastAsia="Times New Roman" w:hAnsi="Calibri" w:cs="Calibri"/>
+                <w:color w:val="000000"/>
+                <w:sz w:val="22"/>
+                <w:szCs w:val="22"/>
+                <w:lang w:eastAsia="fr-FR"/>
+              </w:rPr>
+            </w:pPr>
+            <w:proofErr w:type="gramStart"/>
+            <w:r>
+              <w:rPr>
+                <w:rFonts w:ascii="Calibri" w:eastAsia="Times New Roman" w:hAnsi="Calibri" w:cs="Calibri"/>
+                <w:color w:val="000000"/>
+                <w:sz w:val="22"/>
+                <w:szCs w:val="22"/>
+                <w:lang w:eastAsia="fr-FR"/>
+              </w:rPr>
+              <w:t>Faire</w:t>
+            </w:r>
+            <w:proofErr w:type="gramEnd"/>
+            <w:r>
+              <w:rPr>
+                <w:rFonts w:ascii="Calibri" w:eastAsia="Times New Roman" w:hAnsi="Calibri" w:cs="Calibri"/>
+                <w:color w:val="000000"/>
+                <w:sz w:val="22"/>
+                <w:szCs w:val="22"/>
+                <w:lang w:eastAsia="fr-FR"/>
+              </w:rPr>
+              <w:t xml:space="preserve"> une recherche</w:t>
+            </w:r>
+          </w:p>
+        </w:tc>
+        <w:tc>
+          <w:tcPr>
+            <w:tcW w:w="1714" w:type="pct"/>
+            <w:tcBorders>
+              <w:top w:val="nil"/>
+              <w:left w:val="nil"/>
+              <w:bottom w:val="single" w:sz="4" w:space="0" w:color="auto"/>
+              <w:right w:val="nil"/>
+            </w:tcBorders>
+            <w:shd w:val="clear" w:color="auto" w:fill="auto"/>
+            <w:noWrap/>
+            <w:vAlign w:val="bottom"/>
+            <w:hideMark/>
+          </w:tcPr>
+          <w:p>
+            <w:pPr>
+              <w:spacing w:after="0" w:line="240" w:lineRule="auto"/>
+              <w:jc w:val="left"/>
+              <w:rPr>
+                <w:rFonts w:ascii="Calibri" w:eastAsia="Times New Roman" w:hAnsi="Calibri" w:cs="Calibri"/>
+                <w:color w:val="000000"/>
+                <w:sz w:val="22"/>
+                <w:szCs w:val="22"/>
+                <w:lang w:eastAsia="fr-FR"/>
+              </w:rPr>
+            </w:pPr>
+            <w:r>
+              <w:rPr>
+                <w:rFonts w:ascii="Calibri" w:eastAsia="Times New Roman" w:hAnsi="Calibri" w:cs="Calibri"/>
+                <w:color w:val="000000"/>
+                <w:sz w:val="22"/>
+                <w:szCs w:val="22"/>
+                <w:lang w:eastAsia="fr-FR"/>
+              </w:rPr>
+              <w:t>Taper une suite de lettres dans la barre</w:t>
+            </w:r>
+          </w:p>
+        </w:tc>
+        <w:tc>
+          <w:tcPr>
+            <w:tcW w:w="2057" w:type="pct"/>
+            <w:tcBorders>
+              <w:top w:val="nil"/>
+              <w:left w:val="nil"/>
+              <w:bottom w:val="single" w:sz="4" w:space="0" w:color="auto"/>
+              <w:right w:val="nil"/>
+            </w:tcBorders>
+            <w:shd w:val="clear" w:color="auto" w:fill="auto"/>
+            <w:noWrap/>
+            <w:vAlign w:val="bottom"/>
+            <w:hideMark/>
+          </w:tcPr>
+          <w:p>
+            <w:pPr>
+              <w:spacing w:after="0" w:line="240" w:lineRule="auto"/>
+              <w:jc w:val="left"/>
+              <w:rPr>
+                <w:rFonts w:ascii="Calibri" w:eastAsia="Times New Roman" w:hAnsi="Calibri" w:cs="Calibri"/>
+                <w:color w:val="000000"/>
+                <w:sz w:val="22"/>
+                <w:szCs w:val="22"/>
+                <w:lang w:eastAsia="fr-FR"/>
+              </w:rPr>
+            </w:pPr>
+            <w:proofErr w:type="spellStart"/>
+            <w:r>
+              <w:rPr>
+                <w:rFonts w:ascii="Calibri" w:eastAsia="Times New Roman" w:hAnsi="Calibri" w:cs="Calibri"/>
+                <w:color w:val="000000"/>
+                <w:sz w:val="22"/>
+                <w:szCs w:val="22"/>
+                <w:lang w:eastAsia="fr-FR"/>
+              </w:rPr>
+              <w:t>Recçoit</w:t>
+            </w:r>
+            <w:proofErr w:type="spellEnd"/>
+            <w:r>
+              <w:rPr>
+                <w:rFonts w:ascii="Calibri" w:eastAsia="Times New Roman" w:hAnsi="Calibri" w:cs="Calibri"/>
+                <w:color w:val="000000"/>
+                <w:sz w:val="22"/>
+                <w:szCs w:val="22"/>
+                <w:lang w:eastAsia="fr-FR"/>
+              </w:rPr>
+              <w:t xml:space="preserve"> les lettres</w:t>
+            </w:r>
+          </w:p>
+        </w:tc>
+        <w:tc>
+          <w:tcPr>
+            <w:tcW w:w="510" w:type="pct"/>
+            <w:tcBorders>
+              <w:top w:val="nil"/>
+              <w:left w:val="single" w:sz="4" w:space="0" w:color="auto"/>
+              <w:bottom w:val="single" w:sz="4" w:space="0" w:color="auto"/>
+              <w:right w:val="single" w:sz="4" w:space="0" w:color="auto"/>
+            </w:tcBorders>
+            <w:shd w:val="clear" w:color="auto" w:fill="auto"/>
+            <w:noWrap/>
+            <w:vAlign w:val="bottom"/>
+            <w:hideMark/>
+          </w:tcPr>
+          <w:p>
+            <w:pPr>
+              <w:spacing w:after="0" w:line="240" w:lineRule="auto"/>
+              <w:jc w:val="center"/>
+              <w:rPr>
+                <w:rFonts w:ascii="Calibri" w:eastAsia="Times New Roman" w:hAnsi="Calibri" w:cs="Calibri"/>
+                <w:color w:val="000000"/>
+                <w:sz w:val="22"/>
+                <w:szCs w:val="22"/>
+                <w:lang w:eastAsia="fr-FR"/>
+              </w:rPr>
+            </w:pPr>
+            <w:r>
+              <w:rPr>
+                <w:rFonts w:ascii="Calibri" w:eastAsia="Times New Roman" w:hAnsi="Calibri" w:cs="Calibri"/>
+                <w:color w:val="000000"/>
+                <w:sz w:val="22"/>
+                <w:szCs w:val="22"/>
+                <w:lang w:eastAsia="fr-FR"/>
+              </w:rPr>
+              <w:t>OK</w:t>
+            </w:r>
+          </w:p>
+        </w:tc>
+      </w:tr>
+      <w:tr>
+        <w:trPr>
+          <w:trHeight w:val="300"/>
+        </w:trPr>
+        <w:tc>
+          <w:tcPr>
+            <w:tcW w:w="719" w:type="pct"/>
+            <w:vMerge/>
+            <w:tcBorders>
+              <w:top w:val="nil"/>
+              <w:left w:val="single" w:sz="4" w:space="0" w:color="auto"/>
+              <w:bottom w:val="single" w:sz="4" w:space="0" w:color="auto"/>
+              <w:right w:val="single" w:sz="4" w:space="0" w:color="auto"/>
+            </w:tcBorders>
+            <w:vAlign w:val="center"/>
+            <w:hideMark/>
+          </w:tcPr>
+          <w:p>
+            <w:pPr>
+              <w:spacing w:after="0" w:line="240" w:lineRule="auto"/>
+              <w:jc w:val="left"/>
+              <w:rPr>
+                <w:rFonts w:ascii="Calibri" w:eastAsia="Times New Roman" w:hAnsi="Calibri" w:cs="Calibri"/>
+                <w:color w:val="000000"/>
+                <w:sz w:val="22"/>
+                <w:szCs w:val="22"/>
+                <w:lang w:eastAsia="fr-FR"/>
+              </w:rPr>
+            </w:pPr>
+          </w:p>
+        </w:tc>
+        <w:tc>
+          <w:tcPr>
+            <w:tcW w:w="1714" w:type="pct"/>
+            <w:tcBorders>
+              <w:top w:val="nil"/>
+              <w:left w:val="nil"/>
+              <w:bottom w:val="single" w:sz="4" w:space="0" w:color="auto"/>
+              <w:right w:val="nil"/>
+            </w:tcBorders>
+            <w:shd w:val="clear" w:color="auto" w:fill="auto"/>
+            <w:noWrap/>
+            <w:vAlign w:val="bottom"/>
+            <w:hideMark/>
+          </w:tcPr>
+          <w:p>
+            <w:pPr>
+              <w:spacing w:after="0" w:line="240" w:lineRule="auto"/>
+              <w:jc w:val="left"/>
+              <w:rPr>
+                <w:rFonts w:ascii="Calibri" w:eastAsia="Times New Roman" w:hAnsi="Calibri" w:cs="Calibri"/>
+                <w:color w:val="000000"/>
+                <w:sz w:val="22"/>
+                <w:szCs w:val="22"/>
+                <w:lang w:eastAsia="fr-FR"/>
+              </w:rPr>
+            </w:pPr>
+            <w:r>
+              <w:rPr>
+                <w:rFonts w:ascii="Calibri" w:eastAsia="Times New Roman" w:hAnsi="Calibri" w:cs="Calibri"/>
+                <w:color w:val="000000"/>
+                <w:sz w:val="22"/>
+                <w:szCs w:val="22"/>
+                <w:lang w:eastAsia="fr-FR"/>
+              </w:rPr>
+              <w:t>Appuyer sur l'icône ou sur entrée</w:t>
+            </w:r>
+          </w:p>
+        </w:tc>
+        <w:tc>
+          <w:tcPr>
+            <w:tcW w:w="2057" w:type="pct"/>
+            <w:tcBorders>
+              <w:top w:val="nil"/>
+              <w:left w:val="nil"/>
+              <w:bottom w:val="single" w:sz="4" w:space="0" w:color="auto"/>
+              <w:right w:val="nil"/>
+            </w:tcBorders>
+            <w:shd w:val="clear" w:color="auto" w:fill="auto"/>
+            <w:noWrap/>
+            <w:vAlign w:val="bottom"/>
+            <w:hideMark/>
+          </w:tcPr>
+          <w:p>
+            <w:pPr>
+              <w:spacing w:after="0" w:line="240" w:lineRule="auto"/>
+              <w:jc w:val="left"/>
+              <w:rPr>
+                <w:rFonts w:ascii="Calibri" w:eastAsia="Times New Roman" w:hAnsi="Calibri" w:cs="Calibri"/>
+                <w:color w:val="000000"/>
+                <w:sz w:val="22"/>
+                <w:szCs w:val="22"/>
+                <w:lang w:eastAsia="fr-FR"/>
+              </w:rPr>
+            </w:pPr>
+            <w:r>
+              <w:rPr>
+                <w:rFonts w:ascii="Calibri" w:eastAsia="Times New Roman" w:hAnsi="Calibri" w:cs="Calibri"/>
+                <w:color w:val="000000"/>
+                <w:sz w:val="22"/>
+                <w:szCs w:val="22"/>
+                <w:lang w:eastAsia="fr-FR"/>
+              </w:rPr>
+              <w:t>Lance la recherche et met à jours les tableaux</w:t>
+            </w:r>
+          </w:p>
+        </w:tc>
+        <w:tc>
+          <w:tcPr>
+            <w:tcW w:w="510" w:type="pct"/>
+            <w:tcBorders>
+              <w:top w:val="nil"/>
+              <w:left w:val="single" w:sz="4" w:space="0" w:color="auto"/>
+              <w:bottom w:val="single" w:sz="4" w:space="0" w:color="auto"/>
+              <w:right w:val="single" w:sz="4" w:space="0" w:color="auto"/>
+            </w:tcBorders>
+            <w:shd w:val="clear" w:color="auto" w:fill="auto"/>
+            <w:noWrap/>
+            <w:vAlign w:val="bottom"/>
+            <w:hideMark/>
+          </w:tcPr>
+          <w:p>
+            <w:pPr>
+              <w:spacing w:after="0" w:line="240" w:lineRule="auto"/>
+              <w:jc w:val="center"/>
+              <w:rPr>
+                <w:rFonts w:ascii="Calibri" w:eastAsia="Times New Roman" w:hAnsi="Calibri" w:cs="Calibri"/>
+                <w:color w:val="000000"/>
+                <w:sz w:val="22"/>
+                <w:szCs w:val="22"/>
+                <w:lang w:eastAsia="fr-FR"/>
+              </w:rPr>
+            </w:pPr>
+            <w:r>
+              <w:rPr>
+                <w:rFonts w:ascii="Calibri" w:eastAsia="Times New Roman" w:hAnsi="Calibri" w:cs="Calibri"/>
+                <w:color w:val="000000"/>
+                <w:sz w:val="22"/>
+                <w:szCs w:val="22"/>
+                <w:lang w:eastAsia="fr-FR"/>
+              </w:rPr>
+              <w:t>OK</w:t>
+            </w:r>
+          </w:p>
+        </w:tc>
+      </w:tr>
+      <w:tr>
+        <w:trPr>
+          <w:trHeight w:val="300"/>
+        </w:trPr>
+        <w:tc>
+          <w:tcPr>
+            <w:tcW w:w="719" w:type="pct"/>
+            <w:vMerge/>
+            <w:tcBorders>
+              <w:top w:val="nil"/>
+              <w:left w:val="single" w:sz="4" w:space="0" w:color="auto"/>
+              <w:bottom w:val="single" w:sz="4" w:space="0" w:color="auto"/>
+              <w:right w:val="single" w:sz="4" w:space="0" w:color="auto"/>
+            </w:tcBorders>
+            <w:vAlign w:val="center"/>
+            <w:hideMark/>
+          </w:tcPr>
+          <w:p>
+            <w:pPr>
+              <w:spacing w:after="0" w:line="240" w:lineRule="auto"/>
+              <w:jc w:val="left"/>
+              <w:rPr>
+                <w:rFonts w:ascii="Calibri" w:eastAsia="Times New Roman" w:hAnsi="Calibri" w:cs="Calibri"/>
+                <w:color w:val="000000"/>
+                <w:sz w:val="22"/>
+                <w:szCs w:val="22"/>
+                <w:lang w:eastAsia="fr-FR"/>
+              </w:rPr>
+            </w:pPr>
+          </w:p>
+        </w:tc>
+        <w:tc>
+          <w:tcPr>
+            <w:tcW w:w="1714" w:type="pct"/>
+            <w:tcBorders>
+              <w:top w:val="nil"/>
+              <w:left w:val="nil"/>
+              <w:bottom w:val="single" w:sz="4" w:space="0" w:color="auto"/>
+              <w:right w:val="nil"/>
+            </w:tcBorders>
+            <w:shd w:val="clear" w:color="auto" w:fill="auto"/>
+            <w:noWrap/>
+            <w:vAlign w:val="bottom"/>
+            <w:hideMark/>
+          </w:tcPr>
+          <w:p>
+            <w:pPr>
+              <w:spacing w:after="0" w:line="240" w:lineRule="auto"/>
+              <w:jc w:val="left"/>
+              <w:rPr>
+                <w:rFonts w:ascii="Calibri" w:eastAsia="Times New Roman" w:hAnsi="Calibri" w:cs="Calibri"/>
+                <w:color w:val="000000"/>
+                <w:sz w:val="22"/>
+                <w:szCs w:val="22"/>
+                <w:lang w:eastAsia="fr-FR"/>
+              </w:rPr>
+            </w:pPr>
+            <w:r>
+              <w:rPr>
+                <w:rFonts w:ascii="Calibri" w:eastAsia="Times New Roman" w:hAnsi="Calibri" w:cs="Calibri"/>
+                <w:color w:val="000000"/>
+                <w:sz w:val="22"/>
+                <w:szCs w:val="22"/>
+                <w:lang w:eastAsia="fr-FR"/>
+              </w:rPr>
+              <w:t>Cliquer les différents onglets</w:t>
+            </w:r>
+          </w:p>
+        </w:tc>
+        <w:tc>
+          <w:tcPr>
+            <w:tcW w:w="2057" w:type="pct"/>
+            <w:tcBorders>
+              <w:top w:val="nil"/>
+              <w:left w:val="nil"/>
+              <w:bottom w:val="single" w:sz="4" w:space="0" w:color="auto"/>
+              <w:right w:val="nil"/>
+            </w:tcBorders>
+            <w:shd w:val="clear" w:color="auto" w:fill="auto"/>
+            <w:noWrap/>
+            <w:vAlign w:val="bottom"/>
+            <w:hideMark/>
+          </w:tcPr>
+          <w:p>
+            <w:pPr>
+              <w:spacing w:after="0" w:line="240" w:lineRule="auto"/>
+              <w:jc w:val="left"/>
+              <w:rPr>
+                <w:rFonts w:ascii="Calibri" w:eastAsia="Times New Roman" w:hAnsi="Calibri" w:cs="Calibri"/>
+                <w:color w:val="000000"/>
+                <w:sz w:val="22"/>
+                <w:szCs w:val="22"/>
+                <w:lang w:eastAsia="fr-FR"/>
+              </w:rPr>
+            </w:pPr>
+            <w:r>
+              <w:rPr>
+                <w:rFonts w:ascii="Calibri" w:eastAsia="Times New Roman" w:hAnsi="Calibri" w:cs="Calibri"/>
+                <w:color w:val="000000"/>
+                <w:sz w:val="22"/>
+                <w:szCs w:val="22"/>
+                <w:lang w:eastAsia="fr-FR"/>
+              </w:rPr>
+              <w:t>Affiche les résultats par type</w:t>
+            </w:r>
+          </w:p>
+        </w:tc>
+        <w:tc>
+          <w:tcPr>
+            <w:tcW w:w="510" w:type="pct"/>
+            <w:tcBorders>
+              <w:top w:val="nil"/>
+              <w:left w:val="single" w:sz="4" w:space="0" w:color="auto"/>
+              <w:bottom w:val="single" w:sz="4" w:space="0" w:color="auto"/>
+              <w:right w:val="single" w:sz="4" w:space="0" w:color="auto"/>
+            </w:tcBorders>
+            <w:shd w:val="clear" w:color="auto" w:fill="auto"/>
+            <w:noWrap/>
+            <w:vAlign w:val="bottom"/>
+            <w:hideMark/>
+          </w:tcPr>
+          <w:p>
+            <w:pPr>
+              <w:spacing w:after="0" w:line="240" w:lineRule="auto"/>
+              <w:jc w:val="center"/>
+              <w:rPr>
+                <w:rFonts w:ascii="Calibri" w:eastAsia="Times New Roman" w:hAnsi="Calibri" w:cs="Calibri"/>
+                <w:color w:val="000000"/>
+                <w:sz w:val="22"/>
+                <w:szCs w:val="22"/>
+                <w:lang w:eastAsia="fr-FR"/>
+              </w:rPr>
+            </w:pPr>
+            <w:r>
+              <w:rPr>
+                <w:rFonts w:ascii="Calibri" w:eastAsia="Times New Roman" w:hAnsi="Calibri" w:cs="Calibri"/>
+                <w:color w:val="000000"/>
+                <w:sz w:val="22"/>
+                <w:szCs w:val="22"/>
+                <w:lang w:eastAsia="fr-FR"/>
+              </w:rPr>
+              <w:t>OK</w:t>
+            </w:r>
+          </w:p>
+        </w:tc>
+      </w:tr>
+      <w:tr>
+        <w:trPr>
+          <w:trHeight w:val="300"/>
+        </w:trPr>
+        <w:tc>
+          <w:tcPr>
+            <w:tcW w:w="719" w:type="pct"/>
+            <w:vMerge w:val="restart"/>
+            <w:tcBorders>
+              <w:top w:val="nil"/>
+              <w:left w:val="single" w:sz="4" w:space="0" w:color="auto"/>
+              <w:bottom w:val="single" w:sz="4" w:space="0" w:color="auto"/>
+              <w:right w:val="single" w:sz="4" w:space="0" w:color="auto"/>
+            </w:tcBorders>
+            <w:shd w:val="clear" w:color="auto" w:fill="auto"/>
+            <w:noWrap/>
+            <w:vAlign w:val="center"/>
+            <w:hideMark/>
+          </w:tcPr>
+          <w:p>
+            <w:pPr>
+              <w:spacing w:after="0" w:line="240" w:lineRule="auto"/>
+              <w:jc w:val="center"/>
+              <w:rPr>
+                <w:rFonts w:ascii="Calibri" w:eastAsia="Times New Roman" w:hAnsi="Calibri" w:cs="Calibri"/>
+                <w:color w:val="000000"/>
+                <w:sz w:val="22"/>
+                <w:szCs w:val="22"/>
+                <w:lang w:eastAsia="fr-FR"/>
+              </w:rPr>
+            </w:pPr>
+            <w:r>
+              <w:rPr>
+                <w:rFonts w:ascii="Calibri" w:eastAsia="Times New Roman" w:hAnsi="Calibri" w:cs="Calibri"/>
+                <w:color w:val="000000"/>
+                <w:sz w:val="22"/>
+                <w:szCs w:val="22"/>
+                <w:lang w:eastAsia="fr-FR"/>
+              </w:rPr>
+              <w:t>CRUD</w:t>
+            </w:r>
+          </w:p>
+        </w:tc>
+        <w:tc>
+          <w:tcPr>
+            <w:tcW w:w="1714" w:type="pct"/>
+            <w:tcBorders>
+              <w:top w:val="nil"/>
+              <w:left w:val="nil"/>
+              <w:bottom w:val="single" w:sz="4" w:space="0" w:color="auto"/>
+              <w:right w:val="nil"/>
+            </w:tcBorders>
+            <w:shd w:val="clear" w:color="auto" w:fill="auto"/>
+            <w:noWrap/>
+            <w:vAlign w:val="bottom"/>
+            <w:hideMark/>
+          </w:tcPr>
+          <w:p>
+            <w:pPr>
+              <w:spacing w:after="0" w:line="240" w:lineRule="auto"/>
+              <w:jc w:val="left"/>
+              <w:rPr>
+                <w:rFonts w:ascii="Calibri" w:eastAsia="Times New Roman" w:hAnsi="Calibri" w:cs="Calibri"/>
+                <w:color w:val="000000"/>
+                <w:sz w:val="22"/>
+                <w:szCs w:val="22"/>
+                <w:lang w:eastAsia="fr-FR"/>
+              </w:rPr>
+            </w:pPr>
+            <w:r>
+              <w:rPr>
+                <w:rFonts w:ascii="Calibri" w:eastAsia="Times New Roman" w:hAnsi="Calibri" w:cs="Calibri"/>
+                <w:color w:val="000000"/>
+                <w:sz w:val="22"/>
+                <w:szCs w:val="22"/>
+                <w:lang w:eastAsia="fr-FR"/>
+              </w:rPr>
+              <w:t xml:space="preserve">Ajout </w:t>
+            </w:r>
+          </w:p>
+        </w:tc>
+        <w:tc>
+          <w:tcPr>
+            <w:tcW w:w="2057" w:type="pct"/>
+            <w:tcBorders>
+              <w:top w:val="nil"/>
+              <w:left w:val="nil"/>
+              <w:bottom w:val="single" w:sz="4" w:space="0" w:color="auto"/>
+              <w:right w:val="nil"/>
+            </w:tcBorders>
+            <w:shd w:val="clear" w:color="auto" w:fill="auto"/>
+            <w:noWrap/>
+            <w:vAlign w:val="bottom"/>
+            <w:hideMark/>
+          </w:tcPr>
+          <w:p>
+            <w:pPr>
+              <w:spacing w:after="0" w:line="240" w:lineRule="auto"/>
+              <w:jc w:val="left"/>
+              <w:rPr>
+                <w:rFonts w:ascii="Calibri" w:eastAsia="Times New Roman" w:hAnsi="Calibri" w:cs="Calibri"/>
+                <w:color w:val="000000"/>
+                <w:sz w:val="22"/>
+                <w:szCs w:val="22"/>
+                <w:lang w:eastAsia="fr-FR"/>
+              </w:rPr>
+            </w:pPr>
+            <w:r>
+              <w:rPr>
+                <w:rFonts w:ascii="Calibri" w:eastAsia="Times New Roman" w:hAnsi="Calibri" w:cs="Calibri"/>
+                <w:color w:val="000000"/>
+                <w:sz w:val="22"/>
+                <w:szCs w:val="22"/>
+                <w:lang w:eastAsia="fr-FR"/>
+              </w:rPr>
+              <w:t>Ajoute une occurrence en BDD</w:t>
+            </w:r>
+          </w:p>
+        </w:tc>
+        <w:tc>
+          <w:tcPr>
+            <w:tcW w:w="510" w:type="pct"/>
+            <w:tcBorders>
+              <w:top w:val="nil"/>
+              <w:left w:val="single" w:sz="4" w:space="0" w:color="auto"/>
+              <w:bottom w:val="single" w:sz="4" w:space="0" w:color="auto"/>
+              <w:right w:val="single" w:sz="4" w:space="0" w:color="auto"/>
+            </w:tcBorders>
+            <w:shd w:val="clear" w:color="auto" w:fill="auto"/>
+            <w:noWrap/>
+            <w:vAlign w:val="bottom"/>
+            <w:hideMark/>
+          </w:tcPr>
+          <w:p>
+            <w:pPr>
+              <w:spacing w:after="0" w:line="240" w:lineRule="auto"/>
+              <w:jc w:val="center"/>
+              <w:rPr>
+                <w:rFonts w:ascii="Calibri" w:eastAsia="Times New Roman" w:hAnsi="Calibri" w:cs="Calibri"/>
+                <w:color w:val="000000"/>
+                <w:sz w:val="22"/>
+                <w:szCs w:val="22"/>
+                <w:lang w:eastAsia="fr-FR"/>
+              </w:rPr>
+            </w:pPr>
+            <w:r>
+              <w:rPr>
+                <w:rFonts w:ascii="Calibri" w:eastAsia="Times New Roman" w:hAnsi="Calibri" w:cs="Calibri"/>
+                <w:color w:val="000000"/>
+                <w:sz w:val="22"/>
+                <w:szCs w:val="22"/>
+                <w:lang w:eastAsia="fr-FR"/>
+              </w:rPr>
+              <w:t>OK</w:t>
+            </w:r>
+          </w:p>
+        </w:tc>
+      </w:tr>
+      <w:tr>
+        <w:trPr>
+          <w:trHeight w:val="300"/>
+        </w:trPr>
+        <w:tc>
+          <w:tcPr>
+            <w:tcW w:w="719" w:type="pct"/>
+            <w:vMerge/>
+            <w:tcBorders>
+              <w:top w:val="nil"/>
+              <w:left w:val="single" w:sz="4" w:space="0" w:color="auto"/>
+              <w:bottom w:val="single" w:sz="4" w:space="0" w:color="auto"/>
+              <w:right w:val="single" w:sz="4" w:space="0" w:color="auto"/>
+            </w:tcBorders>
+            <w:vAlign w:val="center"/>
+            <w:hideMark/>
+          </w:tcPr>
+          <w:p>
+            <w:pPr>
+              <w:spacing w:after="0" w:line="240" w:lineRule="auto"/>
+              <w:jc w:val="left"/>
+              <w:rPr>
+                <w:rFonts w:ascii="Calibri" w:eastAsia="Times New Roman" w:hAnsi="Calibri" w:cs="Calibri"/>
+                <w:color w:val="000000"/>
+                <w:sz w:val="22"/>
+                <w:szCs w:val="22"/>
+                <w:lang w:eastAsia="fr-FR"/>
+              </w:rPr>
+            </w:pPr>
+          </w:p>
+        </w:tc>
+        <w:tc>
+          <w:tcPr>
+            <w:tcW w:w="1714" w:type="pct"/>
+            <w:tcBorders>
+              <w:top w:val="nil"/>
+              <w:left w:val="nil"/>
+              <w:bottom w:val="single" w:sz="4" w:space="0" w:color="auto"/>
+              <w:right w:val="nil"/>
+            </w:tcBorders>
+            <w:shd w:val="clear" w:color="auto" w:fill="auto"/>
+            <w:noWrap/>
+            <w:vAlign w:val="bottom"/>
+            <w:hideMark/>
+          </w:tcPr>
+          <w:p>
+            <w:pPr>
+              <w:spacing w:after="0" w:line="240" w:lineRule="auto"/>
+              <w:jc w:val="left"/>
+              <w:rPr>
+                <w:rFonts w:ascii="Calibri" w:eastAsia="Times New Roman" w:hAnsi="Calibri" w:cs="Calibri"/>
+                <w:color w:val="000000"/>
+                <w:sz w:val="22"/>
+                <w:szCs w:val="22"/>
+                <w:lang w:eastAsia="fr-FR"/>
+              </w:rPr>
+            </w:pPr>
+            <w:r>
+              <w:rPr>
+                <w:rFonts w:ascii="Calibri" w:eastAsia="Times New Roman" w:hAnsi="Calibri" w:cs="Calibri"/>
+                <w:color w:val="000000"/>
+                <w:sz w:val="22"/>
+                <w:szCs w:val="22"/>
+                <w:lang w:eastAsia="fr-FR"/>
+              </w:rPr>
+              <w:t>Modifie</w:t>
+            </w:r>
+          </w:p>
+        </w:tc>
+        <w:tc>
+          <w:tcPr>
+            <w:tcW w:w="2057" w:type="pct"/>
+            <w:tcBorders>
+              <w:top w:val="nil"/>
+              <w:left w:val="nil"/>
+              <w:bottom w:val="single" w:sz="4" w:space="0" w:color="auto"/>
+              <w:right w:val="nil"/>
+            </w:tcBorders>
+            <w:shd w:val="clear" w:color="auto" w:fill="auto"/>
+            <w:noWrap/>
+            <w:vAlign w:val="bottom"/>
+            <w:hideMark/>
+          </w:tcPr>
+          <w:p>
+            <w:pPr>
+              <w:spacing w:after="0" w:line="240" w:lineRule="auto"/>
+              <w:jc w:val="left"/>
+              <w:rPr>
+                <w:rFonts w:ascii="Calibri" w:eastAsia="Times New Roman" w:hAnsi="Calibri" w:cs="Calibri"/>
+                <w:color w:val="000000"/>
+                <w:sz w:val="22"/>
+                <w:szCs w:val="22"/>
+                <w:lang w:eastAsia="fr-FR"/>
+              </w:rPr>
+            </w:pPr>
+            <w:r>
+              <w:rPr>
+                <w:rFonts w:ascii="Calibri" w:eastAsia="Times New Roman" w:hAnsi="Calibri" w:cs="Calibri"/>
+                <w:color w:val="000000"/>
+                <w:sz w:val="22"/>
+                <w:szCs w:val="22"/>
+                <w:lang w:eastAsia="fr-FR"/>
+              </w:rPr>
+              <w:t>Modifie une occurrence en BDD</w:t>
+            </w:r>
+          </w:p>
+        </w:tc>
+        <w:tc>
+          <w:tcPr>
+            <w:tcW w:w="510" w:type="pct"/>
+            <w:tcBorders>
+              <w:top w:val="nil"/>
+              <w:left w:val="single" w:sz="4" w:space="0" w:color="auto"/>
+              <w:bottom w:val="single" w:sz="4" w:space="0" w:color="auto"/>
+              <w:right w:val="single" w:sz="4" w:space="0" w:color="auto"/>
+            </w:tcBorders>
+            <w:shd w:val="clear" w:color="auto" w:fill="auto"/>
+            <w:noWrap/>
+            <w:vAlign w:val="bottom"/>
+            <w:hideMark/>
+          </w:tcPr>
+          <w:p>
+            <w:pPr>
+              <w:spacing w:after="0" w:line="240" w:lineRule="auto"/>
+              <w:jc w:val="center"/>
+              <w:rPr>
+                <w:rFonts w:ascii="Calibri" w:eastAsia="Times New Roman" w:hAnsi="Calibri" w:cs="Calibri"/>
+                <w:color w:val="000000"/>
+                <w:sz w:val="22"/>
+                <w:szCs w:val="22"/>
+                <w:lang w:eastAsia="fr-FR"/>
+              </w:rPr>
+            </w:pPr>
+            <w:r>
+              <w:rPr>
+                <w:rFonts w:ascii="Calibri" w:eastAsia="Times New Roman" w:hAnsi="Calibri" w:cs="Calibri"/>
+                <w:color w:val="000000"/>
+                <w:sz w:val="22"/>
+                <w:szCs w:val="22"/>
+                <w:lang w:eastAsia="fr-FR"/>
+              </w:rPr>
+              <w:t>OK</w:t>
+            </w:r>
+          </w:p>
+        </w:tc>
+      </w:tr>
+      <w:tr>
+        <w:trPr>
+          <w:trHeight w:val="300"/>
+        </w:trPr>
+        <w:tc>
+          <w:tcPr>
+            <w:tcW w:w="719" w:type="pct"/>
+            <w:vMerge/>
+            <w:tcBorders>
+              <w:top w:val="nil"/>
+              <w:left w:val="single" w:sz="4" w:space="0" w:color="auto"/>
+              <w:bottom w:val="single" w:sz="4" w:space="0" w:color="auto"/>
+              <w:right w:val="single" w:sz="4" w:space="0" w:color="auto"/>
+            </w:tcBorders>
+            <w:vAlign w:val="center"/>
+            <w:hideMark/>
+          </w:tcPr>
+          <w:p>
+            <w:pPr>
+              <w:spacing w:after="0" w:line="240" w:lineRule="auto"/>
+              <w:jc w:val="left"/>
+              <w:rPr>
+                <w:rFonts w:ascii="Calibri" w:eastAsia="Times New Roman" w:hAnsi="Calibri" w:cs="Calibri"/>
+                <w:color w:val="000000"/>
+                <w:sz w:val="22"/>
+                <w:szCs w:val="22"/>
+                <w:lang w:eastAsia="fr-FR"/>
+              </w:rPr>
+            </w:pPr>
+          </w:p>
+        </w:tc>
+        <w:tc>
+          <w:tcPr>
+            <w:tcW w:w="1714" w:type="pct"/>
+            <w:tcBorders>
+              <w:top w:val="nil"/>
+              <w:left w:val="nil"/>
+              <w:bottom w:val="single" w:sz="4" w:space="0" w:color="auto"/>
+              <w:right w:val="nil"/>
+            </w:tcBorders>
+            <w:shd w:val="clear" w:color="auto" w:fill="auto"/>
+            <w:noWrap/>
+            <w:vAlign w:val="bottom"/>
+            <w:hideMark/>
+          </w:tcPr>
+          <w:p>
+            <w:pPr>
+              <w:spacing w:after="0" w:line="240" w:lineRule="auto"/>
+              <w:jc w:val="left"/>
+              <w:rPr>
+                <w:rFonts w:ascii="Calibri" w:eastAsia="Times New Roman" w:hAnsi="Calibri" w:cs="Calibri"/>
+                <w:color w:val="000000"/>
+                <w:sz w:val="22"/>
+                <w:szCs w:val="22"/>
+                <w:lang w:eastAsia="fr-FR"/>
+              </w:rPr>
+            </w:pPr>
+            <w:r>
+              <w:rPr>
+                <w:rFonts w:ascii="Calibri" w:eastAsia="Times New Roman" w:hAnsi="Calibri" w:cs="Calibri"/>
+                <w:color w:val="000000"/>
+                <w:sz w:val="22"/>
+                <w:szCs w:val="22"/>
+                <w:lang w:eastAsia="fr-FR"/>
+              </w:rPr>
+              <w:t>Supprimer</w:t>
+            </w:r>
+          </w:p>
+        </w:tc>
+        <w:tc>
+          <w:tcPr>
+            <w:tcW w:w="2057" w:type="pct"/>
+            <w:tcBorders>
+              <w:top w:val="nil"/>
+              <w:left w:val="nil"/>
+              <w:bottom w:val="single" w:sz="4" w:space="0" w:color="auto"/>
+              <w:right w:val="nil"/>
+            </w:tcBorders>
+            <w:shd w:val="clear" w:color="auto" w:fill="auto"/>
+            <w:noWrap/>
+            <w:vAlign w:val="bottom"/>
+            <w:hideMark/>
+          </w:tcPr>
+          <w:p>
+            <w:pPr>
+              <w:spacing w:after="0" w:line="240" w:lineRule="auto"/>
+              <w:jc w:val="left"/>
+              <w:rPr>
+                <w:rFonts w:ascii="Calibri" w:eastAsia="Times New Roman" w:hAnsi="Calibri" w:cs="Calibri"/>
+                <w:color w:val="000000"/>
+                <w:sz w:val="22"/>
+                <w:szCs w:val="22"/>
+                <w:lang w:eastAsia="fr-FR"/>
+              </w:rPr>
+            </w:pPr>
+            <w:r>
+              <w:rPr>
+                <w:rFonts w:ascii="Calibri" w:eastAsia="Times New Roman" w:hAnsi="Calibri" w:cs="Calibri"/>
+                <w:color w:val="000000"/>
+                <w:sz w:val="22"/>
+                <w:szCs w:val="22"/>
+                <w:lang w:eastAsia="fr-FR"/>
+              </w:rPr>
+              <w:t>Supprimer l'occurrence en BDD</w:t>
+            </w:r>
+          </w:p>
+        </w:tc>
+        <w:tc>
+          <w:tcPr>
+            <w:tcW w:w="510" w:type="pct"/>
+            <w:tcBorders>
+              <w:top w:val="nil"/>
+              <w:left w:val="single" w:sz="4" w:space="0" w:color="auto"/>
+              <w:bottom w:val="single" w:sz="4" w:space="0" w:color="auto"/>
+              <w:right w:val="single" w:sz="4" w:space="0" w:color="auto"/>
+            </w:tcBorders>
+            <w:shd w:val="clear" w:color="auto" w:fill="auto"/>
+            <w:noWrap/>
+            <w:vAlign w:val="bottom"/>
+            <w:hideMark/>
+          </w:tcPr>
+          <w:p>
+            <w:pPr>
+              <w:spacing w:after="0" w:line="240" w:lineRule="auto"/>
+              <w:jc w:val="center"/>
+              <w:rPr>
+                <w:rFonts w:ascii="Calibri" w:eastAsia="Times New Roman" w:hAnsi="Calibri" w:cs="Calibri"/>
+                <w:color w:val="000000"/>
+                <w:sz w:val="22"/>
+                <w:szCs w:val="22"/>
+                <w:lang w:eastAsia="fr-FR"/>
+              </w:rPr>
+            </w:pPr>
+            <w:r>
+              <w:rPr>
+                <w:rFonts w:ascii="Calibri" w:eastAsia="Times New Roman" w:hAnsi="Calibri" w:cs="Calibri"/>
+                <w:color w:val="000000"/>
+                <w:sz w:val="22"/>
+                <w:szCs w:val="22"/>
+                <w:lang w:eastAsia="fr-FR"/>
+              </w:rPr>
+              <w:t>OK</w:t>
+            </w:r>
+          </w:p>
+        </w:tc>
+      </w:tr>
+      <w:tr>
+        <w:trPr>
+          <w:trHeight w:val="300"/>
+        </w:trPr>
+        <w:tc>
+          <w:tcPr>
+            <w:tcW w:w="719" w:type="pct"/>
+            <w:vMerge/>
+            <w:tcBorders>
+              <w:top w:val="nil"/>
+              <w:left w:val="single" w:sz="4" w:space="0" w:color="auto"/>
+              <w:bottom w:val="single" w:sz="4" w:space="0" w:color="auto"/>
+              <w:right w:val="single" w:sz="4" w:space="0" w:color="auto"/>
+            </w:tcBorders>
+            <w:vAlign w:val="center"/>
+            <w:hideMark/>
+          </w:tcPr>
+          <w:p>
+            <w:pPr>
+              <w:spacing w:after="0" w:line="240" w:lineRule="auto"/>
+              <w:jc w:val="left"/>
+              <w:rPr>
+                <w:rFonts w:ascii="Calibri" w:eastAsia="Times New Roman" w:hAnsi="Calibri" w:cs="Calibri"/>
+                <w:color w:val="000000"/>
+                <w:sz w:val="22"/>
+                <w:szCs w:val="22"/>
+                <w:lang w:eastAsia="fr-FR"/>
+              </w:rPr>
+            </w:pPr>
+          </w:p>
+        </w:tc>
+        <w:tc>
+          <w:tcPr>
+            <w:tcW w:w="1714" w:type="pct"/>
+            <w:tcBorders>
+              <w:top w:val="nil"/>
+              <w:left w:val="nil"/>
+              <w:bottom w:val="single" w:sz="4" w:space="0" w:color="auto"/>
+              <w:right w:val="nil"/>
+            </w:tcBorders>
+            <w:shd w:val="clear" w:color="auto" w:fill="auto"/>
+            <w:noWrap/>
+            <w:vAlign w:val="bottom"/>
+            <w:hideMark/>
+          </w:tcPr>
+          <w:p>
+            <w:pPr>
+              <w:spacing w:after="0" w:line="240" w:lineRule="auto"/>
+              <w:jc w:val="left"/>
+              <w:rPr>
+                <w:rFonts w:ascii="Calibri" w:eastAsia="Times New Roman" w:hAnsi="Calibri" w:cs="Calibri"/>
+                <w:color w:val="000000"/>
+                <w:sz w:val="22"/>
+                <w:szCs w:val="22"/>
+                <w:lang w:eastAsia="fr-FR"/>
+              </w:rPr>
+            </w:pPr>
+            <w:r>
+              <w:rPr>
+                <w:rFonts w:ascii="Calibri" w:eastAsia="Times New Roman" w:hAnsi="Calibri" w:cs="Calibri"/>
+                <w:color w:val="000000"/>
+                <w:sz w:val="22"/>
+                <w:szCs w:val="22"/>
+                <w:lang w:eastAsia="fr-FR"/>
+              </w:rPr>
+              <w:t>Lire</w:t>
+            </w:r>
+          </w:p>
+        </w:tc>
+        <w:tc>
+          <w:tcPr>
+            <w:tcW w:w="2057" w:type="pct"/>
+            <w:tcBorders>
+              <w:top w:val="nil"/>
+              <w:left w:val="nil"/>
+              <w:bottom w:val="single" w:sz="4" w:space="0" w:color="auto"/>
+              <w:right w:val="nil"/>
+            </w:tcBorders>
+            <w:shd w:val="clear" w:color="auto" w:fill="auto"/>
+            <w:noWrap/>
+            <w:vAlign w:val="bottom"/>
+            <w:hideMark/>
+          </w:tcPr>
+          <w:p>
+            <w:pPr>
+              <w:spacing w:after="0" w:line="240" w:lineRule="auto"/>
+              <w:jc w:val="left"/>
+              <w:rPr>
+                <w:rFonts w:ascii="Calibri" w:eastAsia="Times New Roman" w:hAnsi="Calibri" w:cs="Calibri"/>
+                <w:color w:val="000000"/>
+                <w:sz w:val="22"/>
+                <w:szCs w:val="22"/>
+                <w:lang w:eastAsia="fr-FR"/>
+              </w:rPr>
+            </w:pPr>
+            <w:r>
+              <w:rPr>
+                <w:rFonts w:ascii="Calibri" w:eastAsia="Times New Roman" w:hAnsi="Calibri" w:cs="Calibri"/>
+                <w:color w:val="000000"/>
+                <w:sz w:val="22"/>
+                <w:szCs w:val="22"/>
+                <w:lang w:eastAsia="fr-FR"/>
+              </w:rPr>
+              <w:t xml:space="preserve">Afficher tous les détails de ce qui est actuellement en BDD </w:t>
+            </w:r>
+          </w:p>
+        </w:tc>
+        <w:tc>
+          <w:tcPr>
+            <w:tcW w:w="510" w:type="pct"/>
+            <w:tcBorders>
+              <w:top w:val="nil"/>
+              <w:left w:val="single" w:sz="4" w:space="0" w:color="auto"/>
+              <w:bottom w:val="single" w:sz="4" w:space="0" w:color="auto"/>
+              <w:right w:val="single" w:sz="4" w:space="0" w:color="auto"/>
+            </w:tcBorders>
+            <w:shd w:val="clear" w:color="auto" w:fill="auto"/>
+            <w:noWrap/>
+            <w:vAlign w:val="bottom"/>
+            <w:hideMark/>
+          </w:tcPr>
+          <w:p>
+            <w:pPr>
+              <w:spacing w:after="0" w:line="240" w:lineRule="auto"/>
+              <w:jc w:val="center"/>
+              <w:rPr>
+                <w:rFonts w:ascii="Calibri" w:eastAsia="Times New Roman" w:hAnsi="Calibri" w:cs="Calibri"/>
+                <w:color w:val="000000"/>
+                <w:sz w:val="22"/>
+                <w:szCs w:val="22"/>
+                <w:lang w:eastAsia="fr-FR"/>
+              </w:rPr>
+            </w:pPr>
+            <w:r>
+              <w:rPr>
+                <w:rFonts w:ascii="Calibri" w:eastAsia="Times New Roman" w:hAnsi="Calibri" w:cs="Calibri"/>
+                <w:color w:val="000000"/>
+                <w:sz w:val="22"/>
+                <w:szCs w:val="22"/>
+                <w:lang w:eastAsia="fr-FR"/>
+              </w:rPr>
+              <w:t>OK</w:t>
+            </w:r>
+          </w:p>
+        </w:tc>
+      </w:tr>
+    </w:tbl>
+    <w:p/>
     <w:sectPr>
-      <w:footerReference w:type="default" r:id="rId9"/>
-      <w:pgSz w:w="11906" w:h="16838"/>
-      <w:pgMar w:top="1417" w:right="1417" w:bottom="1417" w:left="1417" w:header="708" w:footer="708" w:gutter="0"/>
+      <w:pgSz w:w="16838" w:h="11906" w:orient="landscape"/>
+      <w:pgMar w:top="851" w:right="851" w:bottom="851" w:left="851" w:header="709" w:footer="709" w:gutter="0"/>
       <w:pgNumType w:start="0"/>
       <w:cols w:space="708"/>
       <w:titlePg/>
@@ -6944,6 +10437,7 @@
   </w:compat>
   <w:rsids>
     <w:rsidRoot w:val="002C746C"/>
+    <w:rsid w:val="00214B64"/>
     <w:rsid w:val="002C746C"/>
     <w:rsid w:val="00456364"/>
     <w:rsid w:val="00555DEE"/>
@@ -7396,18 +10890,6 @@
     <w:semiHidden/>
     <w:unhideWhenUsed/>
   </w:style>
-  <w:style w:type="paragraph" w:customStyle="1" w:styleId="B4D069C65BF545789778A4C90ABED444">
-    <w:name w:val="B4D069C65BF545789778A4C90ABED444"/>
-    <w:rsid w:val="002C746C"/>
-  </w:style>
-  <w:style w:type="paragraph" w:customStyle="1" w:styleId="A223CA2FBE864A2FA5D9FE7CA0F7B28C">
-    <w:name w:val="A223CA2FBE864A2FA5D9FE7CA0F7B28C"/>
-    <w:rsid w:val="002C746C"/>
-  </w:style>
-  <w:style w:type="paragraph" w:customStyle="1" w:styleId="0295A7293FFC44AD80AC709995C3FBF0">
-    <w:name w:val="0295A7293FFC44AD80AC709995C3FBF0"/>
-    <w:rsid w:val="002C746C"/>
-  </w:style>
   <w:style w:type="character" w:customStyle="1" w:styleId="Textedelespacerserv">
     <w:name w:val="Texte de l’espace réservé"/>
     <w:basedOn w:val="Policepardfaut"/>
@@ -7421,18 +10903,6 @@
   <w:style w:type="paragraph" w:customStyle="1" w:styleId="EBBAFE7570B4407A8DA4CDBE453A0011">
     <w:name w:val="EBBAFE7570B4407A8DA4CDBE453A0011"/>
     <w:rsid w:val="002C746C"/>
-  </w:style>
-  <w:style w:type="paragraph" w:customStyle="1" w:styleId="78D3EAB0E22840E594ED2BCCE8DDA87B">
-    <w:name w:val="78D3EAB0E22840E594ED2BCCE8DDA87B"/>
-    <w:rsid w:val="00456364"/>
-  </w:style>
-  <w:style w:type="paragraph" w:customStyle="1" w:styleId="F9CBC0D9FB994608905DEEAF64A9471F">
-    <w:name w:val="F9CBC0D9FB994608905DEEAF64A9471F"/>
-    <w:rsid w:val="00456364"/>
-  </w:style>
-  <w:style w:type="paragraph" w:customStyle="1" w:styleId="32F7E02D51BA4CBDB7200DAD13A7B884">
-    <w:name w:val="32F7E02D51BA4CBDB7200DAD13A7B884"/>
-    <w:rsid w:val="00456364"/>
   </w:style>
 </w:styles>
 </file>

</xml_diff>

<commit_message>
Dernier commit avant rendu
</commit_message>
<xml_diff>
--- a/src/main/resources/documents/Compte rendu.docx
+++ b/src/main/resources/documents/Compte rendu.docx
@@ -579,15 +579,7 @@
         <w:t xml:space="preserve"> </w:t>
       </w:r>
       <w:r>
-        <w:t xml:space="preserve">Hogwarts </w:t>
-      </w:r>
-      <w:proofErr w:type="spellStart"/>
-      <w:r>
-        <w:t>Company</w:t>
-      </w:r>
-      <w:proofErr w:type="spellEnd"/>
-      <w:r>
-        <w:t xml:space="preserve"> – Cahier des charges</w:t>
+        <w:t>Hogwarts Company – Cahier des charges</w:t>
       </w:r>
     </w:p>
     <w:p>
@@ -773,11 +765,9 @@
           <w:numId w:val="5"/>
         </w:numPr>
       </w:pPr>
-      <w:proofErr w:type="gramStart"/>
       <w:r>
         <w:t>E-mail</w:t>
       </w:r>
-      <w:proofErr w:type="gramEnd"/>
     </w:p>
     <w:p>
       <w:pPr>
@@ -851,15 +841,7 @@
         </w:numPr>
       </w:pPr>
       <w:r>
-        <w:t xml:space="preserve">Doit pouvoir </w:t>
-      </w:r>
-      <w:proofErr w:type="gramStart"/>
-      <w:r>
-        <w:t>faire</w:t>
-      </w:r>
-      <w:proofErr w:type="gramEnd"/>
-      <w:r>
-        <w:t xml:space="preserve"> une recherche :</w:t>
+        <w:t>Doit pouvoir faire une recherche :</w:t>
       </w:r>
     </w:p>
     <w:p>
@@ -995,15 +977,7 @@
         <w:t>Salarié</w:t>
       </w:r>
       <w:r>
-        <w:t xml:space="preserve"> : nom, prénom, téléphone fixe, portable, </w:t>
-      </w:r>
-      <w:proofErr w:type="gramStart"/>
-      <w:r>
-        <w:t>e-mail</w:t>
-      </w:r>
-      <w:proofErr w:type="gramEnd"/>
-      <w:r>
-        <w:t>, service et site de travail</w:t>
+        <w:t xml:space="preserve"> : nom, prénom, téléphone fixe, portable, e-mail, service et site de travail</w:t>
       </w:r>
     </w:p>
     <w:p>
@@ -1136,21 +1110,8 @@
         <w:t>Base de données</w:t>
       </w:r>
       <w:r>
-        <w:t xml:space="preserve"> : </w:t>
-      </w:r>
-      <w:proofErr w:type="spellStart"/>
-      <w:r>
-        <w:t>MariaDB</w:t>
-      </w:r>
-      <w:proofErr w:type="spellEnd"/>
-      <w:r>
-        <w:t xml:space="preserve">, gestion avec </w:t>
-      </w:r>
-      <w:proofErr w:type="spellStart"/>
-      <w:r>
-        <w:t>DataGrip</w:t>
-      </w:r>
-      <w:proofErr w:type="spellEnd"/>
+        <w:t xml:space="preserve"> : MariaDB, gestion avec DataGrip</w:t>
+      </w:r>
     </w:p>
     <w:p>
       <w:pPr>
@@ -1168,13 +1129,8 @@
         <w:t>API</w:t>
       </w:r>
       <w:r>
-        <w:t xml:space="preserve"> : Java, code avec </w:t>
-      </w:r>
-      <w:proofErr w:type="spellStart"/>
-      <w:r>
-        <w:t>IntelliJ</w:t>
-      </w:r>
-      <w:proofErr w:type="spellEnd"/>
+        <w:t xml:space="preserve"> : Java, code avec IntelliJ</w:t>
+      </w:r>
     </w:p>
     <w:p>
       <w:pPr>
@@ -1192,31 +1148,7 @@
         <w:t>Client lourd</w:t>
       </w:r>
       <w:r>
-        <w:t xml:space="preserve"> : Java et </w:t>
-      </w:r>
-      <w:proofErr w:type="spellStart"/>
-      <w:r>
-        <w:t>JavaFX</w:t>
-      </w:r>
-      <w:proofErr w:type="spellEnd"/>
-      <w:r>
-        <w:t xml:space="preserve">, code avec </w:t>
-      </w:r>
-      <w:proofErr w:type="spellStart"/>
-      <w:r>
-        <w:t>IntelliJ</w:t>
-      </w:r>
-      <w:proofErr w:type="spellEnd"/>
-      <w:r>
-        <w:t xml:space="preserve"> et </w:t>
-      </w:r>
-      <w:proofErr w:type="spellStart"/>
-      <w:r>
-        <w:t>Scene</w:t>
-      </w:r>
-      <w:proofErr w:type="spellEnd"/>
-      <w:r>
-        <w:t xml:space="preserve"> Builder</w:t>
+        <w:t xml:space="preserve"> : Java et JavaFX, code avec IntelliJ et Scene Builder</w:t>
       </w:r>
     </w:p>
     <w:p>
@@ -1278,13 +1210,8 @@
         </w:numPr>
       </w:pPr>
       <w:r>
-        <w:t xml:space="preserve">Version orale : </w:t>
-      </w:r>
-      <w:proofErr w:type="spellStart"/>
-      <w:r>
-        <w:t>Prize</w:t>
-      </w:r>
-      <w:proofErr w:type="spellEnd"/>
+        <w:t>Version orale : Prize</w:t>
+      </w:r>
     </w:p>
     <w:p>
       <w:pPr>
@@ -2538,33 +2465,8 @@
           <w:i/>
           <w:iCs/>
         </w:rPr>
-        <w:t>/</w:t>
-      </w:r>
-      <w:proofErr w:type="spellStart"/>
-      <w:r>
-        <w:rPr>
-          <w:i/>
-          <w:iCs/>
-        </w:rPr>
-        <w:t>resources</w:t>
-      </w:r>
-      <w:proofErr w:type="spellEnd"/>
-      <w:r>
-        <w:rPr>
-          <w:i/>
-          <w:iCs/>
-        </w:rPr>
-        <w:t>/</w:t>
-      </w:r>
-      <w:proofErr w:type="spellStart"/>
-      <w:r>
-        <w:rPr>
-          <w:i/>
-          <w:iCs/>
-        </w:rPr>
-        <w:t>sql</w:t>
-      </w:r>
-      <w:proofErr w:type="spellEnd"/>
+        <w:t>/resources/sql</w:t>
+      </w:r>
       <w:r>
         <w:t>.</w:t>
       </w:r>
@@ -2657,7 +2559,6 @@
       <w:r>
         <w:t xml:space="preserve">Pour une maintenabilité du code, vous pouvez trouver tous les commentaires sur les fichiers qui concernent les </w:t>
       </w:r>
-      <w:proofErr w:type="spellStart"/>
       <w:r>
         <w:rPr>
           <w:b/>
@@ -2665,7 +2566,6 @@
         </w:rPr>
         <w:t>Worksites</w:t>
       </w:r>
-      <w:proofErr w:type="spellEnd"/>
       <w:r>
         <w:t>, le but étant de ne pas alourdir le code complètement. L'API est gérée avec 4 packages et une application :</w:t>
       </w:r>
@@ -2779,7 +2679,6 @@
           <w:numId w:val="10"/>
         </w:numPr>
       </w:pPr>
-      <w:proofErr w:type="spellStart"/>
       <w:r>
         <w:rPr>
           <w:b/>
@@ -2787,17 +2686,8 @@
         </w:rPr>
         <w:t>Utils</w:t>
       </w:r>
-      <w:proofErr w:type="spellEnd"/>
-      <w:r>
-        <w:t xml:space="preserve"> : contient les </w:t>
-      </w:r>
-      <w:proofErr w:type="spellStart"/>
-      <w:r>
-        <w:t>mappers</w:t>
-      </w:r>
-      <w:proofErr w:type="spellEnd"/>
-      <w:r>
-        <w:t>, ils permettent de gérer la discussion entre les class DTO (BDD) et les class Java, afin de factoriser le code lors de la création des DAO</w:t>
+      <w:r>
+        <w:t xml:space="preserve"> : contient les mappers, ils permettent de gérer la discussion entre les class DTO (BDD) et les class Java, afin de factoriser le code lors de la création des DAO</w:t>
       </w:r>
     </w:p>
     <w:p/>
@@ -2831,7 +2721,6 @@
           <w:ilvl w:val="0"/>
           <w:numId w:val="11"/>
         </w:numPr>
-        <w:jc w:val="left"/>
         <w:rPr>
           <w:b/>
           <w:bCs/>
@@ -2852,7 +2741,6 @@
           <w:ilvl w:val="1"/>
           <w:numId w:val="11"/>
         </w:numPr>
-        <w:jc w:val="left"/>
       </w:pPr>
       <w:r>
         <w:rPr>
@@ -2872,9 +2760,7 @@
           <w:ilvl w:val="1"/>
           <w:numId w:val="11"/>
         </w:numPr>
-        <w:jc w:val="left"/>
-      </w:pPr>
-      <w:proofErr w:type="gramStart"/>
+      </w:pPr>
       <w:r>
         <w:rPr>
           <w:b/>
@@ -2882,7 +2768,6 @@
         </w:rPr>
         <w:t>model</w:t>
       </w:r>
-      <w:proofErr w:type="gramEnd"/>
       <w:r>
         <w:t xml:space="preserve"> : gère toutes les classes utilisées, pour correspondre à celle de l'API afin de ramener et d'envoyer les bonnes données au format JSON</w:t>
       </w:r>
@@ -2894,10 +2779,7 @@
           <w:ilvl w:val="1"/>
           <w:numId w:val="11"/>
         </w:numPr>
-        <w:jc w:val="left"/>
-      </w:pPr>
-      <w:proofErr w:type="spellStart"/>
-      <w:proofErr w:type="gramStart"/>
+      </w:pPr>
       <w:r>
         <w:rPr>
           <w:b/>
@@ -2905,26 +2787,8 @@
         </w:rPr>
         <w:t>controllers</w:t>
       </w:r>
-      <w:proofErr w:type="spellEnd"/>
-      <w:proofErr w:type="gramEnd"/>
-      <w:r>
-        <w:t xml:space="preserve"> : tous les </w:t>
-      </w:r>
-      <w:proofErr w:type="spellStart"/>
-      <w:r>
-        <w:t>controllers</w:t>
-      </w:r>
-      <w:proofErr w:type="spellEnd"/>
-      <w:r>
-        <w:t xml:space="preserve"> se trouvent à la racine du projet, on trouve un </w:t>
-      </w:r>
-      <w:proofErr w:type="spellStart"/>
-      <w:r>
-        <w:t>controller</w:t>
-      </w:r>
-      <w:proofErr w:type="spellEnd"/>
-      <w:r>
-        <w:t xml:space="preserve"> par type d'action que l'utilisateur peut réaliser</w:t>
+      <w:r>
+        <w:t xml:space="preserve"> : tous les controllers se trouvent à la racine du projet, on trouve un controller par type d'action que l'utilisateur peut réaliser</w:t>
       </w:r>
     </w:p>
     <w:p>
@@ -2934,15 +2798,9 @@
           <w:ilvl w:val="2"/>
           <w:numId w:val="11"/>
         </w:numPr>
-        <w:jc w:val="left"/>
-      </w:pPr>
-      <w:proofErr w:type="spellStart"/>
-      <w:r>
-        <w:t>ClassController</w:t>
-      </w:r>
-      <w:proofErr w:type="spellEnd"/>
-      <w:r>
-        <w:t xml:space="preserve"> : affiche la liste des données comprises dans la class</w:t>
+      </w:pPr>
+      <w:r>
+        <w:t>ClassController : affiche la liste des données comprises dans la class</w:t>
       </w:r>
     </w:p>
     <w:p>
@@ -2952,15 +2810,9 @@
           <w:ilvl w:val="2"/>
           <w:numId w:val="11"/>
         </w:numPr>
-        <w:jc w:val="left"/>
-      </w:pPr>
-      <w:proofErr w:type="spellStart"/>
-      <w:r>
-        <w:t>AddClassController</w:t>
-      </w:r>
-      <w:proofErr w:type="spellEnd"/>
-      <w:r>
-        <w:t xml:space="preserve"> : permet d'affiche la fenêtre d'ajout</w:t>
+      </w:pPr>
+      <w:r>
+        <w:t>AddClassController : permet d'affiche la fenêtre d'ajout</w:t>
       </w:r>
     </w:p>
     <w:p>
@@ -2970,15 +2822,9 @@
           <w:ilvl w:val="2"/>
           <w:numId w:val="11"/>
         </w:numPr>
-        <w:jc w:val="left"/>
-      </w:pPr>
-      <w:proofErr w:type="spellStart"/>
-      <w:r>
-        <w:t>DetailClassController</w:t>
-      </w:r>
-      <w:proofErr w:type="spellEnd"/>
-      <w:r>
-        <w:t xml:space="preserve"> : au double clic sur une ligne du tableau récapitulatif, ouvre une fenêtre de détails qui permet de réaliser les actions suivantes : modification et suppression (dans le cas où vous avez les droits nécessaires)</w:t>
+      </w:pPr>
+      <w:r>
+        <w:t>DetailClassController : au double clic sur une ligne du tableau récapitulatif, ouvre une fenêtre de détails qui permet de réaliser les actions suivantes : modification et suppression (dans le cas où vous avez les droits nécessaires)</w:t>
       </w:r>
     </w:p>
     <w:p>
@@ -2988,15 +2834,9 @@
           <w:ilvl w:val="2"/>
           <w:numId w:val="11"/>
         </w:numPr>
-        <w:jc w:val="left"/>
-      </w:pPr>
-      <w:proofErr w:type="spellStart"/>
-      <w:r>
-        <w:t>HeaderController</w:t>
-      </w:r>
-      <w:proofErr w:type="spellEnd"/>
-      <w:r>
-        <w:t xml:space="preserve"> : menu qui reste sur chaque page, permet de se déplacer dans les différents menus</w:t>
+      </w:pPr>
+      <w:r>
+        <w:t>HeaderController : menu qui reste sur chaque page, permet de se déplacer dans les différents menus</w:t>
       </w:r>
     </w:p>
     <w:p>
@@ -3006,15 +2846,9 @@
           <w:ilvl w:val="2"/>
           <w:numId w:val="11"/>
         </w:numPr>
-        <w:jc w:val="left"/>
-      </w:pPr>
-      <w:proofErr w:type="spellStart"/>
-      <w:r>
-        <w:t>SearchController</w:t>
-      </w:r>
-      <w:proofErr w:type="spellEnd"/>
-      <w:r>
-        <w:t xml:space="preserve"> : page de recherche, le visiteur peut cliquer dessus pour accéder à la page et lancer une recherche qui lui donnera des résultats dans toutes les tables</w:t>
+      </w:pPr>
+      <w:r>
+        <w:t>SearchController : page de recherche, le visiteur peut cliquer dessus pour accéder à la page et lancer une recherche qui lui donnera des résultats dans toutes les tables</w:t>
       </w:r>
     </w:p>
     <w:p>
@@ -3024,16 +2858,10 @@
           <w:ilvl w:val="2"/>
           <w:numId w:val="11"/>
         </w:numPr>
-        <w:jc w:val="left"/>
-      </w:pPr>
-      <w:proofErr w:type="spellStart"/>
+      </w:pPr>
       <w:r>
         <w:lastRenderedPageBreak/>
-        <w:t>ConnexionController</w:t>
-      </w:r>
-      <w:proofErr w:type="spellEnd"/>
-      <w:r>
-        <w:t xml:space="preserve"> : page de connexion qui permet une connexion en tant que visiteur ou administrateur avec une combinaison de touches et un mot de passe</w:t>
+        <w:t>ConnexionController : page de connexion qui permet une connexion en tant que visiteur ou administrateur avec une combinaison de touches et un mot de passe</w:t>
       </w:r>
     </w:p>
     <w:p>
@@ -3043,23 +2871,9 @@
           <w:ilvl w:val="2"/>
           <w:numId w:val="11"/>
         </w:numPr>
-        <w:jc w:val="left"/>
-      </w:pPr>
-      <w:proofErr w:type="spellStart"/>
-      <w:r>
-        <w:t>HomeController</w:t>
-      </w:r>
-      <w:proofErr w:type="spellEnd"/>
-      <w:r>
-        <w:t xml:space="preserve"> : page d'accueil, chaque personne arrive dessus après la connexion, cela évite que l'utilisateur soit surchargé d'informations au premier coup d'</w:t>
-      </w:r>
-      <w:proofErr w:type="spellStart"/>
-      <w:r>
-        <w:t>oeil</w:t>
-      </w:r>
-      <w:proofErr w:type="spellEnd"/>
-      <w:r>
-        <w:t>, rend l'expérience plus fluide et agréable</w:t>
+      </w:pPr>
+      <w:r>
+        <w:t>HomeController : page d'accueil, chaque personne arrive dessus après la connexion, cela évite que l'utilisateur soit surchargé d'informations au premier coup d'oeil, rend l'expérience plus fluide et agréable</w:t>
       </w:r>
     </w:p>
     <w:p>
@@ -3069,7 +2883,6 @@
           <w:ilvl w:val="0"/>
           <w:numId w:val="11"/>
         </w:numPr>
-        <w:jc w:val="left"/>
         <w:rPr>
           <w:b/>
           <w:bCs/>
@@ -3090,9 +2903,7 @@
           <w:ilvl w:val="1"/>
           <w:numId w:val="11"/>
         </w:numPr>
-        <w:jc w:val="left"/>
-      </w:pPr>
-      <w:proofErr w:type="gramStart"/>
+      </w:pPr>
       <w:r>
         <w:rPr>
           <w:b/>
@@ -3100,23 +2911,9 @@
         </w:rPr>
         <w:t>assets</w:t>
       </w:r>
-      <w:proofErr w:type="gramEnd"/>
-      <w:r>
-        <w:t xml:space="preserve"> : contient les images et les </w:t>
-      </w:r>
-      <w:proofErr w:type="spellStart"/>
-      <w:r>
-        <w:t>icons</w:t>
-      </w:r>
-      <w:proofErr w:type="spellEnd"/>
-      <w:r>
-        <w:t xml:space="preserve"> </w:t>
-      </w:r>
-      <w:proofErr w:type="spellStart"/>
-      <w:r>
-        <w:t>utilsées</w:t>
-      </w:r>
-      <w:proofErr w:type="spellEnd"/>
+      <w:r>
+        <w:t xml:space="preserve"> : contient les images et les icons utilsées</w:t>
+      </w:r>
     </w:p>
     <w:p>
       <w:pPr>
@@ -3125,9 +2922,7 @@
           <w:ilvl w:val="1"/>
           <w:numId w:val="11"/>
         </w:numPr>
-        <w:jc w:val="left"/>
-      </w:pPr>
-      <w:proofErr w:type="gramStart"/>
+      </w:pPr>
       <w:r>
         <w:rPr>
           <w:b/>
@@ -3135,7 +2930,6 @@
         </w:rPr>
         <w:t>application</w:t>
       </w:r>
-      <w:proofErr w:type="gramEnd"/>
       <w:r>
         <w:t xml:space="preserve"> : tous les fichiers FXML qui gèrent l'apparence</w:t>
       </w:r>
@@ -3150,15 +2944,7 @@
     </w:p>
     <w:p>
       <w:r>
-        <w:t xml:space="preserve">La mise en production a pu avoir lieu sur tous les ordinateurs de l'entreprise avec le téléchargement d'un exécutable et la transmission d'une documentation. Le service informatique aura reçu tout le .md ainsi qu'une copie du projet non modifiable pour les personnes qui n'ont pas la main sur le projet. Les personnes souhaitant avoir accès au code dans le cadre d'un recrutement doivent contacter Olympe Maxime qui </w:t>
-      </w:r>
-      <w:proofErr w:type="gramStart"/>
-      <w:r>
-        <w:t>est en charge</w:t>
-      </w:r>
-      <w:proofErr w:type="gramEnd"/>
-      <w:r>
-        <w:t xml:space="preserve"> du projet afin qu'elle puisse donner les accès ou au moins valider la demande.</w:t>
+        <w:t>La mise en production a pu avoir lieu sur tous les ordinateurs de l'entreprise avec le téléchargement d'un exécutable et la transmission d'une documentation. Le service informatique aura reçu tout le .md ainsi qu'une copie du projet non modifiable pour les personnes qui n'ont pas la main sur le projet. Les personnes souhaitant avoir accès au code dans le cadre d'un recrutement doivent contacter Olympe Maxime qui est en charge du projet afin qu'elle puisse donner les accès ou au moins valider la demande.</w:t>
       </w:r>
     </w:p>
     <w:p>
@@ -3203,17 +2989,8 @@
         </w:numPr>
       </w:pPr>
       <w:r>
-        <w:t xml:space="preserve">Démarrer votre API en passant par le code de </w:t>
-      </w:r>
-      <w:proofErr w:type="spellStart"/>
-      <w:r>
-        <w:t>phonebook</w:t>
-      </w:r>
-      <w:proofErr w:type="spellEnd"/>
-      <w:r>
-        <w:t xml:space="preserve"> : </w:t>
-      </w:r>
-      <w:proofErr w:type="spellStart"/>
+        <w:t xml:space="preserve">Démarrer votre API en passant par le code de phonebook : </w:t>
+      </w:r>
       <w:r>
         <w:rPr>
           <w:b/>
@@ -3221,7 +2998,6 @@
         </w:rPr>
         <w:t>PhonebookApplication</w:t>
       </w:r>
-      <w:proofErr w:type="spellEnd"/>
     </w:p>
     <w:p>
       <w:pPr>
@@ -5379,29 +5155,7 @@
                 <w:szCs w:val="22"/>
                 <w:lang w:eastAsia="fr-FR"/>
               </w:rPr>
-              <w:t xml:space="preserve">Ouvre </w:t>
-            </w:r>
-            <w:proofErr w:type="gramStart"/>
-            <w:r>
-              <w:rPr>
-                <w:rFonts w:ascii="Calibri" w:eastAsia="Times New Roman" w:hAnsi="Calibri" w:cs="Calibri"/>
-                <w:color w:val="000000"/>
-                <w:sz w:val="22"/>
-                <w:szCs w:val="22"/>
-                <w:lang w:eastAsia="fr-FR"/>
-              </w:rPr>
-              <w:t>une pop-up</w:t>
-            </w:r>
-            <w:proofErr w:type="gramEnd"/>
-            <w:r>
-              <w:rPr>
-                <w:rFonts w:ascii="Calibri" w:eastAsia="Times New Roman" w:hAnsi="Calibri" w:cs="Calibri"/>
-                <w:color w:val="000000"/>
-                <w:sz w:val="22"/>
-                <w:szCs w:val="22"/>
-                <w:lang w:eastAsia="fr-FR"/>
-              </w:rPr>
-              <w:t xml:space="preserve"> d'ajout </w:t>
+              <w:t xml:space="preserve">Ouvre une pop-up d'ajout </w:t>
             </w:r>
           </w:p>
         </w:tc>
@@ -5558,29 +5312,7 @@
                 <w:szCs w:val="22"/>
                 <w:lang w:eastAsia="fr-FR"/>
               </w:rPr>
-              <w:t xml:space="preserve">- Passage des </w:t>
-            </w:r>
-            <w:proofErr w:type="spellStart"/>
-            <w:r>
-              <w:rPr>
-                <w:rFonts w:ascii="Calibri" w:eastAsia="Times New Roman" w:hAnsi="Calibri" w:cs="Calibri"/>
-                <w:color w:val="000000"/>
-                <w:sz w:val="22"/>
-                <w:szCs w:val="22"/>
-                <w:lang w:eastAsia="fr-FR"/>
-              </w:rPr>
-              <w:t>TextField</w:t>
-            </w:r>
-            <w:proofErr w:type="spellEnd"/>
-            <w:r>
-              <w:rPr>
-                <w:rFonts w:ascii="Calibri" w:eastAsia="Times New Roman" w:hAnsi="Calibri" w:cs="Calibri"/>
-                <w:color w:val="000000"/>
-                <w:sz w:val="22"/>
-                <w:szCs w:val="22"/>
-                <w:lang w:eastAsia="fr-FR"/>
-              </w:rPr>
-              <w:t xml:space="preserve"> bloqués en modifiables</w:t>
+              <w:t>- Passage des TextField bloqués en modifiables</w:t>
             </w:r>
             <w:r>
               <w:rPr>
@@ -5737,29 +5469,7 @@
                 <w:szCs w:val="22"/>
                 <w:lang w:eastAsia="fr-FR"/>
               </w:rPr>
-              <w:t xml:space="preserve">Ouverture </w:t>
-            </w:r>
-            <w:proofErr w:type="gramStart"/>
-            <w:r>
-              <w:rPr>
-                <w:rFonts w:ascii="Calibri" w:eastAsia="Times New Roman" w:hAnsi="Calibri" w:cs="Calibri"/>
-                <w:color w:val="000000"/>
-                <w:sz w:val="22"/>
-                <w:szCs w:val="22"/>
-                <w:lang w:eastAsia="fr-FR"/>
-              </w:rPr>
-              <w:t>d'une pop-up</w:t>
-            </w:r>
-            <w:proofErr w:type="gramEnd"/>
-            <w:r>
-              <w:rPr>
-                <w:rFonts w:ascii="Calibri" w:eastAsia="Times New Roman" w:hAnsi="Calibri" w:cs="Calibri"/>
-                <w:color w:val="000000"/>
-                <w:sz w:val="22"/>
-                <w:szCs w:val="22"/>
-                <w:lang w:eastAsia="fr-FR"/>
-              </w:rPr>
-              <w:t xml:space="preserve"> de confirmation</w:t>
+              <w:t>Ouverture d'une pop-up de confirmation</w:t>
             </w:r>
           </w:p>
         </w:tc>
@@ -5979,27 +5689,15 @@
                 <w:lang w:eastAsia="fr-FR"/>
               </w:rPr>
             </w:pPr>
-            <w:proofErr w:type="gramStart"/>
-            <w:r>
-              <w:rPr>
-                <w:rFonts w:ascii="Calibri" w:eastAsia="Times New Roman" w:hAnsi="Calibri" w:cs="Calibri"/>
-                <w:color w:val="000000"/>
-                <w:sz w:val="22"/>
-                <w:szCs w:val="22"/>
-                <w:lang w:eastAsia="fr-FR"/>
-              </w:rPr>
-              <w:t>Faire</w:t>
-            </w:r>
-            <w:proofErr w:type="gramEnd"/>
-            <w:r>
-              <w:rPr>
-                <w:rFonts w:ascii="Calibri" w:eastAsia="Times New Roman" w:hAnsi="Calibri" w:cs="Calibri"/>
-                <w:color w:val="000000"/>
-                <w:sz w:val="22"/>
-                <w:szCs w:val="22"/>
-                <w:lang w:eastAsia="fr-FR"/>
-              </w:rPr>
-              <w:t xml:space="preserve"> une recherche</w:t>
+            <w:r>
+              <w:rPr>
+                <w:rFonts w:ascii="Calibri" w:eastAsia="Times New Roman" w:hAnsi="Calibri" w:cs="Calibri"/>
+                <w:color w:val="000000"/>
+                <w:sz w:val="22"/>
+                <w:szCs w:val="22"/>
+                <w:lang w:eastAsia="fr-FR"/>
+              </w:rPr>
+              <w:t>Faire une recherche</w:t>
             </w:r>
           </w:p>
         </w:tc>
@@ -6067,27 +5765,15 @@
                 <w:lang w:eastAsia="fr-FR"/>
               </w:rPr>
             </w:pPr>
-            <w:proofErr w:type="spellStart"/>
-            <w:r>
-              <w:rPr>
-                <w:rFonts w:ascii="Calibri" w:eastAsia="Times New Roman" w:hAnsi="Calibri" w:cs="Calibri"/>
-                <w:color w:val="000000"/>
-                <w:sz w:val="22"/>
-                <w:szCs w:val="22"/>
-                <w:lang w:eastAsia="fr-FR"/>
-              </w:rPr>
-              <w:t>Recçoit</w:t>
-            </w:r>
-            <w:proofErr w:type="spellEnd"/>
-            <w:r>
-              <w:rPr>
-                <w:rFonts w:ascii="Calibri" w:eastAsia="Times New Roman" w:hAnsi="Calibri" w:cs="Calibri"/>
-                <w:color w:val="000000"/>
-                <w:sz w:val="22"/>
-                <w:szCs w:val="22"/>
-                <w:lang w:eastAsia="fr-FR"/>
-              </w:rPr>
-              <w:t xml:space="preserve"> les lettres</w:t>
+            <w:r>
+              <w:rPr>
+                <w:rFonts w:ascii="Calibri" w:eastAsia="Times New Roman" w:hAnsi="Calibri" w:cs="Calibri"/>
+                <w:color w:val="000000"/>
+                <w:sz w:val="22"/>
+                <w:szCs w:val="22"/>
+                <w:lang w:eastAsia="fr-FR"/>
+              </w:rPr>
+              <w:t>Recçoit les lettres</w:t>
             </w:r>
           </w:p>
         </w:tc>
@@ -7927,95 +7613,95 @@
   <w:abstractNum w:abstractNumId="6" w15:restartNumberingAfterBreak="0">
     <w:nsid w:val="1E8C1BBC"/>
     <w:multiLevelType w:val="multilevel"/>
-    <w:tmpl w:val="040C0027"/>
+    <w:tmpl w:val="040C0025"/>
     <w:lvl w:ilvl="0">
       <w:start w:val="1"/>
-      <w:numFmt w:val="upperRoman"/>
+      <w:numFmt w:val="decimal"/>
       <w:pStyle w:val="Titre1"/>
-      <w:lvlText w:val="%1."/>
-      <w:lvlJc w:val="left"/>
-      <w:pPr>
-        <w:ind w:left="0" w:firstLine="0"/>
+      <w:lvlText w:val="%1"/>
+      <w:lvlJc w:val="left"/>
+      <w:pPr>
+        <w:ind w:left="432" w:hanging="432"/>
       </w:pPr>
     </w:lvl>
     <w:lvl w:ilvl="1">
       <w:start w:val="1"/>
-      <w:numFmt w:val="upperLetter"/>
+      <w:numFmt w:val="decimal"/>
       <w:pStyle w:val="Titre2"/>
-      <w:lvlText w:val="%2."/>
-      <w:lvlJc w:val="left"/>
-      <w:pPr>
-        <w:ind w:left="720" w:firstLine="0"/>
+      <w:lvlText w:val="%1.%2"/>
+      <w:lvlJc w:val="left"/>
+      <w:pPr>
+        <w:ind w:left="576" w:hanging="576"/>
       </w:pPr>
     </w:lvl>
     <w:lvl w:ilvl="2">
       <w:start w:val="1"/>
       <w:numFmt w:val="decimal"/>
       <w:pStyle w:val="Titre3"/>
-      <w:lvlText w:val="%3."/>
-      <w:lvlJc w:val="left"/>
-      <w:pPr>
-        <w:ind w:left="1440" w:firstLine="0"/>
+      <w:lvlText w:val="%1.%2.%3"/>
+      <w:lvlJc w:val="left"/>
+      <w:pPr>
+        <w:ind w:left="720" w:hanging="720"/>
       </w:pPr>
     </w:lvl>
     <w:lvl w:ilvl="3">
       <w:start w:val="1"/>
-      <w:numFmt w:val="lowerLetter"/>
+      <w:numFmt w:val="decimal"/>
       <w:pStyle w:val="Titre4"/>
-      <w:lvlText w:val="%4)"/>
-      <w:lvlJc w:val="left"/>
-      <w:pPr>
-        <w:ind w:left="2160" w:firstLine="0"/>
+      <w:lvlText w:val="%1.%2.%3.%4"/>
+      <w:lvlJc w:val="left"/>
+      <w:pPr>
+        <w:ind w:left="864" w:hanging="864"/>
       </w:pPr>
     </w:lvl>
     <w:lvl w:ilvl="4">
       <w:start w:val="1"/>
       <w:numFmt w:val="decimal"/>
       <w:pStyle w:val="Titre5"/>
-      <w:lvlText w:val="(%5)"/>
-      <w:lvlJc w:val="left"/>
-      <w:pPr>
-        <w:ind w:left="2880" w:firstLine="0"/>
+      <w:lvlText w:val="%1.%2.%3.%4.%5"/>
+      <w:lvlJc w:val="left"/>
+      <w:pPr>
+        <w:ind w:left="1008" w:hanging="1008"/>
       </w:pPr>
     </w:lvl>
     <w:lvl w:ilvl="5">
       <w:start w:val="1"/>
-      <w:numFmt w:val="lowerLetter"/>
+      <w:numFmt w:val="decimal"/>
       <w:pStyle w:val="Titre6"/>
-      <w:lvlText w:val="(%6)"/>
-      <w:lvlJc w:val="left"/>
-      <w:pPr>
-        <w:ind w:left="3600" w:firstLine="0"/>
+      <w:lvlText w:val="%1.%2.%3.%4.%5.%6"/>
+      <w:lvlJc w:val="left"/>
+      <w:pPr>
+        <w:ind w:left="1152" w:hanging="1152"/>
       </w:pPr>
     </w:lvl>
     <w:lvl w:ilvl="6">
       <w:start w:val="1"/>
-      <w:numFmt w:val="lowerRoman"/>
+      <w:numFmt w:val="decimal"/>
       <w:pStyle w:val="Titre7"/>
-      <w:lvlText w:val="(%7)"/>
-      <w:lvlJc w:val="left"/>
-      <w:pPr>
-        <w:ind w:left="4320" w:firstLine="0"/>
+      <w:lvlText w:val="%1.%2.%3.%4.%5.%6.%7"/>
+      <w:lvlJc w:val="left"/>
+      <w:pPr>
+        <w:ind w:left="1296" w:hanging="1296"/>
       </w:pPr>
     </w:lvl>
     <w:lvl w:ilvl="7">
       <w:start w:val="1"/>
-      <w:numFmt w:val="lowerLetter"/>
+      <w:numFmt w:val="decimal"/>
       <w:pStyle w:val="Titre8"/>
-      <w:lvlText w:val="(%8)"/>
-      <w:lvlJc w:val="left"/>
-      <w:pPr>
-        <w:ind w:left="5040" w:firstLine="0"/>
+      <w:lvlText w:val="%1.%2.%3.%4.%5.%6.%7.%8"/>
+      <w:lvlJc w:val="left"/>
+      <w:pPr>
+        <w:ind w:left="1440" w:hanging="1440"/>
       </w:pPr>
     </w:lvl>
     <w:lvl w:ilvl="8">
       <w:start w:val="1"/>
-      <w:numFmt w:val="lowerRoman"/>
+      <w:numFmt w:val="decimal"/>
       <w:pStyle w:val="Titre9"/>
-      <w:lvlText w:val="(%9)"/>
-      <w:lvlJc w:val="left"/>
-      <w:pPr>
-        <w:ind w:left="5760" w:firstLine="0"/>
+      <w:lvlText w:val="%1.%2.%3.%4.%5.%6.%7.%8.%9"/>
+      <w:lvlJc w:val="left"/>
+      <w:pPr>
+        <w:ind w:left="1584" w:hanging="1584"/>
       </w:pPr>
     </w:lvl>
   </w:abstractNum>
@@ -9409,7 +9095,7 @@
     <w:uiPriority w:val="9"/>
     <w:unhideWhenUsed/>
     <w:qFormat/>
-    <w:rsid w:val="0037607A"/>
+    <w:rsid w:val="00A53EAC"/>
     <w:pPr>
       <w:keepNext/>
       <w:keepLines/>
@@ -9418,6 +9104,7 @@
         <w:numId w:val="1"/>
       </w:numPr>
       <w:spacing w:before="160" w:after="0" w:line="360" w:lineRule="auto"/>
+      <w:ind w:left="1284"/>
       <w:outlineLvl w:val="1"/>
     </w:pPr>
     <w:rPr>
@@ -9435,7 +9122,7 @@
     <w:uiPriority w:val="9"/>
     <w:unhideWhenUsed/>
     <w:qFormat/>
-    <w:rsid w:val="0018305F"/>
+    <w:rsid w:val="005A2BCF"/>
     <w:pPr>
       <w:keepNext/>
       <w:keepLines/>
@@ -9444,10 +9131,11 @@
         <w:numId w:val="1"/>
       </w:numPr>
       <w:spacing w:before="80" w:after="0" w:line="240" w:lineRule="auto"/>
+      <w:ind w:left="2136"/>
       <w:outlineLvl w:val="2"/>
     </w:pPr>
     <w:rPr>
-      <w:rFonts w:asciiTheme="majorHAnsi" w:eastAsiaTheme="majorEastAsia" w:hAnsiTheme="majorHAnsi" w:cstheme="majorBidi"/>
+      <w:rFonts w:ascii="Baguet Script" w:eastAsiaTheme="majorEastAsia" w:hAnsi="Baguet Script" w:cstheme="majorBidi"/>
       <w:color w:val="404040" w:themeColor="text1" w:themeTint="BF"/>
       <w:sz w:val="26"/>
       <w:szCs w:val="26"/>
@@ -9702,7 +9390,7 @@
     <w:basedOn w:val="Policepardfaut"/>
     <w:link w:val="Titre2"/>
     <w:uiPriority w:val="9"/>
-    <w:rsid w:val="0037607A"/>
+    <w:rsid w:val="00A53EAC"/>
     <w:rPr>
       <w:rFonts w:ascii="Baguet Script" w:eastAsiaTheme="majorEastAsia" w:hAnsi="Baguet Script" w:cstheme="majorBidi"/>
       <w:color w:val="417A84" w:themeColor="accent5" w:themeShade="BF"/>
@@ -9715,9 +9403,9 @@
     <w:basedOn w:val="Policepardfaut"/>
     <w:link w:val="Titre3"/>
     <w:uiPriority w:val="9"/>
-    <w:rsid w:val="0018305F"/>
+    <w:rsid w:val="005A2BCF"/>
     <w:rPr>
-      <w:rFonts w:asciiTheme="majorHAnsi" w:eastAsiaTheme="majorEastAsia" w:hAnsiTheme="majorHAnsi" w:cstheme="majorBidi"/>
+      <w:rFonts w:ascii="Baguet Script" w:eastAsiaTheme="majorEastAsia" w:hAnsi="Baguet Script" w:cstheme="majorBidi"/>
       <w:color w:val="404040" w:themeColor="text1" w:themeTint="BF"/>
       <w:sz w:val="26"/>
       <w:szCs w:val="26"/>
@@ -10437,9 +10125,11 @@
   </w:compat>
   <w:rsids>
     <w:rsidRoot w:val="002C746C"/>
+    <w:rsid w:val="0014384D"/>
     <w:rsid w:val="00214B64"/>
     <w:rsid w:val="002C746C"/>
     <w:rsid w:val="00456364"/>
+    <w:rsid w:val="00506E20"/>
     <w:rsid w:val="00555DEE"/>
     <w:rsid w:val="00B51596"/>
   </w:rsids>
@@ -10904,6 +10594,18 @@
     <w:name w:val="EBBAFE7570B4407A8DA4CDBE453A0011"/>
     <w:rsid w:val="002C746C"/>
   </w:style>
+  <w:style w:type="paragraph" w:customStyle="1" w:styleId="357C892A960E45CE8FC07206F8A1D309">
+    <w:name w:val="357C892A960E45CE8FC07206F8A1D309"/>
+    <w:rsid w:val="0014384D"/>
+  </w:style>
+  <w:style w:type="paragraph" w:customStyle="1" w:styleId="51CD94F540FA42A9877612D0DFE3BAD3">
+    <w:name w:val="51CD94F540FA42A9877612D0DFE3BAD3"/>
+    <w:rsid w:val="0014384D"/>
+  </w:style>
+  <w:style w:type="paragraph" w:customStyle="1" w:styleId="951EDA98026D4B7084ADCA960DF45F80">
+    <w:name w:val="951EDA98026D4B7084ADCA960DF45F80"/>
+    <w:rsid w:val="0014384D"/>
+  </w:style>
 </w:styles>
 </file>
 

</xml_diff>